<commit_message>
Further fixing up tech guide
</commit_message>
<xml_diff>
--- a/docs/documentation/TechnicalGuide.docx
+++ b/docs/documentation/TechnicalGuide.docx
@@ -80,7 +80,7 @@
       <w:pPr>
         <w:numPr>
           <w:ilvl w:val="0"/>
-          <w:numId w:val="23"/>
+          <w:numId w:val="24"/>
         </w:numPr>
         <w:pBdr/>
         <w:ind w:left="720" w:hanging="360"/>
@@ -101,7 +101,7 @@
       <w:pPr>
         <w:numPr>
           <w:ilvl w:val="0"/>
-          <w:numId w:val="23"/>
+          <w:numId w:val="24"/>
         </w:numPr>
         <w:pBdr/>
         <w:ind w:left="720" w:hanging="360"/>
@@ -122,7 +122,7 @@
       <w:pPr>
         <w:numPr>
           <w:ilvl w:val="0"/>
-          <w:numId w:val="23"/>
+          <w:numId w:val="24"/>
         </w:numPr>
         <w:pBdr/>
         <w:ind w:left="720" w:hanging="360"/>
@@ -346,88 +346,140 @@
           <w:rFonts w:ascii="Calibri" w:cs="Calibri" w:eastAsia="Calibri" w:hAnsi="Calibri"/>
           <w:rtl w:val="0"/>
         </w:rPr>
-        <w:t xml:space="preserve">The AI opponent should take into account the following in order to create an interesting opponent to play against:</w:t>
+        <w:t xml:space="preserve">The AI opponent should take into account the following in order to create an interesting opponent to play against - these factors/activities to be undertaken have been identified as requirements for a world class poker player by Billings et al.:</w:t>
       </w:r>
     </w:p>
     <w:p>
       <w:pPr>
         <w:numPr>
           <w:ilvl w:val="0"/>
-          <w:numId w:val="28"/>
+          <w:numId w:val="1"/>
         </w:numPr>
         <w:pBdr/>
         <w:ind w:left="720" w:hanging="360"/>
         <w:contextualSpacing w:val="1"/>
         <w:rPr>
           <w:rFonts w:ascii="Calibri" w:cs="Calibri" w:eastAsia="Calibri" w:hAnsi="Calibri"/>
-        </w:rPr>
-      </w:pPr>
-      <w:r>
-        <w:rPr>
-          <w:rFonts w:ascii="Calibri" w:cs="Calibri" w:eastAsia="Calibri" w:hAnsi="Calibri"/>
-          <w:rtl w:val="0"/>
-        </w:rPr>
-        <w:t xml:space="preserve">Hand strength</w:t>
+          <w:u w:val="none"/>
+        </w:rPr>
+      </w:pPr>
+      <w:r>
+        <w:rPr>
+          <w:rFonts w:ascii="Calibri" w:cs="Calibri" w:eastAsia="Calibri" w:hAnsi="Calibri"/>
+          <w:rtl w:val="0"/>
+        </w:rPr>
+        <w:t xml:space="preserve">Hand Strength</w:t>
       </w:r>
     </w:p>
     <w:p>
       <w:pPr>
         <w:numPr>
           <w:ilvl w:val="0"/>
-          <w:numId w:val="28"/>
+          <w:numId w:val="1"/>
         </w:numPr>
         <w:pBdr/>
         <w:ind w:left="720" w:hanging="360"/>
         <w:contextualSpacing w:val="1"/>
         <w:rPr>
           <w:rFonts w:ascii="Calibri" w:cs="Calibri" w:eastAsia="Calibri" w:hAnsi="Calibri"/>
-        </w:rPr>
-      </w:pPr>
-      <w:r>
-        <w:rPr>
-          <w:rFonts w:ascii="Calibri" w:cs="Calibri" w:eastAsia="Calibri" w:hAnsi="Calibri"/>
-          <w:rtl w:val="0"/>
-        </w:rPr>
-        <w:t xml:space="preserve">User playing style</w:t>
+          <w:u w:val="none"/>
+        </w:rPr>
+      </w:pPr>
+      <w:r>
+        <w:rPr>
+          <w:rFonts w:ascii="Calibri" w:cs="Calibri" w:eastAsia="Calibri" w:hAnsi="Calibri"/>
+          <w:rtl w:val="0"/>
+        </w:rPr>
+        <w:t xml:space="preserve">Hand Potential</w:t>
       </w:r>
     </w:p>
     <w:p>
       <w:pPr>
         <w:numPr>
           <w:ilvl w:val="0"/>
-          <w:numId w:val="28"/>
+          <w:numId w:val="1"/>
         </w:numPr>
         <w:pBdr/>
         <w:ind w:left="720" w:hanging="360"/>
         <w:contextualSpacing w:val="1"/>
         <w:rPr>
           <w:rFonts w:ascii="Calibri" w:cs="Calibri" w:eastAsia="Calibri" w:hAnsi="Calibri"/>
-        </w:rPr>
-      </w:pPr>
-      <w:r>
-        <w:rPr>
-          <w:rFonts w:ascii="Calibri" w:cs="Calibri" w:eastAsia="Calibri" w:hAnsi="Calibri"/>
-          <w:rtl w:val="0"/>
-        </w:rPr>
-        <w:t xml:space="preserve">Possibility of deception (bluffing or sandbagging)</w:t>
-      </w:r>
-      <w:r>
-        <w:rPr>
-          <w:rtl w:val="0"/>
-        </w:rPr>
-      </w:r>
-    </w:p>
-    <w:p>
-      <w:pPr>
-        <w:pStyle w:val="Heading1"/>
-        <w:pBdr/>
-        <w:contextualSpacing w:val="0"/>
-        <w:rPr>
-          <w:rFonts w:ascii="Calibri" w:cs="Calibri" w:eastAsia="Calibri" w:hAnsi="Calibri"/>
-        </w:rPr>
-      </w:pPr>
-      <w:bookmarkStart w:colFirst="0" w:colLast="0" w:name="_kqg1zq3ph62l" w:id="1"/>
-      <w:bookmarkEnd w:id="1"/>
+          <w:u w:val="none"/>
+        </w:rPr>
+      </w:pPr>
+      <w:r>
+        <w:rPr>
+          <w:rFonts w:ascii="Calibri" w:cs="Calibri" w:eastAsia="Calibri" w:hAnsi="Calibri"/>
+          <w:rtl w:val="0"/>
+        </w:rPr>
+        <w:t xml:space="preserve">Betting Strategy</w:t>
+      </w:r>
+    </w:p>
+    <w:p>
+      <w:pPr>
+        <w:numPr>
+          <w:ilvl w:val="0"/>
+          <w:numId w:val="1"/>
+        </w:numPr>
+        <w:pBdr/>
+        <w:ind w:left="720" w:hanging="360"/>
+        <w:contextualSpacing w:val="1"/>
+        <w:rPr>
+          <w:rFonts w:ascii="Calibri" w:cs="Calibri" w:eastAsia="Calibri" w:hAnsi="Calibri"/>
+          <w:u w:val="none"/>
+        </w:rPr>
+      </w:pPr>
+      <w:r>
+        <w:rPr>
+          <w:rFonts w:ascii="Calibri" w:cs="Calibri" w:eastAsia="Calibri" w:hAnsi="Calibri"/>
+          <w:rtl w:val="0"/>
+        </w:rPr>
+        <w:t xml:space="preserve">Deception (bluffing and sandbagging)</w:t>
+      </w:r>
+    </w:p>
+    <w:p>
+      <w:pPr>
+        <w:numPr>
+          <w:ilvl w:val="0"/>
+          <w:numId w:val="1"/>
+        </w:numPr>
+        <w:pBdr/>
+        <w:ind w:left="720" w:hanging="360"/>
+        <w:contextualSpacing w:val="1"/>
+        <w:rPr>
+          <w:rFonts w:ascii="Calibri" w:cs="Calibri" w:eastAsia="Calibri" w:hAnsi="Calibri"/>
+          <w:u w:val="none"/>
+        </w:rPr>
+      </w:pPr>
+      <w:r>
+        <w:rPr>
+          <w:rFonts w:ascii="Calibri" w:cs="Calibri" w:eastAsia="Calibri" w:hAnsi="Calibri"/>
+          <w:rtl w:val="0"/>
+        </w:rPr>
+        <w:t xml:space="preserve">Unpredictability </w:t>
+      </w:r>
+    </w:p>
+    <w:p>
+      <w:pPr>
+        <w:numPr>
+          <w:ilvl w:val="0"/>
+          <w:numId w:val="1"/>
+        </w:numPr>
+        <w:pBdr/>
+        <w:ind w:left="720" w:hanging="360"/>
+        <w:contextualSpacing w:val="1"/>
+        <w:rPr>
+          <w:rFonts w:ascii="Calibri" w:cs="Calibri" w:eastAsia="Calibri" w:hAnsi="Calibri"/>
+          <w:u w:val="none"/>
+        </w:rPr>
+      </w:pPr>
+      <w:r>
+        <w:rPr>
+          <w:rFonts w:ascii="Calibri" w:cs="Calibri" w:eastAsia="Calibri" w:hAnsi="Calibri"/>
+          <w:rtl w:val="0"/>
+        </w:rPr>
+        <w:t xml:space="preserve">Opponent Modelling</w:t>
+      </w:r>
       <w:r>
         <w:rPr>
           <w:rtl w:val="0"/>
@@ -3346,8 +3398,8 @@
           <w:rFonts w:ascii="Calibri" w:cs="Calibri" w:eastAsia="Calibri" w:hAnsi="Calibri"/>
         </w:rPr>
       </w:pPr>
-      <w:bookmarkStart w:colFirst="0" w:colLast="0" w:name="_gghp86lik3xq" w:id="2"/>
-      <w:bookmarkEnd w:id="2"/>
+      <w:bookmarkStart w:colFirst="0" w:colLast="0" w:name="_gghp86lik3xq" w:id="1"/>
+      <w:bookmarkEnd w:id="1"/>
       <w:r>
         <w:rPr>
           <w:rFonts w:ascii="Calibri" w:cs="Calibri" w:eastAsia="Calibri" w:hAnsi="Calibri"/>
@@ -3435,8 +3487,8 @@
         <w:contextualSpacing w:val="0"/>
         <w:rPr/>
       </w:pPr>
-      <w:bookmarkStart w:colFirst="0" w:colLast="0" w:name="_l8zs1itec0hz" w:id="3"/>
-      <w:bookmarkEnd w:id="3"/>
+      <w:bookmarkStart w:colFirst="0" w:colLast="0" w:name="_l8zs1itec0hz" w:id="2"/>
+      <w:bookmarkEnd w:id="2"/>
       <w:r>
         <w:rPr>
           <w:rtl w:val="0"/>
@@ -3530,7 +3582,7 @@
       <w:pPr>
         <w:numPr>
           <w:ilvl w:val="0"/>
-          <w:numId w:val="10"/>
+          <w:numId w:val="11"/>
         </w:numPr>
         <w:pBdr/>
         <w:ind w:left="720" w:hanging="360"/>
@@ -3551,7 +3603,7 @@
       <w:pPr>
         <w:numPr>
           <w:ilvl w:val="0"/>
-          <w:numId w:val="10"/>
+          <w:numId w:val="11"/>
         </w:numPr>
         <w:pBdr/>
         <w:ind w:left="720" w:hanging="360"/>
@@ -3628,25 +3680,25 @@
           <w:rFonts w:ascii="Calibri" w:cs="Calibri" w:eastAsia="Calibri" w:hAnsi="Calibri"/>
         </w:rPr>
       </w:pPr>
-      <w:bookmarkStart w:colFirst="0" w:colLast="0" w:name="_osxf8963mz7h" w:id="4"/>
+      <w:bookmarkStart w:colFirst="0" w:colLast="0" w:name="_osxf8963mz7h" w:id="3"/>
+      <w:bookmarkEnd w:id="3"/>
+      <w:r>
+        <w:rPr>
+          <w:rFonts w:ascii="Calibri" w:cs="Calibri" w:eastAsia="Calibri" w:hAnsi="Calibri"/>
+          <w:rtl w:val="0"/>
+        </w:rPr>
+        <w:t xml:space="preserve">Implementation of Preflop Rules based system</w:t>
+      </w:r>
+    </w:p>
+    <w:p>
+      <w:pPr>
+        <w:pStyle w:val="Heading4"/>
+        <w:pBdr/>
+        <w:contextualSpacing w:val="0"/>
+        <w:rPr/>
+      </w:pPr>
+      <w:bookmarkStart w:colFirst="0" w:colLast="0" w:name="_dl6zxkqqvpu" w:id="4"/>
       <w:bookmarkEnd w:id="4"/>
-      <w:r>
-        <w:rPr>
-          <w:rFonts w:ascii="Calibri" w:cs="Calibri" w:eastAsia="Calibri" w:hAnsi="Calibri"/>
-          <w:rtl w:val="0"/>
-        </w:rPr>
-        <w:t xml:space="preserve">Implementation of Preflop Rules based system</w:t>
-      </w:r>
-    </w:p>
-    <w:p>
-      <w:pPr>
-        <w:pStyle w:val="Heading4"/>
-        <w:pBdr/>
-        <w:contextualSpacing w:val="0"/>
-        <w:rPr/>
-      </w:pPr>
-      <w:bookmarkStart w:colFirst="0" w:colLast="0" w:name="_dl6zxkqqvpu" w:id="5"/>
-      <w:bookmarkEnd w:id="5"/>
       <w:r>
         <w:rPr>
           <w:rtl w:val="0"/>
@@ -3914,7 +3966,7 @@
           <w:szCs w:val="18"/>
           <w:rtl w:val="0"/>
         </w:rPr>
-        <w:t xml:space="preserve">Int Bet1Threshold = 75</w:t>
+        <w:t xml:space="preserve">Int checkCallThreshold = 60</w:t>
       </w:r>
     </w:p>
     <w:p>
@@ -3929,64 +3981,52 @@
       </w:pPr>
       <w:r>
         <w:rPr>
-          <w:rtl w:val="0"/>
-        </w:rPr>
-      </w:r>
-    </w:p>
-    <w:p>
-      <w:pPr>
-        <w:pBdr/>
-        <w:contextualSpacing w:val="0"/>
-        <w:rPr>
           <w:rFonts w:ascii="Courier New" w:cs="Courier New" w:eastAsia="Courier New" w:hAnsi="Courier New"/>
           <w:sz w:val="18"/>
           <w:szCs w:val="18"/>
-        </w:rPr>
-      </w:pPr>
-      <w:r>
+          <w:rtl w:val="0"/>
+        </w:rPr>
+        <w:t xml:space="preserve">Int bet2Threshold = 68</w:t>
+      </w:r>
+    </w:p>
+    <w:p>
+      <w:pPr>
+        <w:pBdr/>
+        <w:contextualSpacing w:val="0"/>
         <w:rPr>
           <w:rFonts w:ascii="Courier New" w:cs="Courier New" w:eastAsia="Courier New" w:hAnsi="Courier New"/>
           <w:sz w:val="18"/>
           <w:szCs w:val="18"/>
-          <w:rtl w:val="0"/>
-        </w:rPr>
-        <w:t xml:space="preserve">Int evRank = getEvRank(holecard1, holeCard2)</w:t>
-      </w:r>
-    </w:p>
-    <w:p>
-      <w:pPr>
-        <w:pBdr/>
-        <w:contextualSpacing w:val="0"/>
+        </w:rPr>
+      </w:pPr>
+      <w:r>
         <w:rPr>
           <w:rFonts w:ascii="Courier New" w:cs="Courier New" w:eastAsia="Courier New" w:hAnsi="Courier New"/>
           <w:sz w:val="18"/>
           <w:szCs w:val="18"/>
-        </w:rPr>
-      </w:pPr>
-      <w:r>
+          <w:rtl w:val="0"/>
+        </w:rPr>
+        <w:t xml:space="preserve">Int evRank = getEvRank(holecard1, holeCard2)</w:t>
+      </w:r>
+    </w:p>
+    <w:p>
+      <w:pPr>
+        <w:pBdr/>
+        <w:contextualSpacing w:val="0"/>
         <w:rPr>
           <w:rFonts w:ascii="Courier New" w:cs="Courier New" w:eastAsia="Courier New" w:hAnsi="Courier New"/>
           <w:sz w:val="18"/>
           <w:szCs w:val="18"/>
-          <w:rtl w:val="0"/>
-        </w:rPr>
-        <w:t xml:space="preserve">Int randomnum = getRandom()</w:t>
-      </w:r>
-    </w:p>
-    <w:p>
-      <w:pPr>
-        <w:pBdr/>
-        <w:contextualSpacing w:val="0"/>
+        </w:rPr>
+      </w:pPr>
+      <w:r>
         <w:rPr>
           <w:rFonts w:ascii="Courier New" w:cs="Courier New" w:eastAsia="Courier New" w:hAnsi="Courier New"/>
           <w:sz w:val="18"/>
           <w:szCs w:val="18"/>
-        </w:rPr>
-      </w:pPr>
-      <w:r>
-        <w:rPr>
-          <w:rtl w:val="0"/>
-        </w:rPr>
+          <w:rtl w:val="0"/>
+        </w:rPr>
+        <w:t xml:space="preserve">Int randomnum = getRandom()</w:t>
       </w:r>
     </w:p>
     <w:p>
@@ -4001,253 +4041,253 @@
       </w:pPr>
       <w:r>
         <w:rPr>
+          <w:rtl w:val="0"/>
+        </w:rPr>
+      </w:r>
+    </w:p>
+    <w:p>
+      <w:pPr>
+        <w:pBdr/>
+        <w:contextualSpacing w:val="0"/>
+        <w:rPr>
           <w:rFonts w:ascii="Courier New" w:cs="Courier New" w:eastAsia="Courier New" w:hAnsi="Courier New"/>
           <w:sz w:val="18"/>
           <w:szCs w:val="18"/>
-          <w:rtl w:val="0"/>
-        </w:rPr>
-        <w:t xml:space="preserve">If (evRank &gt; rankThreshold &amp;&amp; randomNum &gt; foldThreshold) {</w:t>
-      </w:r>
-    </w:p>
-    <w:p>
-      <w:pPr>
-        <w:pBdr/>
-        <w:contextualSpacing w:val="0"/>
+        </w:rPr>
+      </w:pPr>
+      <w:r>
         <w:rPr>
           <w:rFonts w:ascii="Courier New" w:cs="Courier New" w:eastAsia="Courier New" w:hAnsi="Courier New"/>
           <w:sz w:val="18"/>
           <w:szCs w:val="18"/>
-        </w:rPr>
-      </w:pPr>
-      <w:r>
+          <w:rtl w:val="0"/>
+        </w:rPr>
+        <w:t xml:space="preserve">If (evRank &gt; rankThreshold &amp;&amp; randomNum &gt; foldThreshold) {</w:t>
+      </w:r>
+    </w:p>
+    <w:p>
+      <w:pPr>
+        <w:pBdr/>
+        <w:contextualSpacing w:val="0"/>
         <w:rPr>
           <w:rFonts w:ascii="Courier New" w:cs="Courier New" w:eastAsia="Courier New" w:hAnsi="Courier New"/>
           <w:sz w:val="18"/>
           <w:szCs w:val="18"/>
-          <w:rtl w:val="0"/>
-        </w:rPr>
-        <w:tab/>
-        <w:t xml:space="preserve">Action = fold</w:t>
-      </w:r>
-    </w:p>
-    <w:p>
-      <w:pPr>
-        <w:pBdr/>
-        <w:contextualSpacing w:val="0"/>
+        </w:rPr>
+      </w:pPr>
+      <w:r>
         <w:rPr>
           <w:rFonts w:ascii="Courier New" w:cs="Courier New" w:eastAsia="Courier New" w:hAnsi="Courier New"/>
           <w:sz w:val="18"/>
           <w:szCs w:val="18"/>
-        </w:rPr>
-      </w:pPr>
-      <w:r>
+          <w:rtl w:val="0"/>
+        </w:rPr>
+        <w:tab/>
+        <w:t xml:space="preserve">Action = fold</w:t>
+      </w:r>
+    </w:p>
+    <w:p>
+      <w:pPr>
+        <w:pBdr/>
+        <w:contextualSpacing w:val="0"/>
         <w:rPr>
           <w:rFonts w:ascii="Courier New" w:cs="Courier New" w:eastAsia="Courier New" w:hAnsi="Courier New"/>
           <w:sz w:val="18"/>
           <w:szCs w:val="18"/>
-          <w:rtl w:val="0"/>
-        </w:rPr>
-        <w:t xml:space="preserve">}</w:t>
-      </w:r>
-    </w:p>
-    <w:p>
-      <w:pPr>
-        <w:pBdr/>
-        <w:contextualSpacing w:val="0"/>
+        </w:rPr>
+      </w:pPr>
+      <w:r>
         <w:rPr>
           <w:rFonts w:ascii="Courier New" w:cs="Courier New" w:eastAsia="Courier New" w:hAnsi="Courier New"/>
           <w:sz w:val="18"/>
           <w:szCs w:val="18"/>
-        </w:rPr>
-      </w:pPr>
-      <w:r>
+          <w:rtl w:val="0"/>
+        </w:rPr>
+        <w:t xml:space="preserve">}</w:t>
+      </w:r>
+    </w:p>
+    <w:p>
+      <w:pPr>
+        <w:pBdr/>
+        <w:contextualSpacing w:val="0"/>
         <w:rPr>
           <w:rFonts w:ascii="Courier New" w:cs="Courier New" w:eastAsia="Courier New" w:hAnsi="Courier New"/>
           <w:sz w:val="18"/>
           <w:szCs w:val="18"/>
-          <w:rtl w:val="0"/>
-        </w:rPr>
-        <w:t xml:space="preserve">If (randomNum &lt; checkCallThreshold) {</w:t>
-      </w:r>
-    </w:p>
-    <w:p>
-      <w:pPr>
-        <w:pBdr/>
-        <w:contextualSpacing w:val="0"/>
+        </w:rPr>
+      </w:pPr>
+      <w:r>
         <w:rPr>
           <w:rFonts w:ascii="Courier New" w:cs="Courier New" w:eastAsia="Courier New" w:hAnsi="Courier New"/>
           <w:sz w:val="18"/>
           <w:szCs w:val="18"/>
-        </w:rPr>
-      </w:pPr>
-      <w:r>
+          <w:rtl w:val="0"/>
+        </w:rPr>
+        <w:t xml:space="preserve">If (randomNum &lt; checkCallThreshold) {</w:t>
+      </w:r>
+    </w:p>
+    <w:p>
+      <w:pPr>
+        <w:pBdr/>
+        <w:contextualSpacing w:val="0"/>
         <w:rPr>
           <w:rFonts w:ascii="Courier New" w:cs="Courier New" w:eastAsia="Courier New" w:hAnsi="Courier New"/>
           <w:sz w:val="18"/>
           <w:szCs w:val="18"/>
-          <w:rtl w:val="0"/>
-        </w:rPr>
-        <w:tab/>
-        <w:t xml:space="preserve">Action = checkCall</w:t>
-      </w:r>
-    </w:p>
-    <w:p>
-      <w:pPr>
-        <w:pBdr/>
-        <w:contextualSpacing w:val="0"/>
+        </w:rPr>
+      </w:pPr>
+      <w:r>
         <w:rPr>
           <w:rFonts w:ascii="Courier New" w:cs="Courier New" w:eastAsia="Courier New" w:hAnsi="Courier New"/>
           <w:sz w:val="18"/>
           <w:szCs w:val="18"/>
-        </w:rPr>
-      </w:pPr>
-      <w:r>
+          <w:rtl w:val="0"/>
+        </w:rPr>
+        <w:tab/>
+        <w:t xml:space="preserve">Action = checkCall</w:t>
+      </w:r>
+    </w:p>
+    <w:p>
+      <w:pPr>
+        <w:pBdr/>
+        <w:contextualSpacing w:val="0"/>
         <w:rPr>
           <w:rFonts w:ascii="Courier New" w:cs="Courier New" w:eastAsia="Courier New" w:hAnsi="Courier New"/>
           <w:sz w:val="18"/>
           <w:szCs w:val="18"/>
-          <w:rtl w:val="0"/>
-        </w:rPr>
-        <w:t xml:space="preserve">}</w:t>
-      </w:r>
-    </w:p>
-    <w:p>
-      <w:pPr>
-        <w:pBdr/>
-        <w:contextualSpacing w:val="0"/>
+        </w:rPr>
+      </w:pPr>
+      <w:r>
         <w:rPr>
           <w:rFonts w:ascii="Courier New" w:cs="Courier New" w:eastAsia="Courier New" w:hAnsi="Courier New"/>
           <w:sz w:val="18"/>
           <w:szCs w:val="18"/>
-        </w:rPr>
-      </w:pPr>
-      <w:r>
+          <w:rtl w:val="0"/>
+        </w:rPr>
+        <w:t xml:space="preserve">}</w:t>
+      </w:r>
+    </w:p>
+    <w:p>
+      <w:pPr>
+        <w:pBdr/>
+        <w:contextualSpacing w:val="0"/>
         <w:rPr>
           <w:rFonts w:ascii="Courier New" w:cs="Courier New" w:eastAsia="Courier New" w:hAnsi="Courier New"/>
           <w:sz w:val="18"/>
           <w:szCs w:val="18"/>
-          <w:rtl w:val="0"/>
-        </w:rPr>
-        <w:t xml:space="preserve">If (randomNum &lt; bet1Threshold) {</w:t>
-      </w:r>
-    </w:p>
-    <w:p>
-      <w:pPr>
-        <w:pBdr/>
-        <w:contextualSpacing w:val="0"/>
+        </w:rPr>
+      </w:pPr>
+      <w:r>
         <w:rPr>
           <w:rFonts w:ascii="Courier New" w:cs="Courier New" w:eastAsia="Courier New" w:hAnsi="Courier New"/>
           <w:sz w:val="18"/>
           <w:szCs w:val="18"/>
-        </w:rPr>
-      </w:pPr>
-      <w:r>
+          <w:rtl w:val="0"/>
+        </w:rPr>
+        <w:t xml:space="preserve">If (randomNum &lt; bet2Threshold) {</w:t>
+      </w:r>
+    </w:p>
+    <w:p>
+      <w:pPr>
+        <w:pBdr/>
+        <w:contextualSpacing w:val="0"/>
         <w:rPr>
           <w:rFonts w:ascii="Courier New" w:cs="Courier New" w:eastAsia="Courier New" w:hAnsi="Courier New"/>
           <w:sz w:val="18"/>
           <w:szCs w:val="18"/>
-          <w:rtl w:val="0"/>
-        </w:rPr>
-        <w:tab/>
-        <w:t xml:space="preserve">Action = bet2</w:t>
-      </w:r>
-    </w:p>
-    <w:p>
-      <w:pPr>
-        <w:pBdr/>
-        <w:contextualSpacing w:val="0"/>
+        </w:rPr>
+      </w:pPr>
+      <w:r>
         <w:rPr>
           <w:rFonts w:ascii="Courier New" w:cs="Courier New" w:eastAsia="Courier New" w:hAnsi="Courier New"/>
           <w:sz w:val="18"/>
           <w:szCs w:val="18"/>
-        </w:rPr>
-      </w:pPr>
-      <w:r>
+          <w:rtl w:val="0"/>
+        </w:rPr>
+        <w:tab/>
+        <w:t xml:space="preserve">Action = bet2</w:t>
+      </w:r>
+    </w:p>
+    <w:p>
+      <w:pPr>
+        <w:pBdr/>
+        <w:contextualSpacing w:val="0"/>
         <w:rPr>
           <w:rFonts w:ascii="Courier New" w:cs="Courier New" w:eastAsia="Courier New" w:hAnsi="Courier New"/>
           <w:sz w:val="18"/>
           <w:szCs w:val="18"/>
-          <w:rtl w:val="0"/>
-        </w:rPr>
-        <w:t xml:space="preserve">}</w:t>
-        <w:tab/>
-      </w:r>
-    </w:p>
-    <w:p>
-      <w:pPr>
-        <w:pBdr/>
-        <w:contextualSpacing w:val="0"/>
+        </w:rPr>
+      </w:pPr>
+      <w:r>
         <w:rPr>
           <w:rFonts w:ascii="Courier New" w:cs="Courier New" w:eastAsia="Courier New" w:hAnsi="Courier New"/>
           <w:sz w:val="18"/>
           <w:szCs w:val="18"/>
-        </w:rPr>
-      </w:pPr>
-      <w:r>
+          <w:rtl w:val="0"/>
+        </w:rPr>
+        <w:t xml:space="preserve">}</w:t>
+        <w:tab/>
+      </w:r>
+    </w:p>
+    <w:p>
+      <w:pPr>
+        <w:pBdr/>
+        <w:contextualSpacing w:val="0"/>
         <w:rPr>
           <w:rFonts w:ascii="Courier New" w:cs="Courier New" w:eastAsia="Courier New" w:hAnsi="Courier New"/>
           <w:sz w:val="18"/>
           <w:szCs w:val="18"/>
-          <w:rtl w:val="0"/>
-        </w:rPr>
-        <w:t xml:space="preserve">else {</w:t>
-      </w:r>
-    </w:p>
-    <w:p>
-      <w:pPr>
-        <w:pBdr/>
-        <w:contextualSpacing w:val="0"/>
+        </w:rPr>
+      </w:pPr>
+      <w:r>
         <w:rPr>
           <w:rFonts w:ascii="Courier New" w:cs="Courier New" w:eastAsia="Courier New" w:hAnsi="Courier New"/>
           <w:sz w:val="18"/>
           <w:szCs w:val="18"/>
-        </w:rPr>
-      </w:pPr>
-      <w:r>
+          <w:rtl w:val="0"/>
+        </w:rPr>
+        <w:t xml:space="preserve">else {</w:t>
+      </w:r>
+    </w:p>
+    <w:p>
+      <w:pPr>
+        <w:pBdr/>
+        <w:contextualSpacing w:val="0"/>
         <w:rPr>
           <w:rFonts w:ascii="Courier New" w:cs="Courier New" w:eastAsia="Courier New" w:hAnsi="Courier New"/>
           <w:sz w:val="18"/>
           <w:szCs w:val="18"/>
-          <w:rtl w:val="0"/>
-        </w:rPr>
-        <w:tab/>
-        <w:t xml:space="preserve">Action = bet1</w:t>
-      </w:r>
-    </w:p>
-    <w:p>
-      <w:pPr>
-        <w:pBdr/>
-        <w:contextualSpacing w:val="0"/>
+        </w:rPr>
+      </w:pPr>
+      <w:r>
         <w:rPr>
           <w:rFonts w:ascii="Courier New" w:cs="Courier New" w:eastAsia="Courier New" w:hAnsi="Courier New"/>
           <w:sz w:val="18"/>
           <w:szCs w:val="18"/>
-        </w:rPr>
-      </w:pPr>
-      <w:r>
+          <w:rtl w:val="0"/>
+        </w:rPr>
+        <w:tab/>
+        <w:t xml:space="preserve">Action = bet1</w:t>
+      </w:r>
+    </w:p>
+    <w:p>
+      <w:pPr>
+        <w:pBdr/>
+        <w:contextualSpacing w:val="0"/>
         <w:rPr>
           <w:rFonts w:ascii="Courier New" w:cs="Courier New" w:eastAsia="Courier New" w:hAnsi="Courier New"/>
           <w:sz w:val="18"/>
           <w:szCs w:val="18"/>
-          <w:rtl w:val="0"/>
-        </w:rPr>
-        <w:t xml:space="preserve">}</w:t>
-      </w:r>
-    </w:p>
-    <w:p>
-      <w:pPr>
-        <w:pBdr/>
-        <w:contextualSpacing w:val="0"/>
+        </w:rPr>
+      </w:pPr>
+      <w:r>
         <w:rPr>
           <w:rFonts w:ascii="Courier New" w:cs="Courier New" w:eastAsia="Courier New" w:hAnsi="Courier New"/>
           <w:sz w:val="18"/>
           <w:szCs w:val="18"/>
-        </w:rPr>
-      </w:pPr>
-      <w:r>
-        <w:rPr>
-          <w:rtl w:val="0"/>
-        </w:rPr>
+          <w:rtl w:val="0"/>
+        </w:rPr>
+        <w:t xml:space="preserve">}</w:t>
       </w:r>
     </w:p>
     <w:p>
@@ -4262,9 +4302,25 @@
       </w:pPr>
       <w:r>
         <w:rPr>
+          <w:rtl w:val="0"/>
+        </w:rPr>
+      </w:r>
+    </w:p>
+    <w:p>
+      <w:pPr>
+        <w:pBdr/>
+        <w:contextualSpacing w:val="0"/>
+        <w:rPr>
           <w:rFonts w:ascii="Courier New" w:cs="Courier New" w:eastAsia="Courier New" w:hAnsi="Courier New"/>
           <w:sz w:val="18"/>
           <w:szCs w:val="18"/>
+        </w:rPr>
+      </w:pPr>
+      <w:r>
+        <w:rPr>
+          <w:rFonts w:ascii="Courier New" w:cs="Courier New" w:eastAsia="Courier New" w:hAnsi="Courier New"/>
+          <w:sz w:val="18"/>
+          <w:szCs w:val="18"/>
           <w:rtl w:val="0"/>
         </w:rPr>
         <w:t xml:space="preserve">Return action</w:t>
@@ -4315,37 +4371,37 @@
           <w:rFonts w:ascii="Calibri" w:cs="Calibri" w:eastAsia="Calibri" w:hAnsi="Calibri"/>
           <w:rtl w:val="0"/>
         </w:rPr>
-        <w:t xml:space="preserve">This parameters (randomNum and FoldThreshold) have been examined and validated through self play. This has been documented in Appendix E.</w:t>
-      </w:r>
-    </w:p>
-    <w:p>
-      <w:pPr>
-        <w:pBdr/>
-        <w:contextualSpacing w:val="0"/>
-        <w:rPr>
-          <w:rFonts w:ascii="Calibri" w:cs="Calibri" w:eastAsia="Calibri" w:hAnsi="Calibri"/>
-        </w:rPr>
-      </w:pPr>
-      <w:r>
-        <w:rPr>
-          <w:rtl w:val="0"/>
-        </w:rPr>
-      </w:r>
-    </w:p>
-    <w:p>
-      <w:pPr>
-        <w:pBdr/>
-        <w:contextualSpacing w:val="0"/>
-        <w:rPr>
-          <w:rFonts w:ascii="Calibri" w:cs="Calibri" w:eastAsia="Calibri" w:hAnsi="Calibri"/>
-        </w:rPr>
-      </w:pPr>
-      <w:r>
-        <w:rPr>
-          <w:rFonts w:ascii="Calibri" w:cs="Calibri" w:eastAsia="Calibri" w:hAnsi="Calibri"/>
-          <w:rtl w:val="0"/>
-        </w:rPr>
-        <w:t xml:space="preserve">However, preliminary user testing has shown that this implementation does what it is intended to:</w:t>
+        <w:t xml:space="preserve">This parameters (randomNum and foldThreshold) have been examined and determined using self play. This has been documented in Appendix E.</w:t>
+      </w:r>
+    </w:p>
+    <w:p>
+      <w:pPr>
+        <w:pBdr/>
+        <w:contextualSpacing w:val="0"/>
+        <w:rPr>
+          <w:rFonts w:ascii="Calibri" w:cs="Calibri" w:eastAsia="Calibri" w:hAnsi="Calibri"/>
+        </w:rPr>
+      </w:pPr>
+      <w:r>
+        <w:rPr>
+          <w:rtl w:val="0"/>
+        </w:rPr>
+      </w:r>
+    </w:p>
+    <w:p>
+      <w:pPr>
+        <w:pBdr/>
+        <w:contextualSpacing w:val="0"/>
+        <w:rPr>
+          <w:rFonts w:ascii="Calibri" w:cs="Calibri" w:eastAsia="Calibri" w:hAnsi="Calibri"/>
+        </w:rPr>
+      </w:pPr>
+      <w:r>
+        <w:rPr>
+          <w:rFonts w:ascii="Calibri" w:cs="Calibri" w:eastAsia="Calibri" w:hAnsi="Calibri"/>
+          <w:rtl w:val="0"/>
+        </w:rPr>
+        <w:t xml:space="preserve">Preliminary user testing has shown that this implementation seems to do what it is intended to:</w:t>
       </w:r>
     </w:p>
     <w:p>
@@ -4406,13 +4462,29 @@
     </w:p>
     <w:p>
       <w:pPr>
+        <w:pBdr/>
+        <w:contextualSpacing w:val="0"/>
+        <w:rPr>
+          <w:rFonts w:ascii="Calibri" w:cs="Calibri" w:eastAsia="Calibri" w:hAnsi="Calibri"/>
+        </w:rPr>
+      </w:pPr>
+      <w:r>
+        <w:rPr>
+          <w:rFonts w:ascii="Calibri" w:cs="Calibri" w:eastAsia="Calibri" w:hAnsi="Calibri"/>
+          <w:rtl w:val="0"/>
+        </w:rPr>
+        <w:t xml:space="preserve">However much more user testing across users with different skill levels is needed to validate this thoroughly.</w:t>
+      </w:r>
+    </w:p>
+    <w:p>
+      <w:pPr>
         <w:pStyle w:val="Heading2"/>
         <w:pBdr/>
         <w:contextualSpacing w:val="0"/>
         <w:rPr/>
       </w:pPr>
-      <w:bookmarkStart w:colFirst="0" w:colLast="0" w:name="_y4em5kleol7q" w:id="6"/>
-      <w:bookmarkEnd w:id="6"/>
+      <w:bookmarkStart w:colFirst="0" w:colLast="0" w:name="_y4em5kleol7q" w:id="5"/>
+      <w:bookmarkEnd w:id="5"/>
       <w:r>
         <w:rPr>
           <w:rtl w:val="0"/>
@@ -4470,7 +4542,7 @@
       <w:pPr>
         <w:numPr>
           <w:ilvl w:val="0"/>
-          <w:numId w:val="24"/>
+          <w:numId w:val="25"/>
         </w:numPr>
         <w:pBdr/>
         <w:ind w:left="720" w:hanging="360"/>
@@ -4491,7 +4563,7 @@
       <w:pPr>
         <w:numPr>
           <w:ilvl w:val="0"/>
-          <w:numId w:val="24"/>
+          <w:numId w:val="25"/>
         </w:numPr>
         <w:pBdr/>
         <w:ind w:left="720" w:hanging="360"/>
@@ -4512,7 +4584,7 @@
       <w:pPr>
         <w:numPr>
           <w:ilvl w:val="0"/>
-          <w:numId w:val="24"/>
+          <w:numId w:val="25"/>
         </w:numPr>
         <w:pBdr/>
         <w:ind w:left="720" w:hanging="360"/>
@@ -4533,7 +4605,7 @@
       <w:pPr>
         <w:numPr>
           <w:ilvl w:val="0"/>
-          <w:numId w:val="24"/>
+          <w:numId w:val="25"/>
         </w:numPr>
         <w:pBdr/>
         <w:ind w:left="720" w:hanging="360"/>
@@ -4554,7 +4626,7 @@
       <w:pPr>
         <w:numPr>
           <w:ilvl w:val="0"/>
-          <w:numId w:val="24"/>
+          <w:numId w:val="25"/>
         </w:numPr>
         <w:pBdr/>
         <w:ind w:left="720" w:hanging="360"/>
@@ -4575,7 +4647,7 @@
       <w:pPr>
         <w:numPr>
           <w:ilvl w:val="0"/>
-          <w:numId w:val="24"/>
+          <w:numId w:val="25"/>
         </w:numPr>
         <w:pBdr/>
         <w:ind w:left="720" w:hanging="360"/>
@@ -4596,7 +4668,7 @@
       <w:pPr>
         <w:numPr>
           <w:ilvl w:val="0"/>
-          <w:numId w:val="24"/>
+          <w:numId w:val="25"/>
         </w:numPr>
         <w:pBdr/>
         <w:ind w:left="720" w:hanging="360"/>
@@ -4617,7 +4689,7 @@
       <w:pPr>
         <w:numPr>
           <w:ilvl w:val="0"/>
-          <w:numId w:val="24"/>
+          <w:numId w:val="25"/>
         </w:numPr>
         <w:pBdr/>
         <w:ind w:left="720" w:hanging="360"/>
@@ -4638,7 +4710,7 @@
       <w:pPr>
         <w:numPr>
           <w:ilvl w:val="0"/>
-          <w:numId w:val="24"/>
+          <w:numId w:val="25"/>
         </w:numPr>
         <w:pBdr/>
         <w:ind w:left="720" w:hanging="360"/>
@@ -4689,7 +4761,7 @@
       <w:pPr>
         <w:numPr>
           <w:ilvl w:val="0"/>
-          <w:numId w:val="26"/>
+          <w:numId w:val="27"/>
         </w:numPr>
         <w:pBdr/>
         <w:ind w:left="720" w:hanging="360"/>
@@ -4710,7 +4782,7 @@
       <w:pPr>
         <w:numPr>
           <w:ilvl w:val="0"/>
-          <w:numId w:val="26"/>
+          <w:numId w:val="27"/>
         </w:numPr>
         <w:pBdr/>
         <w:ind w:left="720" w:hanging="360"/>
@@ -4731,7 +4803,7 @@
       <w:pPr>
         <w:numPr>
           <w:ilvl w:val="0"/>
-          <w:numId w:val="26"/>
+          <w:numId w:val="27"/>
         </w:numPr>
         <w:pBdr/>
         <w:ind w:left="720" w:hanging="360"/>
@@ -4752,7 +4824,7 @@
       <w:pPr>
         <w:numPr>
           <w:ilvl w:val="0"/>
-          <w:numId w:val="26"/>
+          <w:numId w:val="27"/>
         </w:numPr>
         <w:pBdr/>
         <w:ind w:left="720" w:hanging="360"/>
@@ -4773,7 +4845,7 @@
       <w:pPr>
         <w:numPr>
           <w:ilvl w:val="0"/>
-          <w:numId w:val="26"/>
+          <w:numId w:val="27"/>
         </w:numPr>
         <w:pBdr/>
         <w:ind w:left="720" w:hanging="360"/>
@@ -4794,7 +4866,7 @@
       <w:pPr>
         <w:numPr>
           <w:ilvl w:val="0"/>
-          <w:numId w:val="26"/>
+          <w:numId w:val="27"/>
         </w:numPr>
         <w:pBdr/>
         <w:ind w:left="720" w:hanging="360"/>
@@ -4815,7 +4887,7 @@
       <w:pPr>
         <w:numPr>
           <w:ilvl w:val="0"/>
-          <w:numId w:val="26"/>
+          <w:numId w:val="27"/>
         </w:numPr>
         <w:pBdr/>
         <w:ind w:left="720" w:hanging="360"/>
@@ -4999,12 +5071,12 @@
           <wp:inline distB="114300" distT="114300" distL="114300" distR="114300">
             <wp:extent cx="6405563" cy="3623146"/>
             <wp:effectExtent b="0" l="0" r="0" t="0"/>
-            <wp:docPr id="3" name="image8.png"/>
+            <wp:docPr id="3" name="image9.png"/>
             <a:graphic>
               <a:graphicData uri="http://schemas.openxmlformats.org/drawingml/2006/picture">
                 <pic:pic>
                   <pic:nvPicPr>
-                    <pic:cNvPr id="0" name="image8.png"/>
+                    <pic:cNvPr id="0" name="image9.png"/>
                     <pic:cNvPicPr preferRelativeResize="0"/>
                   </pic:nvPicPr>
                   <pic:blipFill>
@@ -5043,61 +5115,61 @@
           <w:rFonts w:ascii="Calibri" w:cs="Calibri" w:eastAsia="Calibri" w:hAnsi="Calibri"/>
         </w:rPr>
       </w:pPr>
-      <w:bookmarkStart w:colFirst="0" w:colLast="0" w:name="_ie2wa4rzjva" w:id="7"/>
+      <w:bookmarkStart w:colFirst="0" w:colLast="0" w:name="_ie2wa4rzjva" w:id="6"/>
+      <w:bookmarkEnd w:id="6"/>
+      <w:r>
+        <w:rPr>
+          <w:rtl w:val="0"/>
+        </w:rPr>
+      </w:r>
+    </w:p>
+    <w:p>
+      <w:pPr>
+        <w:pBdr/>
+        <w:contextualSpacing w:val="0"/>
+        <w:rPr/>
+      </w:pPr>
+      <w:r>
+        <w:rPr>
+          <w:rtl w:val="0"/>
+        </w:rPr>
+      </w:r>
+    </w:p>
+    <w:p>
+      <w:pPr>
+        <w:pStyle w:val="Heading3"/>
+        <w:pBdr/>
+        <w:contextualSpacing w:val="0"/>
+        <w:rPr>
+          <w:rFonts w:ascii="Calibri" w:cs="Calibri" w:eastAsia="Calibri" w:hAnsi="Calibri"/>
+        </w:rPr>
+      </w:pPr>
+      <w:bookmarkStart w:colFirst="0" w:colLast="0" w:name="_1djwqaucpvz0" w:id="7"/>
       <w:bookmarkEnd w:id="7"/>
       <w:r>
         <w:rPr>
-          <w:rtl w:val="0"/>
-        </w:rPr>
-      </w:r>
-    </w:p>
-    <w:p>
-      <w:pPr>
-        <w:pBdr/>
-        <w:contextualSpacing w:val="0"/>
-        <w:rPr/>
-      </w:pPr>
-      <w:r>
-        <w:rPr>
-          <w:rtl w:val="0"/>
-        </w:rPr>
-      </w:r>
-    </w:p>
-    <w:p>
-      <w:pPr>
-        <w:pStyle w:val="Heading3"/>
-        <w:pBdr/>
-        <w:contextualSpacing w:val="0"/>
-        <w:rPr>
-          <w:rFonts w:ascii="Calibri" w:cs="Calibri" w:eastAsia="Calibri" w:hAnsi="Calibri"/>
-        </w:rPr>
-      </w:pPr>
-      <w:bookmarkStart w:colFirst="0" w:colLast="0" w:name="_1djwqaucpvz0" w:id="8"/>
+          <w:rFonts w:ascii="Calibri" w:cs="Calibri" w:eastAsia="Calibri" w:hAnsi="Calibri"/>
+          <w:rtl w:val="0"/>
+        </w:rPr>
+        <w:t xml:space="preserve">Implementation of Decision network</w:t>
+      </w:r>
+    </w:p>
+    <w:p>
+      <w:pPr>
+        <w:pStyle w:val="Heading4"/>
+        <w:pBdr/>
+        <w:contextualSpacing w:val="0"/>
+        <w:rPr>
+          <w:rFonts w:ascii="Calibri" w:cs="Calibri" w:eastAsia="Calibri" w:hAnsi="Calibri"/>
+        </w:rPr>
+      </w:pPr>
+      <w:bookmarkStart w:colFirst="0" w:colLast="0" w:name="_jbiblqs2zawe" w:id="8"/>
       <w:bookmarkEnd w:id="8"/>
       <w:r>
         <w:rPr>
           <w:rFonts w:ascii="Calibri" w:cs="Calibri" w:eastAsia="Calibri" w:hAnsi="Calibri"/>
           <w:rtl w:val="0"/>
         </w:rPr>
-        <w:t xml:space="preserve">Implementation of Decision network</w:t>
-      </w:r>
-    </w:p>
-    <w:p>
-      <w:pPr>
-        <w:pStyle w:val="Heading4"/>
-        <w:pBdr/>
-        <w:contextualSpacing w:val="0"/>
-        <w:rPr>
-          <w:rFonts w:ascii="Calibri" w:cs="Calibri" w:eastAsia="Calibri" w:hAnsi="Calibri"/>
-        </w:rPr>
-      </w:pPr>
-      <w:bookmarkStart w:colFirst="0" w:colLast="0" w:name="_jbiblqs2zawe" w:id="9"/>
-      <w:bookmarkEnd w:id="9"/>
-      <w:r>
-        <w:rPr>
-          <w:rFonts w:ascii="Calibri" w:cs="Calibri" w:eastAsia="Calibri" w:hAnsi="Calibri"/>
-          <w:rtl w:val="0"/>
-        </w:rPr>
         <w:t xml:space="preserve">Key components </w:t>
       </w:r>
     </w:p>
@@ -5201,120 +5273,6 @@
           <w:rtl w:val="0"/>
         </w:rPr>
         <w:t xml:space="preserve">The way in which the future contributions are calculated depends on what the proposed output action is:</w:t>
-      </w:r>
-    </w:p>
-    <w:p>
-      <w:pPr>
-        <w:numPr>
-          <w:ilvl w:val="0"/>
-          <w:numId w:val="4"/>
-        </w:numPr>
-        <w:pBdr/>
-        <w:ind w:left="720" w:hanging="360"/>
-        <w:contextualSpacing w:val="1"/>
-        <w:rPr>
-          <w:rFonts w:ascii="Calibri" w:cs="Calibri" w:eastAsia="Calibri" w:hAnsi="Calibri"/>
-        </w:rPr>
-      </w:pPr>
-      <w:r>
-        <w:rPr>
-          <w:rFonts w:ascii="Calibri" w:cs="Calibri" w:eastAsia="Calibri" w:hAnsi="Calibri"/>
-          <w:rtl w:val="0"/>
-        </w:rPr>
-        <w:t xml:space="preserve">If the action is Bet</w:t>
-      </w:r>
-    </w:p>
-    <w:p>
-      <w:pPr>
-        <w:numPr>
-          <w:ilvl w:val="1"/>
-          <w:numId w:val="4"/>
-        </w:numPr>
-        <w:pBdr/>
-        <w:ind w:left="1440" w:hanging="360"/>
-        <w:contextualSpacing w:val="1"/>
-        <w:rPr>
-          <w:rFonts w:ascii="Calibri" w:cs="Calibri" w:eastAsia="Calibri" w:hAnsi="Calibri"/>
-        </w:rPr>
-      </w:pPr>
-      <w:r>
-        <w:rPr>
-          <w:rFonts w:ascii="Calibri" w:cs="Calibri" w:eastAsia="Calibri" w:hAnsi="Calibri"/>
-          <w:rtl w:val="0"/>
-        </w:rPr>
-        <w:t xml:space="preserve">Future contribution = amountToCall + betSize + (roundsLeft * betSize) * bettingFactor</w:t>
-      </w:r>
-    </w:p>
-    <w:p>
-      <w:pPr>
-        <w:numPr>
-          <w:ilvl w:val="0"/>
-          <w:numId w:val="4"/>
-        </w:numPr>
-        <w:pBdr/>
-        <w:ind w:left="720" w:hanging="360"/>
-        <w:contextualSpacing w:val="1"/>
-        <w:rPr>
-          <w:rFonts w:ascii="Calibri" w:cs="Calibri" w:eastAsia="Calibri" w:hAnsi="Calibri"/>
-        </w:rPr>
-      </w:pPr>
-      <w:r>
-        <w:rPr>
-          <w:rFonts w:ascii="Calibri" w:cs="Calibri" w:eastAsia="Calibri" w:hAnsi="Calibri"/>
-          <w:rtl w:val="0"/>
-        </w:rPr>
-        <w:t xml:space="preserve">If the action is to call or check</w:t>
-      </w:r>
-    </w:p>
-    <w:p>
-      <w:pPr>
-        <w:numPr>
-          <w:ilvl w:val="1"/>
-          <w:numId w:val="4"/>
-        </w:numPr>
-        <w:pBdr/>
-        <w:ind w:left="1440" w:hanging="360"/>
-        <w:contextualSpacing w:val="1"/>
-        <w:rPr>
-          <w:rFonts w:ascii="Calibri" w:cs="Calibri" w:eastAsia="Calibri" w:hAnsi="Calibri"/>
-        </w:rPr>
-      </w:pPr>
-      <w:r>
-        <w:rPr>
-          <w:rFonts w:ascii="Calibri" w:cs="Calibri" w:eastAsia="Calibri" w:hAnsi="Calibri"/>
-          <w:rtl w:val="0"/>
-        </w:rPr>
-        <w:t xml:space="preserve">Future contribution = amountToCall + (roundsLeft * betSize) * checkCallFactor</w:t>
-      </w:r>
-    </w:p>
-    <w:p>
-      <w:pPr>
-        <w:pBdr/>
-        <w:contextualSpacing w:val="0"/>
-        <w:rPr>
-          <w:rFonts w:ascii="Calibri" w:cs="Calibri" w:eastAsia="Calibri" w:hAnsi="Calibri"/>
-        </w:rPr>
-      </w:pPr>
-      <w:r>
-        <w:rPr>
-          <w:rtl w:val="0"/>
-        </w:rPr>
-      </w:r>
-    </w:p>
-    <w:p>
-      <w:pPr>
-        <w:pBdr/>
-        <w:contextualSpacing w:val="0"/>
-        <w:rPr>
-          <w:rFonts w:ascii="Calibri" w:cs="Calibri" w:eastAsia="Calibri" w:hAnsi="Calibri"/>
-        </w:rPr>
-      </w:pPr>
-      <w:r>
-        <w:rPr>
-          <w:rFonts w:ascii="Calibri" w:cs="Calibri" w:eastAsia="Calibri" w:hAnsi="Calibri"/>
-          <w:rtl w:val="0"/>
-        </w:rPr>
-        <w:t xml:space="preserve">The opponent’s contribution is calculated in a similar manner:</w:t>
       </w:r>
     </w:p>
     <w:p>
@@ -5356,7 +5314,7 @@
           <w:rFonts w:ascii="Calibri" w:cs="Calibri" w:eastAsia="Calibri" w:hAnsi="Calibri"/>
           <w:rtl w:val="0"/>
         </w:rPr>
-        <w:t xml:space="preserve">Opp. future contribution = betSize + (roundsLeft * betSize) * bettingFactor</w:t>
+        <w:t xml:space="preserve">Future contribution = amountToCall + betSize + (roundsLeft * betSize) * bettingFactor</w:t>
       </w:r>
     </w:p>
     <w:p>
@@ -5377,7 +5335,7 @@
           <w:rFonts w:ascii="Calibri" w:cs="Calibri" w:eastAsia="Calibri" w:hAnsi="Calibri"/>
           <w:rtl w:val="0"/>
         </w:rPr>
-        <w:t xml:space="preserve">If the action is to call or check </w:t>
+        <w:t xml:space="preserve">If the action is to call or check</w:t>
       </w:r>
     </w:p>
     <w:p>
@@ -5398,45 +5356,159 @@
           <w:rFonts w:ascii="Calibri" w:cs="Calibri" w:eastAsia="Calibri" w:hAnsi="Calibri"/>
           <w:rtl w:val="0"/>
         </w:rPr>
-        <w:t xml:space="preserve">Opp. future contribution = (roundsLeft * betSize) * checkCallFactor</w:t>
-      </w:r>
-    </w:p>
-    <w:p>
-      <w:pPr>
-        <w:pBdr/>
-        <w:ind w:left="720" w:firstLine="0"/>
-        <w:contextualSpacing w:val="0"/>
-        <w:rPr>
-          <w:rFonts w:ascii="Calibri" w:cs="Calibri" w:eastAsia="Calibri" w:hAnsi="Calibri"/>
-        </w:rPr>
-      </w:pPr>
-      <w:r>
-        <w:rPr>
-          <w:rtl w:val="0"/>
-        </w:rPr>
-      </w:r>
-    </w:p>
-    <w:p>
-      <w:pPr>
-        <w:pBdr/>
-        <w:contextualSpacing w:val="0"/>
-        <w:rPr>
-          <w:rFonts w:ascii="Calibri" w:cs="Calibri" w:eastAsia="Calibri" w:hAnsi="Calibri"/>
-        </w:rPr>
-      </w:pPr>
-      <w:r>
-        <w:rPr>
-          <w:rFonts w:ascii="Calibri" w:cs="Calibri" w:eastAsia="Calibri" w:hAnsi="Calibri"/>
-          <w:rtl w:val="0"/>
-        </w:rPr>
-        <w:t xml:space="preserve">The final pot is calculated as follows:</w:t>
+        <w:t xml:space="preserve">Future contribution = amountToCall + (roundsLeft * betSize) * checkCallFactor</w:t>
+      </w:r>
+    </w:p>
+    <w:p>
+      <w:pPr>
+        <w:pBdr/>
+        <w:contextualSpacing w:val="0"/>
+        <w:rPr>
+          <w:rFonts w:ascii="Calibri" w:cs="Calibri" w:eastAsia="Calibri" w:hAnsi="Calibri"/>
+        </w:rPr>
+      </w:pPr>
+      <w:r>
+        <w:rPr>
+          <w:rtl w:val="0"/>
+        </w:rPr>
+      </w:r>
+    </w:p>
+    <w:p>
+      <w:pPr>
+        <w:pBdr/>
+        <w:contextualSpacing w:val="0"/>
+        <w:rPr>
+          <w:rFonts w:ascii="Calibri" w:cs="Calibri" w:eastAsia="Calibri" w:hAnsi="Calibri"/>
+        </w:rPr>
+      </w:pPr>
+      <w:r>
+        <w:rPr>
+          <w:rFonts w:ascii="Calibri" w:cs="Calibri" w:eastAsia="Calibri" w:hAnsi="Calibri"/>
+          <w:rtl w:val="0"/>
+        </w:rPr>
+        <w:t xml:space="preserve">The opponent’s contribution is calculated in a similar manner:</w:t>
       </w:r>
     </w:p>
     <w:p>
       <w:pPr>
         <w:numPr>
           <w:ilvl w:val="0"/>
-          <w:numId w:val="12"/>
+          <w:numId w:val="6"/>
+        </w:numPr>
+        <w:pBdr/>
+        <w:ind w:left="720" w:hanging="360"/>
+        <w:contextualSpacing w:val="1"/>
+        <w:rPr>
+          <w:rFonts w:ascii="Calibri" w:cs="Calibri" w:eastAsia="Calibri" w:hAnsi="Calibri"/>
+        </w:rPr>
+      </w:pPr>
+      <w:r>
+        <w:rPr>
+          <w:rFonts w:ascii="Calibri" w:cs="Calibri" w:eastAsia="Calibri" w:hAnsi="Calibri"/>
+          <w:rtl w:val="0"/>
+        </w:rPr>
+        <w:t xml:space="preserve">If the action is Bet</w:t>
+      </w:r>
+    </w:p>
+    <w:p>
+      <w:pPr>
+        <w:numPr>
+          <w:ilvl w:val="1"/>
+          <w:numId w:val="6"/>
+        </w:numPr>
+        <w:pBdr/>
+        <w:ind w:left="1440" w:hanging="360"/>
+        <w:contextualSpacing w:val="1"/>
+        <w:rPr>
+          <w:rFonts w:ascii="Calibri" w:cs="Calibri" w:eastAsia="Calibri" w:hAnsi="Calibri"/>
+        </w:rPr>
+      </w:pPr>
+      <w:r>
+        <w:rPr>
+          <w:rFonts w:ascii="Calibri" w:cs="Calibri" w:eastAsia="Calibri" w:hAnsi="Calibri"/>
+          <w:rtl w:val="0"/>
+        </w:rPr>
+        <w:t xml:space="preserve">Opp. future contribution = betSize + (roundsLeft * betSize) * bettingFactor</w:t>
+      </w:r>
+    </w:p>
+    <w:p>
+      <w:pPr>
+        <w:numPr>
+          <w:ilvl w:val="0"/>
+          <w:numId w:val="6"/>
+        </w:numPr>
+        <w:pBdr/>
+        <w:ind w:left="720" w:hanging="360"/>
+        <w:contextualSpacing w:val="1"/>
+        <w:rPr>
+          <w:rFonts w:ascii="Calibri" w:cs="Calibri" w:eastAsia="Calibri" w:hAnsi="Calibri"/>
+        </w:rPr>
+      </w:pPr>
+      <w:r>
+        <w:rPr>
+          <w:rFonts w:ascii="Calibri" w:cs="Calibri" w:eastAsia="Calibri" w:hAnsi="Calibri"/>
+          <w:rtl w:val="0"/>
+        </w:rPr>
+        <w:t xml:space="preserve">If the action is to call or check </w:t>
+      </w:r>
+    </w:p>
+    <w:p>
+      <w:pPr>
+        <w:numPr>
+          <w:ilvl w:val="1"/>
+          <w:numId w:val="6"/>
+        </w:numPr>
+        <w:pBdr/>
+        <w:ind w:left="1440" w:hanging="360"/>
+        <w:contextualSpacing w:val="1"/>
+        <w:rPr>
+          <w:rFonts w:ascii="Calibri" w:cs="Calibri" w:eastAsia="Calibri" w:hAnsi="Calibri"/>
+        </w:rPr>
+      </w:pPr>
+      <w:r>
+        <w:rPr>
+          <w:rFonts w:ascii="Calibri" w:cs="Calibri" w:eastAsia="Calibri" w:hAnsi="Calibri"/>
+          <w:rtl w:val="0"/>
+        </w:rPr>
+        <w:t xml:space="preserve">Opp. future contribution = (roundsLeft * betSize) * checkCallFactor</w:t>
+      </w:r>
+    </w:p>
+    <w:p>
+      <w:pPr>
+        <w:pBdr/>
+        <w:ind w:left="720" w:firstLine="0"/>
+        <w:contextualSpacing w:val="0"/>
+        <w:rPr>
+          <w:rFonts w:ascii="Calibri" w:cs="Calibri" w:eastAsia="Calibri" w:hAnsi="Calibri"/>
+        </w:rPr>
+      </w:pPr>
+      <w:r>
+        <w:rPr>
+          <w:rtl w:val="0"/>
+        </w:rPr>
+      </w:r>
+    </w:p>
+    <w:p>
+      <w:pPr>
+        <w:pBdr/>
+        <w:contextualSpacing w:val="0"/>
+        <w:rPr>
+          <w:rFonts w:ascii="Calibri" w:cs="Calibri" w:eastAsia="Calibri" w:hAnsi="Calibri"/>
+        </w:rPr>
+      </w:pPr>
+      <w:r>
+        <w:rPr>
+          <w:rFonts w:ascii="Calibri" w:cs="Calibri" w:eastAsia="Calibri" w:hAnsi="Calibri"/>
+          <w:rtl w:val="0"/>
+        </w:rPr>
+        <w:t xml:space="preserve">The final pot is calculated as follows:</w:t>
+      </w:r>
+    </w:p>
+    <w:p>
+      <w:pPr>
+        <w:numPr>
+          <w:ilvl w:val="0"/>
+          <w:numId w:val="13"/>
         </w:numPr>
         <w:pBdr/>
         <w:ind w:left="720" w:hanging="360"/>
@@ -6564,7 +6636,7 @@
       <w:pPr>
         <w:numPr>
           <w:ilvl w:val="0"/>
-          <w:numId w:val="25"/>
+          <w:numId w:val="26"/>
         </w:numPr>
         <w:pBdr/>
         <w:ind w:left="720" w:hanging="360"/>
@@ -6585,7 +6657,7 @@
       <w:pPr>
         <w:numPr>
           <w:ilvl w:val="0"/>
-          <w:numId w:val="25"/>
+          <w:numId w:val="26"/>
         </w:numPr>
         <w:pBdr/>
         <w:ind w:left="720" w:hanging="360"/>
@@ -6606,7 +6678,7 @@
       <w:pPr>
         <w:numPr>
           <w:ilvl w:val="0"/>
-          <w:numId w:val="25"/>
+          <w:numId w:val="26"/>
         </w:numPr>
         <w:pBdr/>
         <w:ind w:left="720" w:hanging="360"/>
@@ -6627,7 +6699,7 @@
       <w:pPr>
         <w:numPr>
           <w:ilvl w:val="0"/>
-          <w:numId w:val="25"/>
+          <w:numId w:val="26"/>
         </w:numPr>
         <w:pBdr/>
         <w:ind w:left="720" w:hanging="360"/>
@@ -8950,12 +9022,12 @@
           <wp:inline distB="114300" distT="114300" distL="114300" distR="114300">
             <wp:extent cx="4090988" cy="3357978"/>
             <wp:effectExtent b="0" l="0" r="0" t="0"/>
-            <wp:docPr id="1" name="image6.png"/>
+            <wp:docPr id="1" name="image5.png"/>
             <a:graphic>
               <a:graphicData uri="http://schemas.openxmlformats.org/drawingml/2006/picture">
                 <pic:pic>
                   <pic:nvPicPr>
-                    <pic:cNvPr id="0" name="image6.png"/>
+                    <pic:cNvPr id="0" name="image5.png"/>
                     <pic:cNvPicPr preferRelativeResize="0"/>
                   </pic:nvPicPr>
                   <pic:blipFill>
@@ -9000,12 +9072,12 @@
           <wp:inline distB="114300" distT="114300" distL="114300" distR="114300">
             <wp:extent cx="4063514" cy="3300413"/>
             <wp:effectExtent b="0" l="0" r="0" t="0"/>
-            <wp:docPr id="4" name="image9.png"/>
+            <wp:docPr id="4" name="image11.png"/>
             <a:graphic>
               <a:graphicData uri="http://schemas.openxmlformats.org/drawingml/2006/picture">
                 <pic:pic>
                   <pic:nvPicPr>
-                    <pic:cNvPr id="0" name="image9.png"/>
+                    <pic:cNvPr id="0" name="image11.png"/>
                     <pic:cNvPicPr preferRelativeResize="0"/>
                   </pic:nvPicPr>
                   <pic:blipFill>
@@ -9064,7 +9136,7 @@
           <w:rFonts w:ascii="Calibri" w:cs="Calibri" w:eastAsia="Calibri" w:hAnsi="Calibri"/>
           <w:rtl w:val="0"/>
         </w:rPr>
-        <w:t xml:space="preserve">Depending on what the betting probability is, an action will be outputted. These values have been determined through documented experimentation through self play. This can be found in appendix B.</w:t>
+        <w:t xml:space="preserve">Depending on what the betting probability is, an action reflecting this will be outputted. These values have been determined through documented experimentation through self play. This can be found in appendix B.</w:t>
       </w:r>
     </w:p>
     <w:p>
@@ -9087,7 +9159,7 @@
       <w:pPr>
         <w:numPr>
           <w:ilvl w:val="0"/>
-          <w:numId w:val="8"/>
+          <w:numId w:val="9"/>
         </w:numPr>
         <w:pBdr/>
         <w:ind w:left="720" w:hanging="360"/>
@@ -9108,7 +9180,7 @@
       <w:pPr>
         <w:numPr>
           <w:ilvl w:val="0"/>
-          <w:numId w:val="8"/>
+          <w:numId w:val="9"/>
         </w:numPr>
         <w:pBdr/>
         <w:ind w:left="720" w:hanging="360"/>
@@ -9129,7 +9201,7 @@
       <w:pPr>
         <w:numPr>
           <w:ilvl w:val="0"/>
-          <w:numId w:val="8"/>
+          <w:numId w:val="9"/>
         </w:numPr>
         <w:pBdr/>
         <w:ind w:left="720" w:hanging="360"/>
@@ -9150,7 +9222,7 @@
       <w:pPr>
         <w:numPr>
           <w:ilvl w:val="0"/>
-          <w:numId w:val="8"/>
+          <w:numId w:val="9"/>
         </w:numPr>
         <w:pBdr/>
         <w:ind w:left="720" w:hanging="360"/>
@@ -9171,7 +9243,7 @@
       <w:pPr>
         <w:numPr>
           <w:ilvl w:val="0"/>
-          <w:numId w:val="8"/>
+          <w:numId w:val="9"/>
         </w:numPr>
         <w:pBdr/>
         <w:ind w:left="720" w:hanging="360"/>
@@ -9215,7 +9287,7 @@
           <w:rFonts w:ascii="Calibri" w:cs="Calibri" w:eastAsia="Calibri" w:hAnsi="Calibri"/>
           <w:rtl w:val="0"/>
         </w:rPr>
-        <w:t xml:space="preserve">The lower the value of pass probability, the more the positive y values stretch over the x axis. This makes it more likely that an optimal action is chosen, as per the pass probability, however, it also allows room for a suboptimal action to be carried out. This can be observed and interpreted as bluffing (deliberately over valuing cards) or sandbagging (deliberately undervaluing cards), and this deception is a vital part of poker and not becoming predictable in carrying out actions.  This has been observed as part of the user testing carried out - this can be found in appendix A.</w:t>
+        <w:t xml:space="preserve">The lower the value of pass probability, the more the positive y values stretch over the x axis. This makes it more likely that an optimal action is chosen, as per the pass probability, however, it also allows room for a suboptimal action to be carried out. This can be observed and interpreted as bluffing (deliberately over valuing cards) or sandbagging (deliberately undervaluing cards), and this deception is a vital part of poker and not becoming predictable in carrying out actions.  This behaviour has been observed as part of the user testing carried out - this can be found in appendix A.</w:t>
       </w:r>
     </w:p>
     <w:p>
@@ -9403,7 +9475,7 @@
       <w:pPr>
         <w:numPr>
           <w:ilvl w:val="0"/>
-          <w:numId w:val="16"/>
+          <w:numId w:val="17"/>
         </w:numPr>
         <w:pBdr/>
         <w:ind w:left="720" w:hanging="360"/>
@@ -9424,7 +9496,7 @@
       <w:pPr>
         <w:numPr>
           <w:ilvl w:val="0"/>
-          <w:numId w:val="16"/>
+          <w:numId w:val="17"/>
         </w:numPr>
         <w:pBdr/>
         <w:ind w:left="720" w:hanging="360"/>
@@ -10092,68 +10164,68 @@
         <w:contextualSpacing w:val="0"/>
         <w:rPr/>
       </w:pPr>
-      <w:bookmarkStart w:colFirst="0" w:colLast="0" w:name="_24rp7w42o0nd" w:id="10"/>
+      <w:bookmarkStart w:colFirst="0" w:colLast="0" w:name="_24rp7w42o0nd" w:id="9"/>
+      <w:bookmarkEnd w:id="9"/>
+      <w:r>
+        <w:rPr>
+          <w:rtl w:val="0"/>
+        </w:rPr>
+        <w:t xml:space="preserve">System Architecture Design </w:t>
+      </w:r>
+    </w:p>
+    <w:p>
+      <w:pPr>
+        <w:pBdr/>
+        <w:contextualSpacing w:val="0"/>
+        <w:rPr/>
+      </w:pPr>
+      <w:r>
+        <w:rPr>
+          <w:rtl w:val="0"/>
+        </w:rPr>
+      </w:r>
+    </w:p>
+    <w:p>
+      <w:pPr>
+        <w:pBdr/>
+        <w:contextualSpacing w:val="0"/>
+        <w:rPr>
+          <w:rFonts w:ascii="Calibri" w:cs="Calibri" w:eastAsia="Calibri" w:hAnsi="Calibri"/>
+          <w:b w:val="1"/>
+        </w:rPr>
+      </w:pPr>
+      <w:r>
+        <w:rPr>
+          <w:rFonts w:ascii="Calibri" w:cs="Calibri" w:eastAsia="Calibri" w:hAnsi="Calibri"/>
+          <w:b w:val="1"/>
+          <w:rtl w:val="0"/>
+        </w:rPr>
+        <w:t xml:space="preserve">System Architecture Diagram </w:t>
+      </w:r>
+    </w:p>
+    <w:p>
+      <w:pPr>
+        <w:pStyle w:val="Heading1"/>
+        <w:pBdr/>
+        <w:contextualSpacing w:val="0"/>
+        <w:jc w:val="center"/>
+        <w:rPr>
+          <w:rFonts w:ascii="Calibri" w:cs="Calibri" w:eastAsia="Calibri" w:hAnsi="Calibri"/>
+        </w:rPr>
+      </w:pPr>
+      <w:bookmarkStart w:colFirst="0" w:colLast="0" w:name="_p98sxcgvt3m2" w:id="10"/>
       <w:bookmarkEnd w:id="10"/>
-      <w:r>
-        <w:rPr>
-          <w:rtl w:val="0"/>
-        </w:rPr>
-        <w:t xml:space="preserve">System Architecture Design </w:t>
-      </w:r>
-    </w:p>
-    <w:p>
-      <w:pPr>
-        <w:pBdr/>
-        <w:contextualSpacing w:val="0"/>
-        <w:rPr/>
-      </w:pPr>
-      <w:r>
-        <w:rPr>
-          <w:rtl w:val="0"/>
-        </w:rPr>
-      </w:r>
-    </w:p>
-    <w:p>
-      <w:pPr>
-        <w:pBdr/>
-        <w:contextualSpacing w:val="0"/>
-        <w:rPr>
-          <w:rFonts w:ascii="Calibri" w:cs="Calibri" w:eastAsia="Calibri" w:hAnsi="Calibri"/>
-          <w:b w:val="1"/>
-        </w:rPr>
-      </w:pPr>
-      <w:r>
-        <w:rPr>
-          <w:rFonts w:ascii="Calibri" w:cs="Calibri" w:eastAsia="Calibri" w:hAnsi="Calibri"/>
-          <w:b w:val="1"/>
-          <w:rtl w:val="0"/>
-        </w:rPr>
-        <w:t xml:space="preserve">System Architecture Diagram </w:t>
-      </w:r>
-    </w:p>
-    <w:p>
-      <w:pPr>
-        <w:pStyle w:val="Heading1"/>
-        <w:pBdr/>
-        <w:contextualSpacing w:val="0"/>
-        <w:jc w:val="center"/>
-        <w:rPr>
-          <w:rFonts w:ascii="Calibri" w:cs="Calibri" w:eastAsia="Calibri" w:hAnsi="Calibri"/>
-        </w:rPr>
-      </w:pPr>
-      <w:bookmarkStart w:colFirst="0" w:colLast="0" w:name="_p98sxcgvt3m2" w:id="11"/>
-      <w:bookmarkEnd w:id="11"/>
       <w:r>
         <w:drawing>
           <wp:inline distB="114300" distT="114300" distL="114300" distR="114300">
             <wp:extent cx="4200525" cy="4867275"/>
             <wp:effectExtent b="0" l="0" r="0" t="0"/>
-            <wp:docPr id="2" name="image7.png"/>
+            <wp:docPr id="2" name="image8.png"/>
             <a:graphic>
               <a:graphicData uri="http://schemas.openxmlformats.org/drawingml/2006/picture">
                 <pic:pic>
                   <pic:nvPicPr>
-                    <pic:cNvPr id="0" name="image7.png"/>
+                    <pic:cNvPr id="0" name="image8.png"/>
                     <pic:cNvPicPr preferRelativeResize="0"/>
                   </pic:nvPicPr>
                   <pic:blipFill>
@@ -10204,27 +10276,27 @@
           <w:rFonts w:ascii="Calibri" w:cs="Calibri" w:eastAsia="Calibri" w:hAnsi="Calibri"/>
         </w:rPr>
       </w:pPr>
-      <w:bookmarkStart w:colFirst="0" w:colLast="0" w:name="_achtj8fttlr" w:id="12"/>
+      <w:bookmarkStart w:colFirst="0" w:colLast="0" w:name="_achtj8fttlr" w:id="11"/>
+      <w:bookmarkEnd w:id="11"/>
+      <w:r>
+        <w:rPr>
+          <w:rFonts w:ascii="Calibri" w:cs="Calibri" w:eastAsia="Calibri" w:hAnsi="Calibri"/>
+          <w:rtl w:val="0"/>
+        </w:rPr>
+        <w:t xml:space="preserve">System Architecture  Implementation</w:t>
+      </w:r>
+    </w:p>
+    <w:p>
+      <w:pPr>
+        <w:pStyle w:val="Heading4"/>
+        <w:pBdr/>
+        <w:contextualSpacing w:val="0"/>
+        <w:rPr>
+          <w:rFonts w:ascii="Calibri" w:cs="Calibri" w:eastAsia="Calibri" w:hAnsi="Calibri"/>
+        </w:rPr>
+      </w:pPr>
+      <w:bookmarkStart w:colFirst="0" w:colLast="0" w:name="_vmqn25avomei" w:id="12"/>
       <w:bookmarkEnd w:id="12"/>
-      <w:r>
-        <w:rPr>
-          <w:rFonts w:ascii="Calibri" w:cs="Calibri" w:eastAsia="Calibri" w:hAnsi="Calibri"/>
-          <w:rtl w:val="0"/>
-        </w:rPr>
-        <w:t xml:space="preserve">System Architecture  Implementation</w:t>
-      </w:r>
-    </w:p>
-    <w:p>
-      <w:pPr>
-        <w:pStyle w:val="Heading4"/>
-        <w:pBdr/>
-        <w:contextualSpacing w:val="0"/>
-        <w:rPr>
-          <w:rFonts w:ascii="Calibri" w:cs="Calibri" w:eastAsia="Calibri" w:hAnsi="Calibri"/>
-        </w:rPr>
-      </w:pPr>
-      <w:bookmarkStart w:colFirst="0" w:colLast="0" w:name="_vmqn25avomei" w:id="13"/>
-      <w:bookmarkEnd w:id="13"/>
       <w:r>
         <w:rPr>
           <w:rFonts w:ascii="Calibri" w:cs="Calibri" w:eastAsia="Calibri" w:hAnsi="Calibri"/>
@@ -10850,8 +10922,8 @@
           <w:rFonts w:ascii="Calibri" w:cs="Calibri" w:eastAsia="Calibri" w:hAnsi="Calibri"/>
         </w:rPr>
       </w:pPr>
-      <w:bookmarkStart w:colFirst="0" w:colLast="0" w:name="_k4hdwe7go1c6" w:id="14"/>
-      <w:bookmarkEnd w:id="14"/>
+      <w:bookmarkStart w:colFirst="0" w:colLast="0" w:name="_k4hdwe7go1c6" w:id="13"/>
+      <w:bookmarkEnd w:id="13"/>
       <w:r>
         <w:rPr>
           <w:rFonts w:ascii="Calibri" w:cs="Calibri" w:eastAsia="Calibri" w:hAnsi="Calibri"/>
@@ -10912,7 +10984,7 @@
       <w:pPr>
         <w:numPr>
           <w:ilvl w:val="0"/>
-          <w:numId w:val="13"/>
+          <w:numId w:val="14"/>
         </w:numPr>
         <w:pBdr/>
         <w:ind w:left="720" w:hanging="360"/>
@@ -10956,7 +11028,7 @@
       <w:pPr>
         <w:numPr>
           <w:ilvl w:val="0"/>
-          <w:numId w:val="11"/>
+          <w:numId w:val="12"/>
         </w:numPr>
         <w:pBdr/>
         <w:ind w:left="720" w:hanging="360"/>
@@ -11002,7 +11074,7 @@
       <w:pPr>
         <w:numPr>
           <w:ilvl w:val="0"/>
-          <w:numId w:val="11"/>
+          <w:numId w:val="12"/>
         </w:numPr>
         <w:pBdr/>
         <w:ind w:left="720" w:hanging="360"/>
@@ -11041,7 +11113,7 @@
       <w:pPr>
         <w:numPr>
           <w:ilvl w:val="0"/>
-          <w:numId w:val="11"/>
+          <w:numId w:val="12"/>
         </w:numPr>
         <w:pBdr/>
         <w:ind w:left="720" w:hanging="360"/>
@@ -11678,8 +11750,8 @@
           <w:rFonts w:ascii="Calibri" w:cs="Calibri" w:eastAsia="Calibri" w:hAnsi="Calibri"/>
         </w:rPr>
       </w:pPr>
-      <w:bookmarkStart w:colFirst="0" w:colLast="0" w:name="_x9sl3z5as59f" w:id="15"/>
-      <w:bookmarkEnd w:id="15"/>
+      <w:bookmarkStart w:colFirst="0" w:colLast="0" w:name="_x9sl3z5as59f" w:id="14"/>
+      <w:bookmarkEnd w:id="14"/>
       <w:r>
         <w:rPr>
           <w:rFonts w:ascii="Calibri" w:cs="Calibri" w:eastAsia="Calibri" w:hAnsi="Calibri"/>
@@ -11740,7 +11812,7 @@
       <w:pPr>
         <w:numPr>
           <w:ilvl w:val="0"/>
-          <w:numId w:val="14"/>
+          <w:numId w:val="15"/>
         </w:numPr>
         <w:pBdr/>
         <w:ind w:left="720" w:hanging="360"/>
@@ -11761,7 +11833,7 @@
       <w:pPr>
         <w:numPr>
           <w:ilvl w:val="0"/>
-          <w:numId w:val="14"/>
+          <w:numId w:val="15"/>
         </w:numPr>
         <w:pBdr/>
         <w:ind w:left="720" w:hanging="360"/>
@@ -11891,57 +11963,57 @@
           <w:rFonts w:ascii="Calibri" w:cs="Calibri" w:eastAsia="Calibri" w:hAnsi="Calibri"/>
         </w:rPr>
       </w:pPr>
-      <w:bookmarkStart w:colFirst="0" w:colLast="0" w:name="_2qs591a2h2ir" w:id="16"/>
+      <w:bookmarkStart w:colFirst="0" w:colLast="0" w:name="_2qs591a2h2ir" w:id="15"/>
+      <w:bookmarkEnd w:id="15"/>
+      <w:r>
+        <w:rPr>
+          <w:rFonts w:ascii="Calibri" w:cs="Calibri" w:eastAsia="Calibri" w:hAnsi="Calibri"/>
+          <w:rtl w:val="0"/>
+        </w:rPr>
+        <w:t xml:space="preserve">Evaluation</w:t>
+      </w:r>
+    </w:p>
+    <w:p>
+      <w:pPr>
+        <w:pBdr/>
+        <w:contextualSpacing w:val="0"/>
+        <w:rPr>
+          <w:rFonts w:ascii="Calibri" w:cs="Calibri" w:eastAsia="Calibri" w:hAnsi="Calibri"/>
+        </w:rPr>
+      </w:pPr>
+      <w:r>
+        <w:rPr>
+          <w:rFonts w:ascii="Calibri" w:cs="Calibri" w:eastAsia="Calibri" w:hAnsi="Calibri"/>
+          <w:rtl w:val="0"/>
+        </w:rPr>
+        <w:t xml:space="preserve">See test plan in appendix A documenting the testing activities.</w:t>
+      </w:r>
+    </w:p>
+    <w:p>
+      <w:pPr>
+        <w:pBdr/>
+        <w:contextualSpacing w:val="0"/>
+        <w:rPr>
+          <w:rFonts w:ascii="Calibri" w:cs="Calibri" w:eastAsia="Calibri" w:hAnsi="Calibri"/>
+        </w:rPr>
+      </w:pPr>
+      <w:r>
+        <w:rPr>
+          <w:rtl w:val="0"/>
+        </w:rPr>
+      </w:r>
+    </w:p>
+    <w:p>
+      <w:pPr>
+        <w:pStyle w:val="Heading1"/>
+        <w:pBdr/>
+        <w:contextualSpacing w:val="0"/>
+        <w:rPr>
+          <w:rFonts w:ascii="Calibri" w:cs="Calibri" w:eastAsia="Calibri" w:hAnsi="Calibri"/>
+        </w:rPr>
+      </w:pPr>
+      <w:bookmarkStart w:colFirst="0" w:colLast="0" w:name="_ly8f81yf0l0x" w:id="16"/>
       <w:bookmarkEnd w:id="16"/>
-      <w:r>
-        <w:rPr>
-          <w:rFonts w:ascii="Calibri" w:cs="Calibri" w:eastAsia="Calibri" w:hAnsi="Calibri"/>
-          <w:rtl w:val="0"/>
-        </w:rPr>
-        <w:t xml:space="preserve">Evaluation</w:t>
-      </w:r>
-    </w:p>
-    <w:p>
-      <w:pPr>
-        <w:pBdr/>
-        <w:contextualSpacing w:val="0"/>
-        <w:rPr>
-          <w:rFonts w:ascii="Calibri" w:cs="Calibri" w:eastAsia="Calibri" w:hAnsi="Calibri"/>
-        </w:rPr>
-      </w:pPr>
-      <w:r>
-        <w:rPr>
-          <w:rFonts w:ascii="Calibri" w:cs="Calibri" w:eastAsia="Calibri" w:hAnsi="Calibri"/>
-          <w:rtl w:val="0"/>
-        </w:rPr>
-        <w:t xml:space="preserve">See test plan in appendix A documenting the testing activities.</w:t>
-      </w:r>
-    </w:p>
-    <w:p>
-      <w:pPr>
-        <w:pBdr/>
-        <w:contextualSpacing w:val="0"/>
-        <w:rPr>
-          <w:rFonts w:ascii="Calibri" w:cs="Calibri" w:eastAsia="Calibri" w:hAnsi="Calibri"/>
-        </w:rPr>
-      </w:pPr>
-      <w:r>
-        <w:rPr>
-          <w:rtl w:val="0"/>
-        </w:rPr>
-      </w:r>
-    </w:p>
-    <w:p>
-      <w:pPr>
-        <w:pStyle w:val="Heading1"/>
-        <w:pBdr/>
-        <w:contextualSpacing w:val="0"/>
-        <w:rPr>
-          <w:rFonts w:ascii="Calibri" w:cs="Calibri" w:eastAsia="Calibri" w:hAnsi="Calibri"/>
-        </w:rPr>
-      </w:pPr>
-      <w:bookmarkStart w:colFirst="0" w:colLast="0" w:name="_ly8f81yf0l0x" w:id="17"/>
-      <w:bookmarkEnd w:id="17"/>
       <w:r>
         <w:rPr>
           <w:rFonts w:ascii="Calibri" w:cs="Calibri" w:eastAsia="Calibri" w:hAnsi="Calibri"/>
@@ -11977,7 +12049,7 @@
       <w:pPr>
         <w:numPr>
           <w:ilvl w:val="0"/>
-          <w:numId w:val="27"/>
+          <w:numId w:val="28"/>
         </w:numPr>
         <w:pBdr/>
         <w:ind w:left="720" w:hanging="360"/>
@@ -11998,7 +12070,7 @@
       <w:pPr>
         <w:numPr>
           <w:ilvl w:val="0"/>
-          <w:numId w:val="27"/>
+          <w:numId w:val="28"/>
         </w:numPr>
         <w:pBdr/>
         <w:ind w:left="720" w:hanging="360"/>
@@ -12035,7 +12107,7 @@
       <w:pPr>
         <w:numPr>
           <w:ilvl w:val="0"/>
-          <w:numId w:val="17"/>
+          <w:numId w:val="18"/>
         </w:numPr>
         <w:pBdr/>
         <w:ind w:left="720" w:hanging="360"/>
@@ -12056,7 +12128,7 @@
       <w:pPr>
         <w:numPr>
           <w:ilvl w:val="0"/>
-          <w:numId w:val="17"/>
+          <w:numId w:val="18"/>
         </w:numPr>
         <w:pBdr/>
         <w:ind w:left="720" w:hanging="360"/>
@@ -12077,7 +12149,7 @@
       <w:pPr>
         <w:numPr>
           <w:ilvl w:val="0"/>
-          <w:numId w:val="17"/>
+          <w:numId w:val="18"/>
         </w:numPr>
         <w:pBdr/>
         <w:ind w:left="720" w:hanging="360"/>
@@ -12147,8 +12219,8 @@
           <w:rFonts w:ascii="Calibri" w:cs="Calibri" w:eastAsia="Calibri" w:hAnsi="Calibri"/>
         </w:rPr>
       </w:pPr>
-      <w:bookmarkStart w:colFirst="0" w:colLast="0" w:name="_5enysh9ewz4x" w:id="18"/>
-      <w:bookmarkEnd w:id="18"/>
+      <w:bookmarkStart w:colFirst="0" w:colLast="0" w:name="_5enysh9ewz4x" w:id="17"/>
+      <w:bookmarkEnd w:id="17"/>
       <w:r>
         <w:rPr>
           <w:rFonts w:ascii="Calibri" w:cs="Calibri" w:eastAsia="Calibri" w:hAnsi="Calibri"/>
@@ -12644,7 +12716,7 @@
       <w:pPr>
         <w:numPr>
           <w:ilvl w:val="0"/>
-          <w:numId w:val="2"/>
+          <w:numId w:val="3"/>
         </w:numPr>
         <w:pBdr/>
         <w:ind w:left="720" w:hanging="360"/>
@@ -12665,7 +12737,7 @@
       <w:pPr>
         <w:numPr>
           <w:ilvl w:val="0"/>
-          <w:numId w:val="2"/>
+          <w:numId w:val="3"/>
         </w:numPr>
         <w:pBdr/>
         <w:ind w:left="720" w:hanging="360"/>
@@ -12702,12 +12774,10 @@
         <w:pStyle w:val="Heading1"/>
         <w:pBdr/>
         <w:contextualSpacing w:val="0"/>
-        <w:rPr>
-          <w:rFonts w:ascii="Calibri" w:cs="Calibri" w:eastAsia="Calibri" w:hAnsi="Calibri"/>
-        </w:rPr>
-      </w:pPr>
-      <w:bookmarkStart w:colFirst="0" w:colLast="0" w:name="_p14f2mrk5osm" w:id="19"/>
-      <w:bookmarkEnd w:id="19"/>
+        <w:rPr/>
+      </w:pPr>
+      <w:bookmarkStart w:colFirst="0" w:colLast="0" w:name="_sayv3rdp7x00" w:id="18"/>
+      <w:bookmarkEnd w:id="18"/>
       <w:r>
         <w:rPr>
           <w:rFonts w:ascii="Calibri" w:cs="Calibri" w:eastAsia="Calibri" w:hAnsi="Calibri"/>
@@ -12715,6 +12785,63 @@
         </w:rPr>
         <w:t xml:space="preserve">References</w:t>
       </w:r>
+      <w:r>
+        <w:rPr>
+          <w:rtl w:val="0"/>
+        </w:rPr>
+      </w:r>
+    </w:p>
+    <w:p>
+      <w:pPr>
+        <w:pBdr/>
+        <w:contextualSpacing w:val="0"/>
+        <w:rPr/>
+      </w:pPr>
+      <w:r>
+        <w:rPr>
+          <w:rtl w:val="0"/>
+        </w:rPr>
+      </w:r>
+    </w:p>
+    <w:p>
+      <w:pPr>
+        <w:pBdr/>
+        <w:contextualSpacing w:val="0"/>
+        <w:rPr>
+          <w:rFonts w:ascii="Calibri" w:cs="Calibri" w:eastAsia="Calibri" w:hAnsi="Calibri"/>
+        </w:rPr>
+      </w:pPr>
+      <w:r>
+        <w:rPr>
+          <w:rFonts w:ascii="Calibri" w:cs="Calibri" w:eastAsia="Calibri" w:hAnsi="Calibri"/>
+          <w:rtl w:val="0"/>
+        </w:rPr>
+        <w:t xml:space="preserve">Billings, D., Papp D.,  Schaeffar J., Szafron D. (1998). Opponent Modelling in Poker. </w:t>
+      </w:r>
+      <w:r>
+        <w:rPr>
+          <w:rFonts w:ascii="Calibri" w:cs="Calibri" w:eastAsia="Calibri" w:hAnsi="Calibri"/>
+          <w:highlight w:val="white"/>
+          <w:rtl w:val="0"/>
+        </w:rPr>
+        <w:t xml:space="preserve">Fifteenth National Conference on Artificial Intelligence (AAAI-98),  493</w:t>
+      </w:r>
+      <w:r>
+        <w:rPr>
+          <w:rFonts w:ascii="Calibri" w:cs="Calibri" w:eastAsia="Calibri" w:hAnsi="Calibri"/>
+          <w:rtl w:val="0"/>
+        </w:rPr>
+        <w:t xml:space="preserve">.</w:t>
+      </w:r>
+    </w:p>
+    <w:p>
+      <w:pPr>
+        <w:pBdr/>
+        <w:contextualSpacing w:val="0"/>
+        <w:rPr>
+          <w:rFonts w:ascii="Calibri" w:cs="Calibri" w:eastAsia="Calibri" w:hAnsi="Calibri"/>
+        </w:rPr>
+      </w:pPr>
       <w:r>
         <w:rPr>
           <w:rtl w:val="0"/>
@@ -12852,27 +12979,27 @@
           <w:rFonts w:ascii="Calibri" w:cs="Calibri" w:eastAsia="Calibri" w:hAnsi="Calibri"/>
         </w:rPr>
       </w:pPr>
-      <w:bookmarkStart w:colFirst="0" w:colLast="0" w:name="_98h6m0gxf794" w:id="20"/>
+      <w:bookmarkStart w:colFirst="0" w:colLast="0" w:name="_98h6m0gxf794" w:id="19"/>
+      <w:bookmarkEnd w:id="19"/>
+      <w:r>
+        <w:rPr>
+          <w:rFonts w:ascii="Calibri" w:cs="Calibri" w:eastAsia="Calibri" w:hAnsi="Calibri"/>
+          <w:rtl w:val="0"/>
+        </w:rPr>
+        <w:t xml:space="preserve">Testing - Appendix A </w:t>
+      </w:r>
+    </w:p>
+    <w:p>
+      <w:pPr>
+        <w:pStyle w:val="Heading2"/>
+        <w:pBdr/>
+        <w:contextualSpacing w:val="0"/>
+        <w:rPr>
+          <w:rFonts w:ascii="Calibri" w:cs="Calibri" w:eastAsia="Calibri" w:hAnsi="Calibri"/>
+        </w:rPr>
+      </w:pPr>
+      <w:bookmarkStart w:colFirst="0" w:colLast="0" w:name="_sikxllhjfb2n" w:id="20"/>
       <w:bookmarkEnd w:id="20"/>
-      <w:r>
-        <w:rPr>
-          <w:rFonts w:ascii="Calibri" w:cs="Calibri" w:eastAsia="Calibri" w:hAnsi="Calibri"/>
-          <w:rtl w:val="0"/>
-        </w:rPr>
-        <w:t xml:space="preserve">Testing - Appendix A </w:t>
-      </w:r>
-    </w:p>
-    <w:p>
-      <w:pPr>
-        <w:pStyle w:val="Heading2"/>
-        <w:pBdr/>
-        <w:contextualSpacing w:val="0"/>
-        <w:rPr>
-          <w:rFonts w:ascii="Calibri" w:cs="Calibri" w:eastAsia="Calibri" w:hAnsi="Calibri"/>
-        </w:rPr>
-      </w:pPr>
-      <w:bookmarkStart w:colFirst="0" w:colLast="0" w:name="_sikxllhjfb2n" w:id="21"/>
-      <w:bookmarkEnd w:id="21"/>
       <w:r>
         <w:rPr>
           <w:rFonts w:ascii="Calibri" w:cs="Calibri" w:eastAsia="Calibri" w:hAnsi="Calibri"/>
@@ -12907,7 +13034,7 @@
       <w:pPr>
         <w:numPr>
           <w:ilvl w:val="0"/>
-          <w:numId w:val="3"/>
+          <w:numId w:val="4"/>
         </w:numPr>
         <w:pBdr/>
         <w:ind w:left="720" w:hanging="360"/>
@@ -12928,7 +13055,7 @@
       <w:pPr>
         <w:numPr>
           <w:ilvl w:val="0"/>
-          <w:numId w:val="3"/>
+          <w:numId w:val="4"/>
         </w:numPr>
         <w:pBdr/>
         <w:ind w:left="720" w:hanging="360"/>
@@ -12949,7 +13076,7 @@
       <w:pPr>
         <w:numPr>
           <w:ilvl w:val="0"/>
-          <w:numId w:val="3"/>
+          <w:numId w:val="4"/>
         </w:numPr>
         <w:pBdr/>
         <w:ind w:left="720" w:hanging="360"/>
@@ -12970,7 +13097,7 @@
       <w:pPr>
         <w:numPr>
           <w:ilvl w:val="0"/>
-          <w:numId w:val="3"/>
+          <w:numId w:val="4"/>
         </w:numPr>
         <w:pBdr/>
         <w:ind w:left="720" w:hanging="360"/>
@@ -12996,59 +13123,59 @@
           <w:rFonts w:ascii="Calibri" w:cs="Calibri" w:eastAsia="Calibri" w:hAnsi="Calibri"/>
         </w:rPr>
       </w:pPr>
-      <w:bookmarkStart w:colFirst="0" w:colLast="0" w:name="_w9iz31t3kbwd" w:id="22"/>
+      <w:bookmarkStart w:colFirst="0" w:colLast="0" w:name="_w9iz31t3kbwd" w:id="21"/>
+      <w:bookmarkEnd w:id="21"/>
+      <w:r>
+        <w:rPr>
+          <w:rFonts w:ascii="Calibri" w:cs="Calibri" w:eastAsia="Calibri" w:hAnsi="Calibri"/>
+          <w:rtl w:val="0"/>
+        </w:rPr>
+        <w:t xml:space="preserve">Unit Testing</w:t>
+      </w:r>
+    </w:p>
+    <w:p>
+      <w:pPr>
+        <w:pBdr/>
+        <w:contextualSpacing w:val="0"/>
+        <w:rPr>
+          <w:rFonts w:ascii="Calibri" w:cs="Calibri" w:eastAsia="Calibri" w:hAnsi="Calibri"/>
+        </w:rPr>
+      </w:pPr>
+      <w:r>
+        <w:rPr>
+          <w:rFonts w:ascii="Calibri" w:cs="Calibri" w:eastAsia="Calibri" w:hAnsi="Calibri"/>
+          <w:rtl w:val="0"/>
+        </w:rPr>
+        <w:t xml:space="preserve">Automated unit testing should be completed on every module/component developed as part of the project, unless given reasons as to why not. Unit tests should be run with a tool that generates a report detailing code coverage numbers (e.g. class coverage, method coverage, line coverage) to be used as an indicator whether the unit tests are helpful or not (e.g. to help avoid having two tests doing the exact same thing). Unit tests should test ideally test one specific thing or unit (e.g. method in a class) and use mock data where appropriate.</w:t>
+      </w:r>
+    </w:p>
+    <w:p>
+      <w:pPr>
+        <w:pBdr/>
+        <w:contextualSpacing w:val="0"/>
+        <w:rPr>
+          <w:rFonts w:ascii="Calibri" w:cs="Calibri" w:eastAsia="Calibri" w:hAnsi="Calibri"/>
+        </w:rPr>
+      </w:pPr>
+      <w:r>
+        <w:rPr>
+          <w:rFonts w:ascii="Calibri" w:cs="Calibri" w:eastAsia="Calibri" w:hAnsi="Calibri"/>
+          <w:rtl w:val="0"/>
+        </w:rPr>
+        <w:t xml:space="preserve">Where possible, the unit tests should have an error message detailing the reason as to why it would fail. These messages will serve as part of unit test documentation.</w:t>
+      </w:r>
+    </w:p>
+    <w:p>
+      <w:pPr>
+        <w:pStyle w:val="Heading3"/>
+        <w:pBdr/>
+        <w:contextualSpacing w:val="0"/>
+        <w:rPr>
+          <w:rFonts w:ascii="Calibri" w:cs="Calibri" w:eastAsia="Calibri" w:hAnsi="Calibri"/>
+        </w:rPr>
+      </w:pPr>
+      <w:bookmarkStart w:colFirst="0" w:colLast="0" w:name="_44bsn5uuuf19" w:id="22"/>
       <w:bookmarkEnd w:id="22"/>
-      <w:r>
-        <w:rPr>
-          <w:rFonts w:ascii="Calibri" w:cs="Calibri" w:eastAsia="Calibri" w:hAnsi="Calibri"/>
-          <w:rtl w:val="0"/>
-        </w:rPr>
-        <w:t xml:space="preserve">Unit Testing</w:t>
-      </w:r>
-    </w:p>
-    <w:p>
-      <w:pPr>
-        <w:pBdr/>
-        <w:contextualSpacing w:val="0"/>
-        <w:rPr>
-          <w:rFonts w:ascii="Calibri" w:cs="Calibri" w:eastAsia="Calibri" w:hAnsi="Calibri"/>
-        </w:rPr>
-      </w:pPr>
-      <w:r>
-        <w:rPr>
-          <w:rFonts w:ascii="Calibri" w:cs="Calibri" w:eastAsia="Calibri" w:hAnsi="Calibri"/>
-          <w:rtl w:val="0"/>
-        </w:rPr>
-        <w:t xml:space="preserve">Automated unit testing should be completed on every module/component developed as part of the project, unless given reasons as to why not. Unit tests should be run with a tool that generates a report detailing code coverage numbers (e.g. class coverage, method coverage, line coverage) to be used as an indicator whether the unit tests are helpful or not (e.g. to help avoid having two tests doing the exact same thing). Unit tests should test ideally test one specific thing or unit (e.g. method in a class) and use mock data where appropriate.</w:t>
-      </w:r>
-    </w:p>
-    <w:p>
-      <w:pPr>
-        <w:pBdr/>
-        <w:contextualSpacing w:val="0"/>
-        <w:rPr>
-          <w:rFonts w:ascii="Calibri" w:cs="Calibri" w:eastAsia="Calibri" w:hAnsi="Calibri"/>
-        </w:rPr>
-      </w:pPr>
-      <w:r>
-        <w:rPr>
-          <w:rFonts w:ascii="Calibri" w:cs="Calibri" w:eastAsia="Calibri" w:hAnsi="Calibri"/>
-          <w:rtl w:val="0"/>
-        </w:rPr>
-        <w:t xml:space="preserve">Where possible, the unit tests should have an error message detailing the reason as to why it would fail. These messages will serve as part of unit test documentation.</w:t>
-      </w:r>
-    </w:p>
-    <w:p>
-      <w:pPr>
-        <w:pStyle w:val="Heading3"/>
-        <w:pBdr/>
-        <w:contextualSpacing w:val="0"/>
-        <w:rPr>
-          <w:rFonts w:ascii="Calibri" w:cs="Calibri" w:eastAsia="Calibri" w:hAnsi="Calibri"/>
-        </w:rPr>
-      </w:pPr>
-      <w:bookmarkStart w:colFirst="0" w:colLast="0" w:name="_44bsn5uuuf19" w:id="23"/>
-      <w:bookmarkEnd w:id="23"/>
       <w:r>
         <w:rPr>
           <w:rFonts w:ascii="Calibri" w:cs="Calibri" w:eastAsia="Calibri" w:hAnsi="Calibri"/>
@@ -13123,7 +13250,7 @@
       <w:pPr>
         <w:numPr>
           <w:ilvl w:val="0"/>
-          <w:numId w:val="6"/>
+          <w:numId w:val="7"/>
         </w:numPr>
         <w:pBdr/>
         <w:ind w:left="720" w:hanging="360"/>
@@ -13145,7 +13272,7 @@
       <w:pPr>
         <w:numPr>
           <w:ilvl w:val="0"/>
-          <w:numId w:val="6"/>
+          <w:numId w:val="7"/>
         </w:numPr>
         <w:pBdr/>
         <w:ind w:left="720" w:hanging="360"/>
@@ -13172,8 +13299,8 @@
           <w:rFonts w:ascii="Calibri" w:cs="Calibri" w:eastAsia="Calibri" w:hAnsi="Calibri"/>
         </w:rPr>
       </w:pPr>
-      <w:bookmarkStart w:colFirst="0" w:colLast="0" w:name="_dsq3s4wwvliq" w:id="24"/>
-      <w:bookmarkEnd w:id="24"/>
+      <w:bookmarkStart w:colFirst="0" w:colLast="0" w:name="_dsq3s4wwvliq" w:id="23"/>
+      <w:bookmarkEnd w:id="23"/>
       <w:r>
         <w:rPr>
           <w:rFonts w:ascii="Calibri" w:cs="Calibri" w:eastAsia="Calibri" w:hAnsi="Calibri"/>
@@ -13236,7 +13363,7 @@
       <w:pPr>
         <w:numPr>
           <w:ilvl w:val="0"/>
-          <w:numId w:val="1"/>
+          <w:numId w:val="2"/>
         </w:numPr>
         <w:pBdr/>
         <w:ind w:left="720" w:hanging="360"/>
@@ -13257,7 +13384,7 @@
       <w:pPr>
         <w:numPr>
           <w:ilvl w:val="0"/>
-          <w:numId w:val="1"/>
+          <w:numId w:val="2"/>
         </w:numPr>
         <w:pBdr/>
         <w:ind w:left="720" w:hanging="360"/>
@@ -13278,7 +13405,7 @@
       <w:pPr>
         <w:numPr>
           <w:ilvl w:val="0"/>
-          <w:numId w:val="1"/>
+          <w:numId w:val="2"/>
         </w:numPr>
         <w:pBdr/>
         <w:ind w:left="720" w:hanging="360"/>
@@ -13334,8 +13461,8 @@
           <w:rFonts w:ascii="Calibri" w:cs="Calibri" w:eastAsia="Calibri" w:hAnsi="Calibri"/>
         </w:rPr>
       </w:pPr>
-      <w:bookmarkStart w:colFirst="0" w:colLast="0" w:name="_zc4xsikoia4" w:id="25"/>
-      <w:bookmarkEnd w:id="25"/>
+      <w:bookmarkStart w:colFirst="0" w:colLast="0" w:name="_zc4xsikoia4" w:id="24"/>
+      <w:bookmarkEnd w:id="24"/>
       <w:r>
         <w:rPr>
           <w:rFonts w:ascii="Calibri" w:cs="Calibri" w:eastAsia="Calibri" w:hAnsi="Calibri"/>
@@ -13410,7 +13537,7 @@
       <w:pPr>
         <w:numPr>
           <w:ilvl w:val="0"/>
-          <w:numId w:val="18"/>
+          <w:numId w:val="19"/>
         </w:numPr>
         <w:pBdr/>
         <w:ind w:left="720" w:hanging="360"/>
@@ -13431,7 +13558,7 @@
       <w:pPr>
         <w:numPr>
           <w:ilvl w:val="0"/>
-          <w:numId w:val="18"/>
+          <w:numId w:val="19"/>
         </w:numPr>
         <w:pBdr/>
         <w:ind w:left="720" w:hanging="360"/>
@@ -13452,7 +13579,7 @@
       <w:pPr>
         <w:numPr>
           <w:ilvl w:val="0"/>
-          <w:numId w:val="18"/>
+          <w:numId w:val="19"/>
         </w:numPr>
         <w:pBdr/>
         <w:ind w:left="720" w:hanging="360"/>
@@ -13884,8 +14011,8 @@
           <w:rFonts w:ascii="Calibri" w:cs="Calibri" w:eastAsia="Calibri" w:hAnsi="Calibri"/>
         </w:rPr>
       </w:pPr>
-      <w:bookmarkStart w:colFirst="0" w:colLast="0" w:name="_7qup3fsncyme" w:id="26"/>
-      <w:bookmarkEnd w:id="26"/>
+      <w:bookmarkStart w:colFirst="0" w:colLast="0" w:name="_7qup3fsncyme" w:id="25"/>
+      <w:bookmarkEnd w:id="25"/>
       <w:r>
         <w:rPr>
           <w:rFonts w:ascii="Calibri" w:cs="Calibri" w:eastAsia="Calibri" w:hAnsi="Calibri"/>
@@ -14248,8 +14375,8 @@
         <w:contextualSpacing w:val="0"/>
         <w:rPr/>
       </w:pPr>
-      <w:bookmarkStart w:colFirst="0" w:colLast="0" w:name="_ye35l9uvkc97" w:id="27"/>
-      <w:bookmarkEnd w:id="27"/>
+      <w:bookmarkStart w:colFirst="0" w:colLast="0" w:name="_ye35l9uvkc97" w:id="26"/>
+      <w:bookmarkEnd w:id="26"/>
       <w:r>
         <w:rPr>
           <w:rtl w:val="0"/>
@@ -16735,7 +16862,7 @@
               <w:widowControl w:val="0"/>
               <w:numPr>
                 <w:ilvl w:val="0"/>
-                <w:numId w:val="7"/>
+                <w:numId w:val="8"/>
               </w:numPr>
               <w:pBdr/>
               <w:spacing w:line="240" w:lineRule="auto"/>
@@ -16758,7 +16885,7 @@
               <w:widowControl w:val="0"/>
               <w:numPr>
                 <w:ilvl w:val="0"/>
-                <w:numId w:val="7"/>
+                <w:numId w:val="8"/>
               </w:numPr>
               <w:pBdr/>
               <w:spacing w:line="240" w:lineRule="auto"/>
@@ -16781,7 +16908,7 @@
               <w:widowControl w:val="0"/>
               <w:numPr>
                 <w:ilvl w:val="0"/>
-                <w:numId w:val="7"/>
+                <w:numId w:val="8"/>
               </w:numPr>
               <w:pBdr/>
               <w:spacing w:line="240" w:lineRule="auto"/>
@@ -16936,7 +17063,7 @@
               <w:widowControl w:val="0"/>
               <w:numPr>
                 <w:ilvl w:val="0"/>
-                <w:numId w:val="7"/>
+                <w:numId w:val="8"/>
               </w:numPr>
               <w:pBdr/>
               <w:spacing w:line="240" w:lineRule="auto"/>
@@ -16959,7 +17086,7 @@
               <w:widowControl w:val="0"/>
               <w:numPr>
                 <w:ilvl w:val="0"/>
-                <w:numId w:val="7"/>
+                <w:numId w:val="8"/>
               </w:numPr>
               <w:pBdr/>
               <w:spacing w:line="240" w:lineRule="auto"/>
@@ -16982,7 +17109,7 @@
               <w:widowControl w:val="0"/>
               <w:numPr>
                 <w:ilvl w:val="0"/>
-                <w:numId w:val="7"/>
+                <w:numId w:val="8"/>
               </w:numPr>
               <w:pBdr/>
               <w:spacing w:line="240" w:lineRule="auto"/>
@@ -18016,43 +18143,43 @@
           <w:rFonts w:ascii="Calibri" w:cs="Calibri" w:eastAsia="Calibri" w:hAnsi="Calibri"/>
         </w:rPr>
       </w:pPr>
-      <w:bookmarkStart w:colFirst="0" w:colLast="0" w:name="_ji4zhlc5676q" w:id="28"/>
+      <w:bookmarkStart w:colFirst="0" w:colLast="0" w:name="_ji4zhlc5676q" w:id="27"/>
+      <w:bookmarkEnd w:id="27"/>
+      <w:r>
+        <w:rPr>
+          <w:rFonts w:ascii="Calibri" w:cs="Calibri" w:eastAsia="Calibri" w:hAnsi="Calibri"/>
+          <w:rtl w:val="0"/>
+        </w:rPr>
+        <w:t xml:space="preserve">User Acceptance Tests</w:t>
+      </w:r>
+    </w:p>
+    <w:p>
+      <w:pPr>
+        <w:pBdr/>
+        <w:contextualSpacing w:val="0"/>
+        <w:rPr>
+          <w:rFonts w:ascii="Calibri" w:cs="Calibri" w:eastAsia="Calibri" w:hAnsi="Calibri"/>
+        </w:rPr>
+      </w:pPr>
+      <w:r>
+        <w:rPr>
+          <w:rFonts w:ascii="Calibri" w:cs="Calibri" w:eastAsia="Calibri" w:hAnsi="Calibri"/>
+          <w:rtl w:val="0"/>
+        </w:rPr>
+        <w:t xml:space="preserve">There is a high amount of user acceptance tests due to lack of UI unit tests. The test cases describe the functionality of the web app itself regarding how a user would use it.</w:t>
+      </w:r>
+    </w:p>
+    <w:p>
+      <w:pPr>
+        <w:pStyle w:val="Heading4"/>
+        <w:pBdr/>
+        <w:contextualSpacing w:val="0"/>
+        <w:rPr>
+          <w:rFonts w:ascii="Calibri" w:cs="Calibri" w:eastAsia="Calibri" w:hAnsi="Calibri"/>
+        </w:rPr>
+      </w:pPr>
+      <w:bookmarkStart w:colFirst="0" w:colLast="0" w:name="_w5rdgkypmhk" w:id="28"/>
       <w:bookmarkEnd w:id="28"/>
-      <w:r>
-        <w:rPr>
-          <w:rFonts w:ascii="Calibri" w:cs="Calibri" w:eastAsia="Calibri" w:hAnsi="Calibri"/>
-          <w:rtl w:val="0"/>
-        </w:rPr>
-        <w:t xml:space="preserve">User Acceptance Tests</w:t>
-      </w:r>
-    </w:p>
-    <w:p>
-      <w:pPr>
-        <w:pBdr/>
-        <w:contextualSpacing w:val="0"/>
-        <w:rPr>
-          <w:rFonts w:ascii="Calibri" w:cs="Calibri" w:eastAsia="Calibri" w:hAnsi="Calibri"/>
-        </w:rPr>
-      </w:pPr>
-      <w:r>
-        <w:rPr>
-          <w:rFonts w:ascii="Calibri" w:cs="Calibri" w:eastAsia="Calibri" w:hAnsi="Calibri"/>
-          <w:rtl w:val="0"/>
-        </w:rPr>
-        <w:t xml:space="preserve">There is a high amount of user acceptance tests due to lack of UI unit tests. The test cases describe the functionality of the web app itself regarding how a user would use it.</w:t>
-      </w:r>
-    </w:p>
-    <w:p>
-      <w:pPr>
-        <w:pStyle w:val="Heading4"/>
-        <w:pBdr/>
-        <w:contextualSpacing w:val="0"/>
-        <w:rPr>
-          <w:rFonts w:ascii="Calibri" w:cs="Calibri" w:eastAsia="Calibri" w:hAnsi="Calibri"/>
-        </w:rPr>
-      </w:pPr>
-      <w:bookmarkStart w:colFirst="0" w:colLast="0" w:name="_w5rdgkypmhk" w:id="29"/>
-      <w:bookmarkEnd w:id="29"/>
       <w:r>
         <w:rPr>
           <w:rFonts w:ascii="Calibri" w:cs="Calibri" w:eastAsia="Calibri" w:hAnsi="Calibri"/>
@@ -18924,8 +19051,8 @@
           <w:rFonts w:ascii="Calibri" w:cs="Calibri" w:eastAsia="Calibri" w:hAnsi="Calibri"/>
         </w:rPr>
       </w:pPr>
-      <w:bookmarkStart w:colFirst="0" w:colLast="0" w:name="_qunz0t32g9c7" w:id="30"/>
-      <w:bookmarkEnd w:id="30"/>
+      <w:bookmarkStart w:colFirst="0" w:colLast="0" w:name="_qunz0t32g9c7" w:id="29"/>
+      <w:bookmarkEnd w:id="29"/>
       <w:r>
         <w:rPr>
           <w:rFonts w:ascii="Calibri" w:cs="Calibri" w:eastAsia="Calibri" w:hAnsi="Calibri"/>
@@ -20003,7 +20130,7 @@
               <w:widowControl w:val="0"/>
               <w:numPr>
                 <w:ilvl w:val="0"/>
-                <w:numId w:val="22"/>
+                <w:numId w:val="23"/>
               </w:numPr>
               <w:pBdr/>
               <w:spacing w:line="240" w:lineRule="auto"/>
@@ -20027,7 +20154,7 @@
               <w:widowControl w:val="0"/>
               <w:numPr>
                 <w:ilvl w:val="0"/>
-                <w:numId w:val="22"/>
+                <w:numId w:val="23"/>
               </w:numPr>
               <w:pBdr/>
               <w:spacing w:line="240" w:lineRule="auto"/>
@@ -20051,7 +20178,7 @@
               <w:widowControl w:val="0"/>
               <w:numPr>
                 <w:ilvl w:val="0"/>
-                <w:numId w:val="22"/>
+                <w:numId w:val="23"/>
               </w:numPr>
               <w:pBdr/>
               <w:spacing w:line="240" w:lineRule="auto"/>
@@ -20542,7 +20669,7 @@
               <w:widowControl w:val="0"/>
               <w:numPr>
                 <w:ilvl w:val="0"/>
-                <w:numId w:val="22"/>
+                <w:numId w:val="23"/>
               </w:numPr>
               <w:pBdr/>
               <w:spacing w:line="240" w:lineRule="auto"/>
@@ -20566,7 +20693,7 @@
               <w:widowControl w:val="0"/>
               <w:numPr>
                 <w:ilvl w:val="0"/>
-                <w:numId w:val="22"/>
+                <w:numId w:val="23"/>
               </w:numPr>
               <w:pBdr/>
               <w:spacing w:line="240" w:lineRule="auto"/>
@@ -20590,7 +20717,7 @@
               <w:widowControl w:val="0"/>
               <w:numPr>
                 <w:ilvl w:val="0"/>
-                <w:numId w:val="22"/>
+                <w:numId w:val="23"/>
               </w:numPr>
               <w:pBdr/>
               <w:spacing w:line="240" w:lineRule="auto"/>
@@ -21149,8 +21276,8 @@
           <w:rFonts w:ascii="Calibri" w:cs="Calibri" w:eastAsia="Calibri" w:hAnsi="Calibri"/>
         </w:rPr>
       </w:pPr>
-      <w:bookmarkStart w:colFirst="0" w:colLast="0" w:name="_w8quatldojb5" w:id="31"/>
-      <w:bookmarkEnd w:id="31"/>
+      <w:bookmarkStart w:colFirst="0" w:colLast="0" w:name="_w8quatldojb5" w:id="30"/>
+      <w:bookmarkEnd w:id="30"/>
       <w:r>
         <w:rPr>
           <w:rFonts w:ascii="Calibri" w:cs="Calibri" w:eastAsia="Calibri" w:hAnsi="Calibri"/>
@@ -21480,36 +21607,47 @@
             </w:pPr>
             <w:r>
               <w:rPr>
-                <w:rtl w:val="0"/>
-              </w:rPr>
-            </w:r>
-          </w:p>
-        </w:tc>
-        <w:tc>
-          <w:tcPr>
-            <w:shd w:fill="ffffff"/>
-            <w:tcMar>
-              <w:top w:w="100.0" w:type="dxa"/>
-              <w:left w:w="100.0" w:type="dxa"/>
-              <w:bottom w:w="100.0" w:type="dxa"/>
-              <w:right w:w="100.0" w:type="dxa"/>
-            </w:tcMar>
-          </w:tcPr>
-          <w:p>
-            <w:pPr>
-              <w:widowControl w:val="0"/>
-              <w:pBdr/>
-              <w:spacing w:line="240" w:lineRule="auto"/>
-              <w:contextualSpacing w:val="0"/>
-              <w:rPr>
-                <w:rFonts w:ascii="Calibri" w:cs="Calibri" w:eastAsia="Calibri" w:hAnsi="Calibri"/>
-                <w:b w:val="1"/>
-              </w:rPr>
-            </w:pPr>
-            <w:r>
-              <w:rPr>
-                <w:rtl w:val="0"/>
-              </w:rPr>
+                <w:rFonts w:ascii="Calibri" w:cs="Calibri" w:eastAsia="Calibri" w:hAnsi="Calibri"/>
+                <w:b w:val="1"/>
+                <w:rtl w:val="0"/>
+              </w:rPr>
+              <w:t xml:space="preserve">N/A</w:t>
+            </w:r>
+            <w:r>
+              <w:rPr>
+                <w:rtl w:val="0"/>
+              </w:rPr>
+            </w:r>
+          </w:p>
+        </w:tc>
+        <w:tc>
+          <w:tcPr>
+            <w:shd w:fill="ffffff"/>
+            <w:tcMar>
+              <w:top w:w="100.0" w:type="dxa"/>
+              <w:left w:w="100.0" w:type="dxa"/>
+              <w:bottom w:w="100.0" w:type="dxa"/>
+              <w:right w:w="100.0" w:type="dxa"/>
+            </w:tcMar>
+          </w:tcPr>
+          <w:p>
+            <w:pPr>
+              <w:widowControl w:val="0"/>
+              <w:pBdr/>
+              <w:spacing w:line="240" w:lineRule="auto"/>
+              <w:contextualSpacing w:val="0"/>
+              <w:rPr>
+                <w:rFonts w:ascii="Calibri" w:cs="Calibri" w:eastAsia="Calibri" w:hAnsi="Calibri"/>
+                <w:b w:val="1"/>
+              </w:rPr>
+            </w:pPr>
+            <w:r>
+              <w:rPr>
+                <w:rFonts w:ascii="Calibri" w:cs="Calibri" w:eastAsia="Calibri" w:hAnsi="Calibri"/>
+                <w:b w:val="1"/>
+                <w:rtl w:val="0"/>
+              </w:rPr>
+              <w:t xml:space="preserve">N/A</w:t>
             </w:r>
           </w:p>
         </w:tc>
@@ -21728,7 +21866,7 @@
               <w:widowControl w:val="0"/>
               <w:numPr>
                 <w:ilvl w:val="0"/>
-                <w:numId w:val="22"/>
+                <w:numId w:val="23"/>
               </w:numPr>
               <w:pBdr/>
               <w:spacing w:line="240" w:lineRule="auto"/>
@@ -21752,7 +21890,7 @@
               <w:widowControl w:val="0"/>
               <w:numPr>
                 <w:ilvl w:val="0"/>
-                <w:numId w:val="22"/>
+                <w:numId w:val="23"/>
               </w:numPr>
               <w:pBdr/>
               <w:spacing w:line="240" w:lineRule="auto"/>
@@ -21776,7 +21914,7 @@
               <w:widowControl w:val="0"/>
               <w:numPr>
                 <w:ilvl w:val="0"/>
-                <w:numId w:val="22"/>
+                <w:numId w:val="23"/>
               </w:numPr>
               <w:pBdr/>
               <w:spacing w:line="240" w:lineRule="auto"/>
@@ -21982,7 +22120,7 @@
               <w:widowControl w:val="0"/>
               <w:numPr>
                 <w:ilvl w:val="0"/>
-                <w:numId w:val="19"/>
+                <w:numId w:val="20"/>
               </w:numPr>
               <w:pBdr/>
               <w:spacing w:line="240" w:lineRule="auto"/>
@@ -22006,7 +22144,7 @@
               <w:widowControl w:val="0"/>
               <w:numPr>
                 <w:ilvl w:val="0"/>
-                <w:numId w:val="19"/>
+                <w:numId w:val="20"/>
               </w:numPr>
               <w:pBdr/>
               <w:spacing w:line="240" w:lineRule="auto"/>
@@ -22030,7 +22168,7 @@
               <w:widowControl w:val="0"/>
               <w:numPr>
                 <w:ilvl w:val="0"/>
-                <w:numId w:val="19"/>
+                <w:numId w:val="20"/>
               </w:numPr>
               <w:pBdr/>
               <w:spacing w:line="240" w:lineRule="auto"/>
@@ -22400,7 +22538,7 @@
               <w:widowControl w:val="0"/>
               <w:numPr>
                 <w:ilvl w:val="0"/>
-                <w:numId w:val="19"/>
+                <w:numId w:val="20"/>
               </w:numPr>
               <w:pBdr/>
               <w:spacing w:line="240" w:lineRule="auto"/>
@@ -22424,7 +22562,7 @@
               <w:widowControl w:val="0"/>
               <w:numPr>
                 <w:ilvl w:val="0"/>
-                <w:numId w:val="19"/>
+                <w:numId w:val="20"/>
               </w:numPr>
               <w:pBdr/>
               <w:spacing w:line="240" w:lineRule="auto"/>
@@ -22448,7 +22586,7 @@
               <w:widowControl w:val="0"/>
               <w:numPr>
                 <w:ilvl w:val="0"/>
-                <w:numId w:val="19"/>
+                <w:numId w:val="20"/>
               </w:numPr>
               <w:pBdr/>
               <w:spacing w:line="240" w:lineRule="auto"/>
@@ -24099,8 +24237,8 @@
           <w:rFonts w:ascii="Calibri" w:cs="Calibri" w:eastAsia="Calibri" w:hAnsi="Calibri"/>
         </w:rPr>
       </w:pPr>
-      <w:bookmarkStart w:colFirst="0" w:colLast="0" w:name="_cbv8w3k3td05" w:id="32"/>
-      <w:bookmarkEnd w:id="32"/>
+      <w:bookmarkStart w:colFirst="0" w:colLast="0" w:name="_cbv8w3k3td05" w:id="31"/>
+      <w:bookmarkEnd w:id="31"/>
       <w:r>
         <w:rPr>
           <w:rFonts w:ascii="Calibri" w:cs="Calibri" w:eastAsia="Calibri" w:hAnsi="Calibri"/>
@@ -24410,36 +24548,42 @@
             </w:pPr>
             <w:r>
               <w:rPr>
-                <w:rtl w:val="0"/>
-              </w:rPr>
-            </w:r>
-          </w:p>
-        </w:tc>
-        <w:tc>
-          <w:tcPr>
-            <w:shd w:fill="ffffff"/>
-            <w:tcMar>
-              <w:top w:w="100.0" w:type="dxa"/>
-              <w:left w:w="100.0" w:type="dxa"/>
-              <w:bottom w:w="100.0" w:type="dxa"/>
-              <w:right w:w="100.0" w:type="dxa"/>
-            </w:tcMar>
-          </w:tcPr>
-          <w:p>
-            <w:pPr>
-              <w:widowControl w:val="0"/>
-              <w:pBdr/>
-              <w:spacing w:line="240" w:lineRule="auto"/>
-              <w:contextualSpacing w:val="0"/>
-              <w:rPr>
-                <w:rFonts w:ascii="Calibri" w:cs="Calibri" w:eastAsia="Calibri" w:hAnsi="Calibri"/>
-                <w:b w:val="1"/>
-              </w:rPr>
-            </w:pPr>
-            <w:r>
-              <w:rPr>
-                <w:rtl w:val="0"/>
-              </w:rPr>
+                <w:rFonts w:ascii="Calibri" w:cs="Calibri" w:eastAsia="Calibri" w:hAnsi="Calibri"/>
+                <w:b w:val="1"/>
+                <w:rtl w:val="0"/>
+              </w:rPr>
+              <w:t xml:space="preserve">N/A</w:t>
+            </w:r>
+          </w:p>
+        </w:tc>
+        <w:tc>
+          <w:tcPr>
+            <w:shd w:fill="ffffff"/>
+            <w:tcMar>
+              <w:top w:w="100.0" w:type="dxa"/>
+              <w:left w:w="100.0" w:type="dxa"/>
+              <w:bottom w:w="100.0" w:type="dxa"/>
+              <w:right w:w="100.0" w:type="dxa"/>
+            </w:tcMar>
+          </w:tcPr>
+          <w:p>
+            <w:pPr>
+              <w:widowControl w:val="0"/>
+              <w:pBdr/>
+              <w:spacing w:line="240" w:lineRule="auto"/>
+              <w:contextualSpacing w:val="0"/>
+              <w:rPr>
+                <w:rFonts w:ascii="Calibri" w:cs="Calibri" w:eastAsia="Calibri" w:hAnsi="Calibri"/>
+                <w:b w:val="1"/>
+              </w:rPr>
+            </w:pPr>
+            <w:r>
+              <w:rPr>
+                <w:rFonts w:ascii="Calibri" w:cs="Calibri" w:eastAsia="Calibri" w:hAnsi="Calibri"/>
+                <w:b w:val="1"/>
+                <w:rtl w:val="0"/>
+              </w:rPr>
+              <w:t xml:space="preserve">N/A</w:t>
             </w:r>
           </w:p>
         </w:tc>
@@ -24583,8 +24727,11 @@
             </w:pPr>
             <w:r>
               <w:rPr>
-                <w:rtl w:val="0"/>
-              </w:rPr>
+                <w:rFonts w:ascii="Calibri" w:cs="Calibri" w:eastAsia="Calibri" w:hAnsi="Calibri"/>
+                <w:b w:val="1"/>
+                <w:rtl w:val="0"/>
+              </w:rPr>
+              <w:t xml:space="preserve">N/A</w:t>
             </w:r>
           </w:p>
         </w:tc>
@@ -24621,7 +24768,7 @@
               <w:widowControl w:val="0"/>
               <w:numPr>
                 <w:ilvl w:val="0"/>
-                <w:numId w:val="20"/>
+                <w:numId w:val="21"/>
               </w:numPr>
               <w:pBdr/>
               <w:spacing w:line="240" w:lineRule="auto"/>
@@ -24645,7 +24792,7 @@
               <w:widowControl w:val="0"/>
               <w:numPr>
                 <w:ilvl w:val="0"/>
-                <w:numId w:val="20"/>
+                <w:numId w:val="21"/>
               </w:numPr>
               <w:pBdr/>
               <w:spacing w:line="240" w:lineRule="auto"/>
@@ -24669,7 +24816,7 @@
               <w:widowControl w:val="0"/>
               <w:numPr>
                 <w:ilvl w:val="0"/>
-                <w:numId w:val="20"/>
+                <w:numId w:val="21"/>
               </w:numPr>
               <w:pBdr/>
               <w:spacing w:line="240" w:lineRule="auto"/>
@@ -24800,8 +24947,11 @@
             </w:pPr>
             <w:r>
               <w:rPr>
-                <w:rtl w:val="0"/>
-              </w:rPr>
+                <w:rFonts w:ascii="Calibri" w:cs="Calibri" w:eastAsia="Calibri" w:hAnsi="Calibri"/>
+                <w:b w:val="1"/>
+                <w:rtl w:val="0"/>
+              </w:rPr>
+              <w:t xml:space="preserve">N/A</w:t>
             </w:r>
           </w:p>
         </w:tc>
@@ -25879,6 +26029,14 @@
             </w:pPr>
             <w:r>
               <w:rPr>
+                <w:rFonts w:ascii="Calibri" w:cs="Calibri" w:eastAsia="Calibri" w:hAnsi="Calibri"/>
+                <w:b w:val="1"/>
+                <w:rtl w:val="0"/>
+              </w:rPr>
+              <w:t xml:space="preserve">N/A</w:t>
+            </w:r>
+            <w:r>
+              <w:rPr>
                 <w:rtl w:val="0"/>
               </w:rPr>
             </w:r>
@@ -26041,6 +26199,14 @@
             </w:pPr>
             <w:r>
               <w:rPr>
+                <w:rFonts w:ascii="Calibri" w:cs="Calibri" w:eastAsia="Calibri" w:hAnsi="Calibri"/>
+                <w:b w:val="1"/>
+                <w:rtl w:val="0"/>
+              </w:rPr>
+              <w:t xml:space="preserve">N/A</w:t>
+            </w:r>
+            <w:r>
+              <w:rPr>
                 <w:rtl w:val="0"/>
               </w:rPr>
             </w:r>
@@ -26190,8 +26356,8 @@
           <w:rFonts w:ascii="Calibri" w:cs="Calibri" w:eastAsia="Calibri" w:hAnsi="Calibri"/>
         </w:rPr>
       </w:pPr>
-      <w:bookmarkStart w:colFirst="0" w:colLast="0" w:name="_6mkivhgm6tzh" w:id="33"/>
-      <w:bookmarkEnd w:id="33"/>
+      <w:bookmarkStart w:colFirst="0" w:colLast="0" w:name="_6mkivhgm6tzh" w:id="32"/>
+      <w:bookmarkEnd w:id="32"/>
       <w:r>
         <w:rPr>
           <w:rFonts w:ascii="Calibri" w:cs="Calibri" w:eastAsia="Calibri" w:hAnsi="Calibri"/>
@@ -26501,36 +26667,42 @@
             </w:pPr>
             <w:r>
               <w:rPr>
-                <w:rtl w:val="0"/>
-              </w:rPr>
-            </w:r>
-          </w:p>
-        </w:tc>
-        <w:tc>
-          <w:tcPr>
-            <w:shd w:fill="ffffff"/>
-            <w:tcMar>
-              <w:top w:w="100.0" w:type="dxa"/>
-              <w:left w:w="100.0" w:type="dxa"/>
-              <w:bottom w:w="100.0" w:type="dxa"/>
-              <w:right w:w="100.0" w:type="dxa"/>
-            </w:tcMar>
-          </w:tcPr>
-          <w:p>
-            <w:pPr>
-              <w:widowControl w:val="0"/>
-              <w:pBdr/>
-              <w:spacing w:line="240" w:lineRule="auto"/>
-              <w:contextualSpacing w:val="0"/>
-              <w:rPr>
-                <w:rFonts w:ascii="Calibri" w:cs="Calibri" w:eastAsia="Calibri" w:hAnsi="Calibri"/>
-                <w:b w:val="1"/>
-              </w:rPr>
-            </w:pPr>
-            <w:r>
-              <w:rPr>
-                <w:rtl w:val="0"/>
-              </w:rPr>
+                <w:rFonts w:ascii="Calibri" w:cs="Calibri" w:eastAsia="Calibri" w:hAnsi="Calibri"/>
+                <w:b w:val="1"/>
+                <w:rtl w:val="0"/>
+              </w:rPr>
+              <w:t xml:space="preserve">N/A</w:t>
+            </w:r>
+          </w:p>
+        </w:tc>
+        <w:tc>
+          <w:tcPr>
+            <w:shd w:fill="ffffff"/>
+            <w:tcMar>
+              <w:top w:w="100.0" w:type="dxa"/>
+              <w:left w:w="100.0" w:type="dxa"/>
+              <w:bottom w:w="100.0" w:type="dxa"/>
+              <w:right w:w="100.0" w:type="dxa"/>
+            </w:tcMar>
+          </w:tcPr>
+          <w:p>
+            <w:pPr>
+              <w:widowControl w:val="0"/>
+              <w:pBdr/>
+              <w:spacing w:line="240" w:lineRule="auto"/>
+              <w:contextualSpacing w:val="0"/>
+              <w:rPr>
+                <w:rFonts w:ascii="Calibri" w:cs="Calibri" w:eastAsia="Calibri" w:hAnsi="Calibri"/>
+                <w:b w:val="1"/>
+              </w:rPr>
+            </w:pPr>
+            <w:r>
+              <w:rPr>
+                <w:rFonts w:ascii="Calibri" w:cs="Calibri" w:eastAsia="Calibri" w:hAnsi="Calibri"/>
+                <w:b w:val="1"/>
+                <w:rtl w:val="0"/>
+              </w:rPr>
+              <w:t xml:space="preserve">N/A</w:t>
             </w:r>
           </w:p>
         </w:tc>
@@ -26674,8 +26846,11 @@
             </w:pPr>
             <w:r>
               <w:rPr>
-                <w:rtl w:val="0"/>
-              </w:rPr>
+                <w:rFonts w:ascii="Calibri" w:cs="Calibri" w:eastAsia="Calibri" w:hAnsi="Calibri"/>
+                <w:b w:val="1"/>
+                <w:rtl w:val="0"/>
+              </w:rPr>
+              <w:t xml:space="preserve">N/A</w:t>
             </w:r>
           </w:p>
         </w:tc>
@@ -26712,7 +26887,7 @@
               <w:widowControl w:val="0"/>
               <w:numPr>
                 <w:ilvl w:val="0"/>
-                <w:numId w:val="20"/>
+                <w:numId w:val="21"/>
               </w:numPr>
               <w:pBdr/>
               <w:spacing w:line="240" w:lineRule="auto"/>
@@ -26736,7 +26911,7 @@
               <w:widowControl w:val="0"/>
               <w:numPr>
                 <w:ilvl w:val="0"/>
-                <w:numId w:val="20"/>
+                <w:numId w:val="21"/>
               </w:numPr>
               <w:pBdr/>
               <w:spacing w:line="240" w:lineRule="auto"/>
@@ -26760,7 +26935,7 @@
               <w:widowControl w:val="0"/>
               <w:numPr>
                 <w:ilvl w:val="0"/>
-                <w:numId w:val="20"/>
+                <w:numId w:val="21"/>
               </w:numPr>
               <w:pBdr/>
               <w:spacing w:line="240" w:lineRule="auto"/>
@@ -26891,8 +27066,11 @@
             </w:pPr>
             <w:r>
               <w:rPr>
-                <w:rtl w:val="0"/>
-              </w:rPr>
+                <w:rFonts w:ascii="Calibri" w:cs="Calibri" w:eastAsia="Calibri" w:hAnsi="Calibri"/>
+                <w:b w:val="1"/>
+                <w:rtl w:val="0"/>
+              </w:rPr>
+              <w:t xml:space="preserve">N/A</w:t>
             </w:r>
           </w:p>
         </w:tc>
@@ -27970,6 +28148,14 @@
             </w:pPr>
             <w:r>
               <w:rPr>
+                <w:rFonts w:ascii="Calibri" w:cs="Calibri" w:eastAsia="Calibri" w:hAnsi="Calibri"/>
+                <w:b w:val="1"/>
+                <w:rtl w:val="0"/>
+              </w:rPr>
+              <w:t xml:space="preserve">N/A</w:t>
+            </w:r>
+            <w:r>
+              <w:rPr>
                 <w:rtl w:val="0"/>
               </w:rPr>
             </w:r>
@@ -28132,6 +28318,14 @@
             </w:pPr>
             <w:r>
               <w:rPr>
+                <w:rFonts w:ascii="Calibri" w:cs="Calibri" w:eastAsia="Calibri" w:hAnsi="Calibri"/>
+                <w:b w:val="1"/>
+                <w:rtl w:val="0"/>
+              </w:rPr>
+              <w:t xml:space="preserve">N/A</w:t>
+            </w:r>
+            <w:r>
+              <w:rPr>
                 <w:rtl w:val="0"/>
               </w:rPr>
             </w:r>
@@ -28294,8 +28488,8 @@
           <w:rFonts w:ascii="Calibri" w:cs="Calibri" w:eastAsia="Calibri" w:hAnsi="Calibri"/>
         </w:rPr>
       </w:pPr>
-      <w:bookmarkStart w:colFirst="0" w:colLast="0" w:name="_mhq486kfrvdp" w:id="34"/>
-      <w:bookmarkEnd w:id="34"/>
+      <w:bookmarkStart w:colFirst="0" w:colLast="0" w:name="_mhq486kfrvdp" w:id="33"/>
+      <w:bookmarkEnd w:id="33"/>
       <w:r>
         <w:rPr>
           <w:rFonts w:ascii="Calibri" w:cs="Calibri" w:eastAsia="Calibri" w:hAnsi="Calibri"/>
@@ -28605,36 +28799,42 @@
             </w:pPr>
             <w:r>
               <w:rPr>
-                <w:rtl w:val="0"/>
-              </w:rPr>
-            </w:r>
-          </w:p>
-        </w:tc>
-        <w:tc>
-          <w:tcPr>
-            <w:shd w:fill="ffffff"/>
-            <w:tcMar>
-              <w:top w:w="100.0" w:type="dxa"/>
-              <w:left w:w="100.0" w:type="dxa"/>
-              <w:bottom w:w="100.0" w:type="dxa"/>
-              <w:right w:w="100.0" w:type="dxa"/>
-            </w:tcMar>
-          </w:tcPr>
-          <w:p>
-            <w:pPr>
-              <w:widowControl w:val="0"/>
-              <w:pBdr/>
-              <w:spacing w:line="240" w:lineRule="auto"/>
-              <w:contextualSpacing w:val="0"/>
-              <w:rPr>
-                <w:rFonts w:ascii="Calibri" w:cs="Calibri" w:eastAsia="Calibri" w:hAnsi="Calibri"/>
-                <w:b w:val="1"/>
-              </w:rPr>
-            </w:pPr>
-            <w:r>
-              <w:rPr>
-                <w:rtl w:val="0"/>
-              </w:rPr>
+                <w:rFonts w:ascii="Calibri" w:cs="Calibri" w:eastAsia="Calibri" w:hAnsi="Calibri"/>
+                <w:b w:val="1"/>
+                <w:rtl w:val="0"/>
+              </w:rPr>
+              <w:t xml:space="preserve">N/A</w:t>
+            </w:r>
+          </w:p>
+        </w:tc>
+        <w:tc>
+          <w:tcPr>
+            <w:shd w:fill="ffffff"/>
+            <w:tcMar>
+              <w:top w:w="100.0" w:type="dxa"/>
+              <w:left w:w="100.0" w:type="dxa"/>
+              <w:bottom w:w="100.0" w:type="dxa"/>
+              <w:right w:w="100.0" w:type="dxa"/>
+            </w:tcMar>
+          </w:tcPr>
+          <w:p>
+            <w:pPr>
+              <w:widowControl w:val="0"/>
+              <w:pBdr/>
+              <w:spacing w:line="240" w:lineRule="auto"/>
+              <w:contextualSpacing w:val="0"/>
+              <w:rPr>
+                <w:rFonts w:ascii="Calibri" w:cs="Calibri" w:eastAsia="Calibri" w:hAnsi="Calibri"/>
+                <w:b w:val="1"/>
+              </w:rPr>
+            </w:pPr>
+            <w:r>
+              <w:rPr>
+                <w:rFonts w:ascii="Calibri" w:cs="Calibri" w:eastAsia="Calibri" w:hAnsi="Calibri"/>
+                <w:b w:val="1"/>
+                <w:rtl w:val="0"/>
+              </w:rPr>
+              <w:t xml:space="preserve">N/A</w:t>
             </w:r>
           </w:p>
         </w:tc>
@@ -28778,8 +28978,11 @@
             </w:pPr>
             <w:r>
               <w:rPr>
-                <w:rtl w:val="0"/>
-              </w:rPr>
+                <w:rFonts w:ascii="Calibri" w:cs="Calibri" w:eastAsia="Calibri" w:hAnsi="Calibri"/>
+                <w:b w:val="1"/>
+                <w:rtl w:val="0"/>
+              </w:rPr>
+              <w:t xml:space="preserve">N/A</w:t>
             </w:r>
           </w:p>
         </w:tc>
@@ -28816,7 +29019,7 @@
               <w:widowControl w:val="0"/>
               <w:numPr>
                 <w:ilvl w:val="0"/>
-                <w:numId w:val="20"/>
+                <w:numId w:val="21"/>
               </w:numPr>
               <w:pBdr/>
               <w:spacing w:line="240" w:lineRule="auto"/>
@@ -28840,7 +29043,7 @@
               <w:widowControl w:val="0"/>
               <w:numPr>
                 <w:ilvl w:val="0"/>
-                <w:numId w:val="20"/>
+                <w:numId w:val="21"/>
               </w:numPr>
               <w:pBdr/>
               <w:spacing w:line="240" w:lineRule="auto"/>
@@ -28864,7 +29067,7 @@
               <w:widowControl w:val="0"/>
               <w:numPr>
                 <w:ilvl w:val="0"/>
-                <w:numId w:val="20"/>
+                <w:numId w:val="21"/>
               </w:numPr>
               <w:pBdr/>
               <w:spacing w:line="240" w:lineRule="auto"/>
@@ -28995,8 +29198,11 @@
             </w:pPr>
             <w:r>
               <w:rPr>
-                <w:rtl w:val="0"/>
-              </w:rPr>
+                <w:rFonts w:ascii="Calibri" w:cs="Calibri" w:eastAsia="Calibri" w:hAnsi="Calibri"/>
+                <w:b w:val="1"/>
+                <w:rtl w:val="0"/>
+              </w:rPr>
+              <w:t xml:space="preserve">N/A</w:t>
             </w:r>
           </w:p>
         </w:tc>
@@ -30074,6 +30280,14 @@
             </w:pPr>
             <w:r>
               <w:rPr>
+                <w:rFonts w:ascii="Calibri" w:cs="Calibri" w:eastAsia="Calibri" w:hAnsi="Calibri"/>
+                <w:b w:val="1"/>
+                <w:rtl w:val="0"/>
+              </w:rPr>
+              <w:t xml:space="preserve">N/A</w:t>
+            </w:r>
+            <w:r>
+              <w:rPr>
                 <w:rtl w:val="0"/>
               </w:rPr>
             </w:r>
@@ -30236,6 +30450,14 @@
             </w:pPr>
             <w:r>
               <w:rPr>
+                <w:rFonts w:ascii="Calibri" w:cs="Calibri" w:eastAsia="Calibri" w:hAnsi="Calibri"/>
+                <w:b w:val="1"/>
+                <w:rtl w:val="0"/>
+              </w:rPr>
+              <w:t xml:space="preserve">N/A</w:t>
+            </w:r>
+            <w:r>
+              <w:rPr>
                 <w:rtl w:val="0"/>
               </w:rPr>
             </w:r>
@@ -30370,8 +30592,8 @@
           <w:rFonts w:ascii="Calibri" w:cs="Calibri" w:eastAsia="Calibri" w:hAnsi="Calibri"/>
         </w:rPr>
       </w:pPr>
-      <w:bookmarkStart w:colFirst="0" w:colLast="0" w:name="_vcnbt1jva935" w:id="35"/>
-      <w:bookmarkEnd w:id="35"/>
+      <w:bookmarkStart w:colFirst="0" w:colLast="0" w:name="_vcnbt1jva935" w:id="34"/>
+      <w:bookmarkEnd w:id="34"/>
       <w:r>
         <w:rPr>
           <w:rFonts w:ascii="Calibri" w:cs="Calibri" w:eastAsia="Calibri" w:hAnsi="Calibri"/>
@@ -30681,36 +30903,47 @@
             </w:pPr>
             <w:r>
               <w:rPr>
-                <w:rtl w:val="0"/>
-              </w:rPr>
-            </w:r>
-          </w:p>
-        </w:tc>
-        <w:tc>
-          <w:tcPr>
-            <w:shd w:fill="ffffff"/>
-            <w:tcMar>
-              <w:top w:w="100.0" w:type="dxa"/>
-              <w:left w:w="100.0" w:type="dxa"/>
-              <w:bottom w:w="100.0" w:type="dxa"/>
-              <w:right w:w="100.0" w:type="dxa"/>
-            </w:tcMar>
-          </w:tcPr>
-          <w:p>
-            <w:pPr>
-              <w:widowControl w:val="0"/>
-              <w:pBdr/>
-              <w:spacing w:line="240" w:lineRule="auto"/>
-              <w:contextualSpacing w:val="0"/>
-              <w:rPr>
-                <w:rFonts w:ascii="Calibri" w:cs="Calibri" w:eastAsia="Calibri" w:hAnsi="Calibri"/>
-                <w:b w:val="1"/>
-              </w:rPr>
-            </w:pPr>
-            <w:r>
-              <w:rPr>
-                <w:rtl w:val="0"/>
-              </w:rPr>
+                <w:rFonts w:ascii="Calibri" w:cs="Calibri" w:eastAsia="Calibri" w:hAnsi="Calibri"/>
+                <w:b w:val="1"/>
+                <w:rtl w:val="0"/>
+              </w:rPr>
+              <w:t xml:space="preserve">N/A</w:t>
+            </w:r>
+            <w:r>
+              <w:rPr>
+                <w:rtl w:val="0"/>
+              </w:rPr>
+            </w:r>
+          </w:p>
+        </w:tc>
+        <w:tc>
+          <w:tcPr>
+            <w:shd w:fill="ffffff"/>
+            <w:tcMar>
+              <w:top w:w="100.0" w:type="dxa"/>
+              <w:left w:w="100.0" w:type="dxa"/>
+              <w:bottom w:w="100.0" w:type="dxa"/>
+              <w:right w:w="100.0" w:type="dxa"/>
+            </w:tcMar>
+          </w:tcPr>
+          <w:p>
+            <w:pPr>
+              <w:widowControl w:val="0"/>
+              <w:pBdr/>
+              <w:spacing w:line="240" w:lineRule="auto"/>
+              <w:contextualSpacing w:val="0"/>
+              <w:rPr>
+                <w:rFonts w:ascii="Calibri" w:cs="Calibri" w:eastAsia="Calibri" w:hAnsi="Calibri"/>
+                <w:b w:val="1"/>
+              </w:rPr>
+            </w:pPr>
+            <w:r>
+              <w:rPr>
+                <w:rFonts w:ascii="Calibri" w:cs="Calibri" w:eastAsia="Calibri" w:hAnsi="Calibri"/>
+                <w:b w:val="1"/>
+                <w:rtl w:val="0"/>
+              </w:rPr>
+              <w:t xml:space="preserve">N/A</w:t>
             </w:r>
           </w:p>
         </w:tc>
@@ -30867,36 +31100,42 @@
             </w:pPr>
             <w:r>
               <w:rPr>
-                <w:rtl w:val="0"/>
-              </w:rPr>
-            </w:r>
-          </w:p>
-        </w:tc>
-        <w:tc>
-          <w:tcPr>
-            <w:shd w:fill="ffffff"/>
-            <w:tcMar>
-              <w:top w:w="100.0" w:type="dxa"/>
-              <w:left w:w="100.0" w:type="dxa"/>
-              <w:bottom w:w="100.0" w:type="dxa"/>
-              <w:right w:w="100.0" w:type="dxa"/>
-            </w:tcMar>
-          </w:tcPr>
-          <w:p>
-            <w:pPr>
-              <w:widowControl w:val="0"/>
-              <w:pBdr/>
-              <w:spacing w:line="240" w:lineRule="auto"/>
-              <w:contextualSpacing w:val="0"/>
-              <w:rPr>
-                <w:rFonts w:ascii="Calibri" w:cs="Calibri" w:eastAsia="Calibri" w:hAnsi="Calibri"/>
-                <w:b w:val="1"/>
-              </w:rPr>
-            </w:pPr>
-            <w:r>
-              <w:rPr>
-                <w:rtl w:val="0"/>
-              </w:rPr>
+                <w:rFonts w:ascii="Calibri" w:cs="Calibri" w:eastAsia="Calibri" w:hAnsi="Calibri"/>
+                <w:b w:val="1"/>
+                <w:rtl w:val="0"/>
+              </w:rPr>
+              <w:t xml:space="preserve">N/A</w:t>
+            </w:r>
+          </w:p>
+        </w:tc>
+        <w:tc>
+          <w:tcPr>
+            <w:shd w:fill="ffffff"/>
+            <w:tcMar>
+              <w:top w:w="100.0" w:type="dxa"/>
+              <w:left w:w="100.0" w:type="dxa"/>
+              <w:bottom w:w="100.0" w:type="dxa"/>
+              <w:right w:w="100.0" w:type="dxa"/>
+            </w:tcMar>
+          </w:tcPr>
+          <w:p>
+            <w:pPr>
+              <w:widowControl w:val="0"/>
+              <w:pBdr/>
+              <w:spacing w:line="240" w:lineRule="auto"/>
+              <w:contextualSpacing w:val="0"/>
+              <w:rPr>
+                <w:rFonts w:ascii="Calibri" w:cs="Calibri" w:eastAsia="Calibri" w:hAnsi="Calibri"/>
+                <w:b w:val="1"/>
+              </w:rPr>
+            </w:pPr>
+            <w:r>
+              <w:rPr>
+                <w:rFonts w:ascii="Calibri" w:cs="Calibri" w:eastAsia="Calibri" w:hAnsi="Calibri"/>
+                <w:b w:val="1"/>
+                <w:rtl w:val="0"/>
+              </w:rPr>
+              <w:t xml:space="preserve">N/A</w:t>
             </w:r>
           </w:p>
         </w:tc>
@@ -30968,6 +31207,210 @@
               <w:rPr>
                 <w:rtl w:val="0"/>
               </w:rPr>
+            </w:r>
+          </w:p>
+        </w:tc>
+        <w:tc>
+          <w:tcPr>
+            <w:shd w:fill="ffffff"/>
+            <w:tcMar>
+              <w:top w:w="100.0" w:type="dxa"/>
+              <w:left w:w="100.0" w:type="dxa"/>
+              <w:bottom w:w="100.0" w:type="dxa"/>
+              <w:right w:w="100.0" w:type="dxa"/>
+            </w:tcMar>
+          </w:tcPr>
+          <w:p>
+            <w:pPr>
+              <w:widowControl w:val="0"/>
+              <w:pBdr/>
+              <w:spacing w:line="240" w:lineRule="auto"/>
+              <w:contextualSpacing w:val="0"/>
+              <w:rPr>
+                <w:rFonts w:ascii="Calibri" w:cs="Calibri" w:eastAsia="Calibri" w:hAnsi="Calibri"/>
+                <w:b w:val="1"/>
+              </w:rPr>
+            </w:pPr>
+            <w:r>
+              <w:rPr>
+                <w:rtl w:val="0"/>
+              </w:rPr>
+            </w:r>
+          </w:p>
+        </w:tc>
+      </w:tr>
+      <w:tr>
+        <w:tc>
+          <w:tcPr>
+            <w:shd w:fill="ffffff"/>
+            <w:tcMar>
+              <w:top w:w="100.0" w:type="dxa"/>
+              <w:left w:w="100.0" w:type="dxa"/>
+              <w:bottom w:w="100.0" w:type="dxa"/>
+              <w:right w:w="100.0" w:type="dxa"/>
+            </w:tcMar>
+          </w:tcPr>
+          <w:p>
+            <w:pPr>
+              <w:widowControl w:val="0"/>
+              <w:pBdr/>
+              <w:spacing w:line="240" w:lineRule="auto"/>
+              <w:contextualSpacing w:val="0"/>
+              <w:rPr>
+                <w:rFonts w:ascii="Calibri" w:cs="Calibri" w:eastAsia="Calibri" w:hAnsi="Calibri"/>
+              </w:rPr>
+            </w:pPr>
+            <w:r>
+              <w:rPr>
+                <w:rFonts w:ascii="Calibri" w:cs="Calibri" w:eastAsia="Calibri" w:hAnsi="Calibri"/>
+                <w:rtl w:val="0"/>
+              </w:rPr>
+              <w:t xml:space="preserve">User and AI have equal value hands</w:t>
+            </w:r>
+          </w:p>
+        </w:tc>
+        <w:tc>
+          <w:tcPr>
+            <w:shd w:fill="ffffff"/>
+            <w:tcMar>
+              <w:top w:w="100.0" w:type="dxa"/>
+              <w:left w:w="100.0" w:type="dxa"/>
+              <w:bottom w:w="100.0" w:type="dxa"/>
+              <w:right w:w="100.0" w:type="dxa"/>
+            </w:tcMar>
+          </w:tcPr>
+          <w:p>
+            <w:pPr>
+              <w:widowControl w:val="0"/>
+              <w:pBdr/>
+              <w:spacing w:line="240" w:lineRule="auto"/>
+              <w:contextualSpacing w:val="0"/>
+              <w:rPr>
+                <w:rFonts w:ascii="Calibri" w:cs="Calibri" w:eastAsia="Calibri" w:hAnsi="Calibri"/>
+                <w:b w:val="1"/>
+              </w:rPr>
+            </w:pPr>
+            <w:r>
+              <w:rPr>
+                <w:rFonts w:ascii="Calibri" w:cs="Calibri" w:eastAsia="Calibri" w:hAnsi="Calibri"/>
+                <w:b w:val="1"/>
+                <w:rtl w:val="0"/>
+              </w:rPr>
+              <w:t xml:space="preserve">N/A</w:t>
+            </w:r>
+          </w:p>
+        </w:tc>
+        <w:tc>
+          <w:tcPr>
+            <w:shd w:fill="ffffff"/>
+            <w:tcMar>
+              <w:top w:w="100.0" w:type="dxa"/>
+              <w:left w:w="100.0" w:type="dxa"/>
+              <w:bottom w:w="100.0" w:type="dxa"/>
+              <w:right w:w="100.0" w:type="dxa"/>
+            </w:tcMar>
+          </w:tcPr>
+          <w:p>
+            <w:pPr>
+              <w:widowControl w:val="0"/>
+              <w:pBdr/>
+              <w:spacing w:line="240" w:lineRule="auto"/>
+              <w:contextualSpacing w:val="0"/>
+              <w:rPr>
+                <w:rFonts w:ascii="Calibri" w:cs="Calibri" w:eastAsia="Calibri" w:hAnsi="Calibri"/>
+                <w:b w:val="1"/>
+              </w:rPr>
+            </w:pPr>
+            <w:r>
+              <w:rPr>
+                <w:rFonts w:ascii="Calibri" w:cs="Calibri" w:eastAsia="Calibri" w:hAnsi="Calibri"/>
+                <w:b w:val="1"/>
+                <w:rtl w:val="0"/>
+              </w:rPr>
+              <w:t xml:space="preserve">N/A</w:t>
+            </w:r>
+          </w:p>
+        </w:tc>
+        <w:tc>
+          <w:tcPr>
+            <w:shd w:fill="ffffff"/>
+            <w:tcMar>
+              <w:top w:w="100.0" w:type="dxa"/>
+              <w:left w:w="100.0" w:type="dxa"/>
+              <w:bottom w:w="100.0" w:type="dxa"/>
+              <w:right w:w="100.0" w:type="dxa"/>
+            </w:tcMar>
+          </w:tcPr>
+          <w:p>
+            <w:pPr>
+              <w:widowControl w:val="0"/>
+              <w:pBdr/>
+              <w:spacing w:line="240" w:lineRule="auto"/>
+              <w:contextualSpacing w:val="0"/>
+              <w:rPr>
+                <w:rFonts w:ascii="Calibri" w:cs="Calibri" w:eastAsia="Calibri" w:hAnsi="Calibri"/>
+              </w:rPr>
+            </w:pPr>
+            <w:r>
+              <w:rPr>
+                <w:rFonts w:ascii="Calibri" w:cs="Calibri" w:eastAsia="Calibri" w:hAnsi="Calibri"/>
+                <w:rtl w:val="0"/>
+              </w:rPr>
+              <w:t xml:space="preserve">Half of the pot should be added to the AI chip stack.</w:t>
+            </w:r>
+          </w:p>
+          <w:p>
+            <w:pPr>
+              <w:widowControl w:val="0"/>
+              <w:pBdr/>
+              <w:spacing w:line="240" w:lineRule="auto"/>
+              <w:contextualSpacing w:val="0"/>
+              <w:rPr>
+                <w:rFonts w:ascii="Calibri" w:cs="Calibri" w:eastAsia="Calibri" w:hAnsi="Calibri"/>
+              </w:rPr>
+            </w:pPr>
+            <w:r>
+              <w:rPr>
+                <w:rFonts w:ascii="Calibri" w:cs="Calibri" w:eastAsia="Calibri" w:hAnsi="Calibri"/>
+                <w:rtl w:val="0"/>
+              </w:rPr>
+              <w:t xml:space="preserve">Half of the pot should be added to the user chip stack.</w:t>
+            </w:r>
+          </w:p>
+          <w:p>
+            <w:pPr>
+              <w:widowControl w:val="0"/>
+              <w:pBdr/>
+              <w:spacing w:line="240" w:lineRule="auto"/>
+              <w:contextualSpacing w:val="0"/>
+              <w:rPr>
+                <w:rFonts w:ascii="Calibri" w:cs="Calibri" w:eastAsia="Calibri" w:hAnsi="Calibri"/>
+              </w:rPr>
+            </w:pPr>
+            <w:r>
+              <w:rPr>
+                <w:rFonts w:ascii="Calibri" w:cs="Calibri" w:eastAsia="Calibri" w:hAnsi="Calibri"/>
+                <w:rtl w:val="0"/>
+              </w:rPr>
+              <w:t xml:space="preserve">Contributions and the pot should be reset to 0.</w:t>
+            </w:r>
+          </w:p>
+          <w:p>
+            <w:pPr>
+              <w:widowControl w:val="0"/>
+              <w:pBdr/>
+              <w:spacing w:line="240" w:lineRule="auto"/>
+              <w:contextualSpacing w:val="0"/>
+              <w:rPr>
+                <w:rFonts w:ascii="Calibri" w:cs="Calibri" w:eastAsia="Calibri" w:hAnsi="Calibri"/>
+              </w:rPr>
+            </w:pPr>
+            <w:r>
+              <w:rPr>
+                <w:rFonts w:ascii="Calibri" w:cs="Calibri" w:eastAsia="Calibri" w:hAnsi="Calibri"/>
+                <w:rtl w:val="0"/>
+              </w:rPr>
+              <w:t xml:space="preserve">A new hand should be dealt out</w:t>
             </w:r>
           </w:p>
         </w:tc>
@@ -31052,8 +31495,8 @@
           <w:rFonts w:ascii="Calibri" w:cs="Calibri" w:eastAsia="Calibri" w:hAnsi="Calibri"/>
         </w:rPr>
       </w:pPr>
-      <w:bookmarkStart w:colFirst="0" w:colLast="0" w:name="_s85ony83g8bg" w:id="36"/>
-      <w:bookmarkEnd w:id="36"/>
+      <w:bookmarkStart w:colFirst="0" w:colLast="0" w:name="_s85ony83g8bg" w:id="35"/>
+      <w:bookmarkEnd w:id="35"/>
       <w:r>
         <w:rPr>
           <w:rFonts w:ascii="Calibri" w:cs="Calibri" w:eastAsia="Calibri" w:hAnsi="Calibri"/>
@@ -31322,12 +31765,16 @@
               <w:contextualSpacing w:val="0"/>
               <w:rPr>
                 <w:rFonts w:ascii="Calibri" w:cs="Calibri" w:eastAsia="Calibri" w:hAnsi="Calibri"/>
-              </w:rPr>
-            </w:pPr>
-            <w:r>
-              <w:rPr>
-                <w:rtl w:val="0"/>
-              </w:rPr>
+                <w:b w:val="1"/>
+              </w:rPr>
+            </w:pPr>
+            <w:r>
+              <w:rPr>
+                <w:rFonts w:ascii="Calibri" w:cs="Calibri" w:eastAsia="Calibri" w:hAnsi="Calibri"/>
+                <w:b w:val="1"/>
+                <w:rtl w:val="0"/>
+              </w:rPr>
+              <w:t xml:space="preserve">N/A</w:t>
             </w:r>
           </w:p>
         </w:tc>
@@ -32201,8 +32648,8 @@
           <w:rFonts w:ascii="Calibri" w:cs="Calibri" w:eastAsia="Calibri" w:hAnsi="Calibri"/>
         </w:rPr>
       </w:pPr>
-      <w:bookmarkStart w:colFirst="0" w:colLast="0" w:name="_e01c34sf9c3j" w:id="37"/>
-      <w:bookmarkEnd w:id="37"/>
+      <w:bookmarkStart w:colFirst="0" w:colLast="0" w:name="_e01c34sf9c3j" w:id="36"/>
+      <w:bookmarkEnd w:id="36"/>
       <w:r>
         <w:rPr>
           <w:rFonts w:ascii="Calibri" w:cs="Calibri" w:eastAsia="Calibri" w:hAnsi="Calibri"/>
@@ -32767,41 +33214,41 @@
           <w:rFonts w:ascii="Calibri" w:cs="Calibri" w:eastAsia="Calibri" w:hAnsi="Calibri"/>
         </w:rPr>
       </w:pPr>
-      <w:bookmarkStart w:colFirst="0" w:colLast="0" w:name="_cfb52quni36i" w:id="38"/>
+      <w:bookmarkStart w:colFirst="0" w:colLast="0" w:name="_cfb52quni36i" w:id="37"/>
+      <w:bookmarkEnd w:id="37"/>
+      <w:r>
+        <w:rPr>
+          <w:rFonts w:ascii="Calibri" w:cs="Calibri" w:eastAsia="Calibri" w:hAnsi="Calibri"/>
+          <w:rtl w:val="0"/>
+        </w:rPr>
+        <w:t xml:space="preserve">Game Actions</w:t>
+      </w:r>
+    </w:p>
+    <w:p>
+      <w:pPr>
+        <w:pBdr/>
+        <w:contextualSpacing w:val="0"/>
+        <w:rPr>
+          <w:rFonts w:ascii="Calibri" w:cs="Calibri" w:eastAsia="Calibri" w:hAnsi="Calibri"/>
+        </w:rPr>
+      </w:pPr>
+      <w:r>
+        <w:rPr>
+          <w:rtl w:val="0"/>
+        </w:rPr>
+      </w:r>
+    </w:p>
+    <w:p>
+      <w:pPr>
+        <w:pStyle w:val="Heading4"/>
+        <w:pBdr/>
+        <w:contextualSpacing w:val="0"/>
+        <w:rPr>
+          <w:rFonts w:ascii="Calibri" w:cs="Calibri" w:eastAsia="Calibri" w:hAnsi="Calibri"/>
+        </w:rPr>
+      </w:pPr>
+      <w:bookmarkStart w:colFirst="0" w:colLast="0" w:name="_9i9tuj7wibvu" w:id="38"/>
       <w:bookmarkEnd w:id="38"/>
-      <w:r>
-        <w:rPr>
-          <w:rFonts w:ascii="Calibri" w:cs="Calibri" w:eastAsia="Calibri" w:hAnsi="Calibri"/>
-          <w:rtl w:val="0"/>
-        </w:rPr>
-        <w:t xml:space="preserve">Game Actions</w:t>
-      </w:r>
-    </w:p>
-    <w:p>
-      <w:pPr>
-        <w:pBdr/>
-        <w:contextualSpacing w:val="0"/>
-        <w:rPr>
-          <w:rFonts w:ascii="Calibri" w:cs="Calibri" w:eastAsia="Calibri" w:hAnsi="Calibri"/>
-        </w:rPr>
-      </w:pPr>
-      <w:r>
-        <w:rPr>
-          <w:rtl w:val="0"/>
-        </w:rPr>
-      </w:r>
-    </w:p>
-    <w:p>
-      <w:pPr>
-        <w:pStyle w:val="Heading4"/>
-        <w:pBdr/>
-        <w:contextualSpacing w:val="0"/>
-        <w:rPr>
-          <w:rFonts w:ascii="Calibri" w:cs="Calibri" w:eastAsia="Calibri" w:hAnsi="Calibri"/>
-        </w:rPr>
-      </w:pPr>
-      <w:bookmarkStart w:colFirst="0" w:colLast="0" w:name="_9i9tuj7wibvu" w:id="39"/>
-      <w:bookmarkEnd w:id="39"/>
       <w:r>
         <w:rPr>
           <w:rFonts w:ascii="Calibri" w:cs="Calibri" w:eastAsia="Calibri" w:hAnsi="Calibri"/>
@@ -34104,8 +34551,8 @@
           <w:rFonts w:ascii="Calibri" w:cs="Calibri" w:eastAsia="Calibri" w:hAnsi="Calibri"/>
         </w:rPr>
       </w:pPr>
-      <w:bookmarkStart w:colFirst="0" w:colLast="0" w:name="_wqk2tph22oo5" w:id="40"/>
-      <w:bookmarkEnd w:id="40"/>
+      <w:bookmarkStart w:colFirst="0" w:colLast="0" w:name="_wqk2tph22oo5" w:id="39"/>
+      <w:bookmarkEnd w:id="39"/>
       <w:r>
         <w:rPr>
           <w:rFonts w:ascii="Calibri" w:cs="Calibri" w:eastAsia="Calibri" w:hAnsi="Calibri"/>
@@ -34726,8 +35173,8 @@
           <w:rFonts w:ascii="Calibri" w:cs="Calibri" w:eastAsia="Calibri" w:hAnsi="Calibri"/>
         </w:rPr>
       </w:pPr>
-      <w:bookmarkStart w:colFirst="0" w:colLast="0" w:name="_99mv6tjqxy51" w:id="41"/>
-      <w:bookmarkEnd w:id="41"/>
+      <w:bookmarkStart w:colFirst="0" w:colLast="0" w:name="_99mv6tjqxy51" w:id="40"/>
+      <w:bookmarkEnd w:id="40"/>
       <w:r>
         <w:rPr>
           <w:rFonts w:ascii="Calibri" w:cs="Calibri" w:eastAsia="Calibri" w:hAnsi="Calibri"/>
@@ -36097,8 +36544,8 @@
           <w:rFonts w:ascii="Calibri" w:cs="Calibri" w:eastAsia="Calibri" w:hAnsi="Calibri"/>
         </w:rPr>
       </w:pPr>
-      <w:bookmarkStart w:colFirst="0" w:colLast="0" w:name="_y5rh23hzplxx" w:id="42"/>
-      <w:bookmarkEnd w:id="42"/>
+      <w:bookmarkStart w:colFirst="0" w:colLast="0" w:name="_y5rh23hzplxx" w:id="41"/>
+      <w:bookmarkEnd w:id="41"/>
       <w:r>
         <w:rPr>
           <w:rFonts w:ascii="Calibri" w:cs="Calibri" w:eastAsia="Calibri" w:hAnsi="Calibri"/>
@@ -36685,8 +37132,8 @@
           <w:rFonts w:ascii="Calibri" w:cs="Calibri" w:eastAsia="Calibri" w:hAnsi="Calibri"/>
         </w:rPr>
       </w:pPr>
-      <w:bookmarkStart w:colFirst="0" w:colLast="0" w:name="_7r32yc2ol37t" w:id="43"/>
-      <w:bookmarkEnd w:id="43"/>
+      <w:bookmarkStart w:colFirst="0" w:colLast="0" w:name="_7r32yc2ol37t" w:id="42"/>
+      <w:bookmarkEnd w:id="42"/>
       <w:r>
         <w:rPr>
           <w:rFonts w:ascii="Calibri" w:cs="Calibri" w:eastAsia="Calibri" w:hAnsi="Calibri"/>
@@ -37396,7 +37843,7 @@
               <w:widowControl w:val="0"/>
               <w:numPr>
                 <w:ilvl w:val="0"/>
-                <w:numId w:val="9"/>
+                <w:numId w:val="10"/>
               </w:numPr>
               <w:pBdr/>
               <w:spacing w:line="240" w:lineRule="auto"/>
@@ -37584,7 +38031,7 @@
               <w:widowControl w:val="0"/>
               <w:numPr>
                 <w:ilvl w:val="0"/>
-                <w:numId w:val="9"/>
+                <w:numId w:val="10"/>
               </w:numPr>
               <w:pBdr/>
               <w:spacing w:line="240" w:lineRule="auto"/>
@@ -37657,8 +38104,8 @@
           <w:rFonts w:ascii="Calibri" w:cs="Calibri" w:eastAsia="Calibri" w:hAnsi="Calibri"/>
         </w:rPr>
       </w:pPr>
-      <w:bookmarkStart w:colFirst="0" w:colLast="0" w:name="_frzdjjdkpq5l" w:id="44"/>
-      <w:bookmarkEnd w:id="44"/>
+      <w:bookmarkStart w:colFirst="0" w:colLast="0" w:name="_frzdjjdkpq5l" w:id="43"/>
+      <w:bookmarkEnd w:id="43"/>
       <w:r>
         <w:rPr>
           <w:rFonts w:ascii="Calibri" w:cs="Calibri" w:eastAsia="Calibri" w:hAnsi="Calibri"/>
@@ -38411,27 +38858,27 @@
           <w:rFonts w:ascii="Calibri" w:cs="Calibri" w:eastAsia="Calibri" w:hAnsi="Calibri"/>
         </w:rPr>
       </w:pPr>
-      <w:bookmarkStart w:colFirst="0" w:colLast="0" w:name="_3qulc9xoxixl" w:id="45"/>
+      <w:bookmarkStart w:colFirst="0" w:colLast="0" w:name="_3qulc9xoxixl" w:id="44"/>
+      <w:bookmarkEnd w:id="44"/>
+      <w:r>
+        <w:rPr>
+          <w:rFonts w:ascii="Calibri" w:cs="Calibri" w:eastAsia="Calibri" w:hAnsi="Calibri"/>
+          <w:rtl w:val="0"/>
+        </w:rPr>
+        <w:t xml:space="preserve">Game Objects</w:t>
+      </w:r>
+    </w:p>
+    <w:p>
+      <w:pPr>
+        <w:pStyle w:val="Heading4"/>
+        <w:pBdr/>
+        <w:contextualSpacing w:val="0"/>
+        <w:rPr>
+          <w:rFonts w:ascii="Calibri" w:cs="Calibri" w:eastAsia="Calibri" w:hAnsi="Calibri"/>
+        </w:rPr>
+      </w:pPr>
+      <w:bookmarkStart w:colFirst="0" w:colLast="0" w:name="_kzfm4r6m5psc" w:id="45"/>
       <w:bookmarkEnd w:id="45"/>
-      <w:r>
-        <w:rPr>
-          <w:rFonts w:ascii="Calibri" w:cs="Calibri" w:eastAsia="Calibri" w:hAnsi="Calibri"/>
-          <w:rtl w:val="0"/>
-        </w:rPr>
-        <w:t xml:space="preserve">Game Objects</w:t>
-      </w:r>
-    </w:p>
-    <w:p>
-      <w:pPr>
-        <w:pStyle w:val="Heading4"/>
-        <w:pBdr/>
-        <w:contextualSpacing w:val="0"/>
-        <w:rPr>
-          <w:rFonts w:ascii="Calibri" w:cs="Calibri" w:eastAsia="Calibri" w:hAnsi="Calibri"/>
-        </w:rPr>
-      </w:pPr>
-      <w:bookmarkStart w:colFirst="0" w:colLast="0" w:name="_kzfm4r6m5psc" w:id="46"/>
-      <w:bookmarkEnd w:id="46"/>
       <w:r>
         <w:rPr>
           <w:rFonts w:ascii="Calibri" w:cs="Calibri" w:eastAsia="Calibri" w:hAnsi="Calibri"/>
@@ -38691,36 +39138,42 @@
             </w:pPr>
             <w:r>
               <w:rPr>
-                <w:rtl w:val="0"/>
-              </w:rPr>
-            </w:r>
-          </w:p>
-        </w:tc>
-        <w:tc>
-          <w:tcPr>
-            <w:shd w:fill="ffffff"/>
-            <w:tcMar>
-              <w:top w:w="100.0" w:type="dxa"/>
-              <w:left w:w="100.0" w:type="dxa"/>
-              <w:bottom w:w="100.0" w:type="dxa"/>
-              <w:right w:w="100.0" w:type="dxa"/>
-            </w:tcMar>
-          </w:tcPr>
-          <w:p>
-            <w:pPr>
-              <w:widowControl w:val="0"/>
-              <w:pBdr/>
-              <w:spacing w:line="240" w:lineRule="auto"/>
-              <w:contextualSpacing w:val="0"/>
-              <w:rPr>
-                <w:rFonts w:ascii="Calibri" w:cs="Calibri" w:eastAsia="Calibri" w:hAnsi="Calibri"/>
-                <w:b w:val="1"/>
-              </w:rPr>
-            </w:pPr>
-            <w:r>
-              <w:rPr>
-                <w:rtl w:val="0"/>
-              </w:rPr>
+                <w:rFonts w:ascii="Calibri" w:cs="Calibri" w:eastAsia="Calibri" w:hAnsi="Calibri"/>
+                <w:b w:val="1"/>
+                <w:rtl w:val="0"/>
+              </w:rPr>
+              <w:t xml:space="preserve">N/A</w:t>
+            </w:r>
+          </w:p>
+        </w:tc>
+        <w:tc>
+          <w:tcPr>
+            <w:shd w:fill="ffffff"/>
+            <w:tcMar>
+              <w:top w:w="100.0" w:type="dxa"/>
+              <w:left w:w="100.0" w:type="dxa"/>
+              <w:bottom w:w="100.0" w:type="dxa"/>
+              <w:right w:w="100.0" w:type="dxa"/>
+            </w:tcMar>
+          </w:tcPr>
+          <w:p>
+            <w:pPr>
+              <w:widowControl w:val="0"/>
+              <w:pBdr/>
+              <w:spacing w:line="240" w:lineRule="auto"/>
+              <w:contextualSpacing w:val="0"/>
+              <w:rPr>
+                <w:rFonts w:ascii="Calibri" w:cs="Calibri" w:eastAsia="Calibri" w:hAnsi="Calibri"/>
+                <w:b w:val="1"/>
+              </w:rPr>
+            </w:pPr>
+            <w:r>
+              <w:rPr>
+                <w:rFonts w:ascii="Calibri" w:cs="Calibri" w:eastAsia="Calibri" w:hAnsi="Calibri"/>
+                <w:b w:val="1"/>
+                <w:rtl w:val="0"/>
+              </w:rPr>
+              <w:t xml:space="preserve">N/A</w:t>
             </w:r>
           </w:p>
         </w:tc>
@@ -38757,7 +39210,7 @@
               <w:widowControl w:val="0"/>
               <w:numPr>
                 <w:ilvl w:val="0"/>
-                <w:numId w:val="15"/>
+                <w:numId w:val="16"/>
               </w:numPr>
               <w:pBdr/>
               <w:spacing w:line="240" w:lineRule="auto"/>
@@ -38875,36 +39328,42 @@
             </w:pPr>
             <w:r>
               <w:rPr>
-                <w:rtl w:val="0"/>
-              </w:rPr>
-            </w:r>
-          </w:p>
-        </w:tc>
-        <w:tc>
-          <w:tcPr>
-            <w:shd w:fill="ffffff"/>
-            <w:tcMar>
-              <w:top w:w="100.0" w:type="dxa"/>
-              <w:left w:w="100.0" w:type="dxa"/>
-              <w:bottom w:w="100.0" w:type="dxa"/>
-              <w:right w:w="100.0" w:type="dxa"/>
-            </w:tcMar>
-          </w:tcPr>
-          <w:p>
-            <w:pPr>
-              <w:widowControl w:val="0"/>
-              <w:pBdr/>
-              <w:spacing w:line="240" w:lineRule="auto"/>
-              <w:contextualSpacing w:val="0"/>
-              <w:rPr>
-                <w:rFonts w:ascii="Calibri" w:cs="Calibri" w:eastAsia="Calibri" w:hAnsi="Calibri"/>
-                <w:b w:val="1"/>
-              </w:rPr>
-            </w:pPr>
-            <w:r>
-              <w:rPr>
-                <w:rtl w:val="0"/>
-              </w:rPr>
+                <w:rFonts w:ascii="Calibri" w:cs="Calibri" w:eastAsia="Calibri" w:hAnsi="Calibri"/>
+                <w:b w:val="1"/>
+                <w:rtl w:val="0"/>
+              </w:rPr>
+              <w:t xml:space="preserve">N/A</w:t>
+            </w:r>
+          </w:p>
+        </w:tc>
+        <w:tc>
+          <w:tcPr>
+            <w:shd w:fill="ffffff"/>
+            <w:tcMar>
+              <w:top w:w="100.0" w:type="dxa"/>
+              <w:left w:w="100.0" w:type="dxa"/>
+              <w:bottom w:w="100.0" w:type="dxa"/>
+              <w:right w:w="100.0" w:type="dxa"/>
+            </w:tcMar>
+          </w:tcPr>
+          <w:p>
+            <w:pPr>
+              <w:widowControl w:val="0"/>
+              <w:pBdr/>
+              <w:spacing w:line="240" w:lineRule="auto"/>
+              <w:contextualSpacing w:val="0"/>
+              <w:rPr>
+                <w:rFonts w:ascii="Calibri" w:cs="Calibri" w:eastAsia="Calibri" w:hAnsi="Calibri"/>
+                <w:b w:val="1"/>
+              </w:rPr>
+            </w:pPr>
+            <w:r>
+              <w:rPr>
+                <w:rFonts w:ascii="Calibri" w:cs="Calibri" w:eastAsia="Calibri" w:hAnsi="Calibri"/>
+                <w:b w:val="1"/>
+                <w:rtl w:val="0"/>
+              </w:rPr>
+              <w:t xml:space="preserve">N/A</w:t>
             </w:r>
           </w:p>
         </w:tc>
@@ -39043,36 +39502,42 @@
             </w:pPr>
             <w:r>
               <w:rPr>
-                <w:rtl w:val="0"/>
-              </w:rPr>
-            </w:r>
-          </w:p>
-        </w:tc>
-        <w:tc>
-          <w:tcPr>
-            <w:shd w:fill="ffffff"/>
-            <w:tcMar>
-              <w:top w:w="100.0" w:type="dxa"/>
-              <w:left w:w="100.0" w:type="dxa"/>
-              <w:bottom w:w="100.0" w:type="dxa"/>
-              <w:right w:w="100.0" w:type="dxa"/>
-            </w:tcMar>
-          </w:tcPr>
-          <w:p>
-            <w:pPr>
-              <w:widowControl w:val="0"/>
-              <w:pBdr/>
-              <w:spacing w:line="240" w:lineRule="auto"/>
-              <w:contextualSpacing w:val="0"/>
-              <w:rPr>
-                <w:rFonts w:ascii="Calibri" w:cs="Calibri" w:eastAsia="Calibri" w:hAnsi="Calibri"/>
-                <w:b w:val="1"/>
-              </w:rPr>
-            </w:pPr>
-            <w:r>
-              <w:rPr>
-                <w:rtl w:val="0"/>
-              </w:rPr>
+                <w:rFonts w:ascii="Calibri" w:cs="Calibri" w:eastAsia="Calibri" w:hAnsi="Calibri"/>
+                <w:b w:val="1"/>
+                <w:rtl w:val="0"/>
+              </w:rPr>
+              <w:t xml:space="preserve">N/A</w:t>
+            </w:r>
+          </w:p>
+        </w:tc>
+        <w:tc>
+          <w:tcPr>
+            <w:shd w:fill="ffffff"/>
+            <w:tcMar>
+              <w:top w:w="100.0" w:type="dxa"/>
+              <w:left w:w="100.0" w:type="dxa"/>
+              <w:bottom w:w="100.0" w:type="dxa"/>
+              <w:right w:w="100.0" w:type="dxa"/>
+            </w:tcMar>
+          </w:tcPr>
+          <w:p>
+            <w:pPr>
+              <w:widowControl w:val="0"/>
+              <w:pBdr/>
+              <w:spacing w:line="240" w:lineRule="auto"/>
+              <w:contextualSpacing w:val="0"/>
+              <w:rPr>
+                <w:rFonts w:ascii="Calibri" w:cs="Calibri" w:eastAsia="Calibri" w:hAnsi="Calibri"/>
+                <w:b w:val="1"/>
+              </w:rPr>
+            </w:pPr>
+            <w:r>
+              <w:rPr>
+                <w:rFonts w:ascii="Calibri" w:cs="Calibri" w:eastAsia="Calibri" w:hAnsi="Calibri"/>
+                <w:b w:val="1"/>
+                <w:rtl w:val="0"/>
+              </w:rPr>
+              <w:t xml:space="preserve">N/A</w:t>
             </w:r>
           </w:p>
         </w:tc>
@@ -39158,8 +39623,8 @@
           <w:rFonts w:ascii="Calibri" w:cs="Calibri" w:eastAsia="Calibri" w:hAnsi="Calibri"/>
         </w:rPr>
       </w:pPr>
-      <w:bookmarkStart w:colFirst="0" w:colLast="0" w:name="_o2plmcws1pov" w:id="47"/>
-      <w:bookmarkEnd w:id="47"/>
+      <w:bookmarkStart w:colFirst="0" w:colLast="0" w:name="_o2plmcws1pov" w:id="46"/>
+      <w:bookmarkEnd w:id="46"/>
       <w:r>
         <w:rPr>
           <w:rFonts w:ascii="Calibri" w:cs="Calibri" w:eastAsia="Calibri" w:hAnsi="Calibri"/>
@@ -39419,36 +39884,42 @@
             </w:pPr>
             <w:r>
               <w:rPr>
-                <w:rtl w:val="0"/>
-              </w:rPr>
-            </w:r>
-          </w:p>
-        </w:tc>
-        <w:tc>
-          <w:tcPr>
-            <w:shd w:fill="ffffff"/>
-            <w:tcMar>
-              <w:top w:w="100.0" w:type="dxa"/>
-              <w:left w:w="100.0" w:type="dxa"/>
-              <w:bottom w:w="100.0" w:type="dxa"/>
-              <w:right w:w="100.0" w:type="dxa"/>
-            </w:tcMar>
-          </w:tcPr>
-          <w:p>
-            <w:pPr>
-              <w:widowControl w:val="0"/>
-              <w:pBdr/>
-              <w:spacing w:line="240" w:lineRule="auto"/>
-              <w:contextualSpacing w:val="0"/>
-              <w:rPr>
-                <w:rFonts w:ascii="Calibri" w:cs="Calibri" w:eastAsia="Calibri" w:hAnsi="Calibri"/>
-                <w:b w:val="1"/>
-              </w:rPr>
-            </w:pPr>
-            <w:r>
-              <w:rPr>
-                <w:rtl w:val="0"/>
-              </w:rPr>
+                <w:rFonts w:ascii="Calibri" w:cs="Calibri" w:eastAsia="Calibri" w:hAnsi="Calibri"/>
+                <w:b w:val="1"/>
+                <w:rtl w:val="0"/>
+              </w:rPr>
+              <w:t xml:space="preserve">N/A</w:t>
+            </w:r>
+          </w:p>
+        </w:tc>
+        <w:tc>
+          <w:tcPr>
+            <w:shd w:fill="ffffff"/>
+            <w:tcMar>
+              <w:top w:w="100.0" w:type="dxa"/>
+              <w:left w:w="100.0" w:type="dxa"/>
+              <w:bottom w:w="100.0" w:type="dxa"/>
+              <w:right w:w="100.0" w:type="dxa"/>
+            </w:tcMar>
+          </w:tcPr>
+          <w:p>
+            <w:pPr>
+              <w:widowControl w:val="0"/>
+              <w:pBdr/>
+              <w:spacing w:line="240" w:lineRule="auto"/>
+              <w:contextualSpacing w:val="0"/>
+              <w:rPr>
+                <w:rFonts w:ascii="Calibri" w:cs="Calibri" w:eastAsia="Calibri" w:hAnsi="Calibri"/>
+                <w:b w:val="1"/>
+              </w:rPr>
+            </w:pPr>
+            <w:r>
+              <w:rPr>
+                <w:rFonts w:ascii="Calibri" w:cs="Calibri" w:eastAsia="Calibri" w:hAnsi="Calibri"/>
+                <w:b w:val="1"/>
+                <w:rtl w:val="0"/>
+              </w:rPr>
+              <w:t xml:space="preserve">N/A</w:t>
             </w:r>
           </w:p>
         </w:tc>
@@ -39564,8 +40035,8 @@
           <w:rFonts w:ascii="Calibri" w:cs="Calibri" w:eastAsia="Calibri" w:hAnsi="Calibri"/>
         </w:rPr>
       </w:pPr>
-      <w:bookmarkStart w:colFirst="0" w:colLast="0" w:name="_7ewpuqc2e22e" w:id="48"/>
-      <w:bookmarkEnd w:id="48"/>
+      <w:bookmarkStart w:colFirst="0" w:colLast="0" w:name="_7ewpuqc2e22e" w:id="47"/>
+      <w:bookmarkEnd w:id="47"/>
       <w:r>
         <w:rPr>
           <w:rFonts w:ascii="Calibri" w:cs="Calibri" w:eastAsia="Calibri" w:hAnsi="Calibri"/>
@@ -39825,8 +40296,11 @@
             </w:pPr>
             <w:r>
               <w:rPr>
-                <w:rtl w:val="0"/>
-              </w:rPr>
+                <w:rFonts w:ascii="Calibri" w:cs="Calibri" w:eastAsia="Calibri" w:hAnsi="Calibri"/>
+                <w:b w:val="1"/>
+                <w:rtl w:val="0"/>
+              </w:rPr>
+              <w:t xml:space="preserve">N/A</w:t>
             </w:r>
           </w:p>
         </w:tc>
@@ -39986,8 +40460,11 @@
             </w:pPr>
             <w:r>
               <w:rPr>
-                <w:rtl w:val="0"/>
-              </w:rPr>
+                <w:rFonts w:ascii="Calibri" w:cs="Calibri" w:eastAsia="Calibri" w:hAnsi="Calibri"/>
+                <w:b w:val="1"/>
+                <w:rtl w:val="0"/>
+              </w:rPr>
+              <w:t xml:space="preserve">N/A</w:t>
             </w:r>
           </w:p>
         </w:tc>
@@ -40605,8 +41082,8 @@
           <w:rFonts w:ascii="Calibri" w:cs="Calibri" w:eastAsia="Calibri" w:hAnsi="Calibri"/>
         </w:rPr>
       </w:pPr>
-      <w:bookmarkStart w:colFirst="0" w:colLast="0" w:name="_qil2mq17t4v0" w:id="49"/>
-      <w:bookmarkEnd w:id="49"/>
+      <w:bookmarkStart w:colFirst="0" w:colLast="0" w:name="_qil2mq17t4v0" w:id="48"/>
+      <w:bookmarkEnd w:id="48"/>
       <w:r>
         <w:rPr>
           <w:rFonts w:ascii="Calibri" w:cs="Calibri" w:eastAsia="Calibri" w:hAnsi="Calibri"/>
@@ -41134,7 +41611,7 @@
       <w:pPr>
         <w:numPr>
           <w:ilvl w:val="0"/>
-          <w:numId w:val="21"/>
+          <w:numId w:val="22"/>
         </w:numPr>
         <w:pBdr/>
         <w:spacing w:after="400" w:lineRule="auto"/>
@@ -41160,7 +41637,7 @@
       <w:pPr>
         <w:numPr>
           <w:ilvl w:val="0"/>
-          <w:numId w:val="21"/>
+          <w:numId w:val="22"/>
         </w:numPr>
         <w:pBdr/>
         <w:spacing w:after="400" w:lineRule="auto"/>
@@ -41186,7 +41663,7 @@
       <w:pPr>
         <w:numPr>
           <w:ilvl w:val="0"/>
-          <w:numId w:val="21"/>
+          <w:numId w:val="22"/>
         </w:numPr>
         <w:pBdr/>
         <w:spacing w:after="400" w:lineRule="auto"/>
@@ -41212,7 +41689,7 @@
       <w:pPr>
         <w:numPr>
           <w:ilvl w:val="0"/>
-          <w:numId w:val="21"/>
+          <w:numId w:val="22"/>
         </w:numPr>
         <w:pBdr/>
         <w:spacing w:after="400" w:lineRule="auto"/>
@@ -41238,7 +41715,7 @@
       <w:pPr>
         <w:numPr>
           <w:ilvl w:val="0"/>
-          <w:numId w:val="21"/>
+          <w:numId w:val="22"/>
         </w:numPr>
         <w:pBdr/>
         <w:spacing w:after="400" w:lineRule="auto"/>
@@ -41264,7 +41741,7 @@
       <w:pPr>
         <w:numPr>
           <w:ilvl w:val="0"/>
-          <w:numId w:val="21"/>
+          <w:numId w:val="22"/>
         </w:numPr>
         <w:pBdr/>
         <w:spacing w:after="400" w:lineRule="auto"/>
@@ -41290,7 +41767,7 @@
       <w:pPr>
         <w:numPr>
           <w:ilvl w:val="0"/>
-          <w:numId w:val="21"/>
+          <w:numId w:val="22"/>
         </w:numPr>
         <w:pBdr/>
         <w:spacing w:after="400" w:lineRule="auto"/>
@@ -41316,7 +41793,7 @@
       <w:pPr>
         <w:numPr>
           <w:ilvl w:val="0"/>
-          <w:numId w:val="21"/>
+          <w:numId w:val="22"/>
         </w:numPr>
         <w:pBdr/>
         <w:spacing w:after="400" w:lineRule="auto"/>
@@ -41342,7 +41819,7 @@
       <w:pPr>
         <w:numPr>
           <w:ilvl w:val="0"/>
-          <w:numId w:val="21"/>
+          <w:numId w:val="22"/>
         </w:numPr>
         <w:pBdr/>
         <w:spacing w:after="400" w:lineRule="auto"/>
@@ -41368,7 +41845,7 @@
       <w:pPr>
         <w:numPr>
           <w:ilvl w:val="0"/>
-          <w:numId w:val="21"/>
+          <w:numId w:val="22"/>
         </w:numPr>
         <w:pBdr/>
         <w:spacing w:after="400" w:line="240" w:lineRule="auto"/>
@@ -41457,25 +41934,25 @@
           <w:rFonts w:ascii="Calibri" w:cs="Calibri" w:eastAsia="Calibri" w:hAnsi="Calibri"/>
         </w:rPr>
       </w:pPr>
-      <w:bookmarkStart w:colFirst="0" w:colLast="0" w:name="_u0ibfptqh41n" w:id="50"/>
+      <w:bookmarkStart w:colFirst="0" w:colLast="0" w:name="_u0ibfptqh41n" w:id="49"/>
+      <w:bookmarkEnd w:id="49"/>
+      <w:r>
+        <w:rPr>
+          <w:rFonts w:ascii="Calibri" w:cs="Calibri" w:eastAsia="Calibri" w:hAnsi="Calibri"/>
+          <w:rtl w:val="0"/>
+        </w:rPr>
+        <w:t xml:space="preserve">Appendix B</w:t>
+      </w:r>
+    </w:p>
+    <w:p>
+      <w:pPr>
+        <w:pStyle w:val="Heading3"/>
+        <w:pBdr/>
+        <w:contextualSpacing w:val="0"/>
+        <w:rPr/>
+      </w:pPr>
+      <w:bookmarkStart w:colFirst="0" w:colLast="0" w:name="_7ntzo8uun5ll" w:id="50"/>
       <w:bookmarkEnd w:id="50"/>
-      <w:r>
-        <w:rPr>
-          <w:rFonts w:ascii="Calibri" w:cs="Calibri" w:eastAsia="Calibri" w:hAnsi="Calibri"/>
-          <w:rtl w:val="0"/>
-        </w:rPr>
-        <w:t xml:space="preserve">Appendix B</w:t>
-      </w:r>
-    </w:p>
-    <w:p>
-      <w:pPr>
-        <w:pStyle w:val="Heading3"/>
-        <w:pBdr/>
-        <w:contextualSpacing w:val="0"/>
-        <w:rPr/>
-      </w:pPr>
-      <w:bookmarkStart w:colFirst="0" w:colLast="0" w:name="_7ntzo8uun5ll" w:id="51"/>
-      <w:bookmarkEnd w:id="51"/>
       <w:r>
         <w:rPr>
           <w:rtl w:val="0"/>
@@ -46264,39 +46741,39 @@
           <w:rFonts w:ascii="Calibri" w:cs="Calibri" w:eastAsia="Calibri" w:hAnsi="Calibri"/>
         </w:rPr>
       </w:pPr>
-      <w:bookmarkStart w:colFirst="0" w:colLast="0" w:name="_yigpfk3qruto" w:id="52"/>
+      <w:bookmarkStart w:colFirst="0" w:colLast="0" w:name="_yigpfk3qruto" w:id="51"/>
+      <w:bookmarkEnd w:id="51"/>
+      <w:r>
+        <w:rPr>
+          <w:rFonts w:ascii="Calibri" w:cs="Calibri" w:eastAsia="Calibri" w:hAnsi="Calibri"/>
+          <w:rtl w:val="0"/>
+        </w:rPr>
+        <w:t xml:space="preserve">Appendix C</w:t>
+      </w:r>
+    </w:p>
+    <w:p>
+      <w:pPr>
+        <w:pBdr/>
+        <w:contextualSpacing w:val="0"/>
+        <w:rPr>
+          <w:rFonts w:ascii="Calibri" w:cs="Calibri" w:eastAsia="Calibri" w:hAnsi="Calibri"/>
+        </w:rPr>
+      </w:pPr>
+      <w:r>
+        <w:rPr>
+          <w:rtl w:val="0"/>
+        </w:rPr>
+      </w:r>
+    </w:p>
+    <w:p>
+      <w:pPr>
+        <w:pStyle w:val="Heading3"/>
+        <w:pBdr/>
+        <w:contextualSpacing w:val="0"/>
+        <w:rPr/>
+      </w:pPr>
+      <w:bookmarkStart w:colFirst="0" w:colLast="0" w:name="_r4k0u19z40gh" w:id="52"/>
       <w:bookmarkEnd w:id="52"/>
-      <w:r>
-        <w:rPr>
-          <w:rFonts w:ascii="Calibri" w:cs="Calibri" w:eastAsia="Calibri" w:hAnsi="Calibri"/>
-          <w:rtl w:val="0"/>
-        </w:rPr>
-        <w:t xml:space="preserve">Appendix C</w:t>
-      </w:r>
-    </w:p>
-    <w:p>
-      <w:pPr>
-        <w:pBdr/>
-        <w:contextualSpacing w:val="0"/>
-        <w:rPr>
-          <w:rFonts w:ascii="Calibri" w:cs="Calibri" w:eastAsia="Calibri" w:hAnsi="Calibri"/>
-        </w:rPr>
-      </w:pPr>
-      <w:r>
-        <w:rPr>
-          <w:rtl w:val="0"/>
-        </w:rPr>
-      </w:r>
-    </w:p>
-    <w:p>
-      <w:pPr>
-        <w:pStyle w:val="Heading3"/>
-        <w:pBdr/>
-        <w:contextualSpacing w:val="0"/>
-        <w:rPr/>
-      </w:pPr>
-      <w:bookmarkStart w:colFirst="0" w:colLast="0" w:name="_r4k0u19z40gh" w:id="53"/>
-      <w:bookmarkEnd w:id="53"/>
       <w:r>
         <w:rPr>
           <w:rtl w:val="0"/>
@@ -47241,36 +47718,36 @@
         <w:contextualSpacing w:val="0"/>
         <w:rPr/>
       </w:pPr>
-      <w:bookmarkStart w:colFirst="0" w:colLast="0" w:name="_ts09cj1ddtpb" w:id="54"/>
+      <w:bookmarkStart w:colFirst="0" w:colLast="0" w:name="_ts09cj1ddtpb" w:id="53"/>
+      <w:bookmarkEnd w:id="53"/>
+      <w:r>
+        <w:rPr>
+          <w:rtl w:val="0"/>
+        </w:rPr>
+        <w:t xml:space="preserve">Appendix D</w:t>
+      </w:r>
+    </w:p>
+    <w:p>
+      <w:pPr>
+        <w:pBdr/>
+        <w:contextualSpacing w:val="0"/>
+        <w:rPr/>
+      </w:pPr>
+      <w:r>
+        <w:rPr>
+          <w:rtl w:val="0"/>
+        </w:rPr>
+      </w:r>
+    </w:p>
+    <w:p>
+      <w:pPr>
+        <w:pStyle w:val="Heading3"/>
+        <w:pBdr/>
+        <w:contextualSpacing w:val="0"/>
+        <w:rPr/>
+      </w:pPr>
+      <w:bookmarkStart w:colFirst="0" w:colLast="0" w:name="_3z501uhudbn4" w:id="54"/>
       <w:bookmarkEnd w:id="54"/>
-      <w:r>
-        <w:rPr>
-          <w:rtl w:val="0"/>
-        </w:rPr>
-        <w:t xml:space="preserve">Appendix D</w:t>
-      </w:r>
-    </w:p>
-    <w:p>
-      <w:pPr>
-        <w:pBdr/>
-        <w:contextualSpacing w:val="0"/>
-        <w:rPr/>
-      </w:pPr>
-      <w:r>
-        <w:rPr>
-          <w:rtl w:val="0"/>
-        </w:rPr>
-      </w:r>
-    </w:p>
-    <w:p>
-      <w:pPr>
-        <w:pStyle w:val="Heading3"/>
-        <w:pBdr/>
-        <w:contextualSpacing w:val="0"/>
-        <w:rPr/>
-      </w:pPr>
-      <w:bookmarkStart w:colFirst="0" w:colLast="0" w:name="_3z501uhudbn4" w:id="55"/>
-      <w:bookmarkEnd w:id="55"/>
       <w:r>
         <w:rPr>
           <w:rtl w:val="0"/>
@@ -48372,39 +48849,39 @@
         <w:contextualSpacing w:val="0"/>
         <w:rPr/>
       </w:pPr>
-      <w:bookmarkStart w:colFirst="0" w:colLast="0" w:name="_qeabxs6a858" w:id="56"/>
+      <w:bookmarkStart w:colFirst="0" w:colLast="0" w:name="_qeabxs6a858" w:id="55"/>
+      <w:bookmarkEnd w:id="55"/>
+      <w:r>
+        <w:rPr>
+          <w:rtl w:val="0"/>
+        </w:rPr>
+      </w:r>
+    </w:p>
+    <w:p>
+      <w:pPr>
+        <w:pStyle w:val="Heading1"/>
+        <w:pBdr/>
+        <w:contextualSpacing w:val="0"/>
+        <w:rPr/>
+      </w:pPr>
+      <w:bookmarkStart w:colFirst="0" w:colLast="0" w:name="_z0yyvdtut9m2" w:id="56"/>
       <w:bookmarkEnd w:id="56"/>
       <w:r>
         <w:rPr>
           <w:rtl w:val="0"/>
         </w:rPr>
-      </w:r>
-    </w:p>
-    <w:p>
-      <w:pPr>
-        <w:pStyle w:val="Heading1"/>
+        <w:t xml:space="preserve">Appendix E</w:t>
+      </w:r>
+    </w:p>
+    <w:p>
+      <w:pPr>
+        <w:pStyle w:val="Heading3"/>
         <w:pBdr/>
         <w:contextualSpacing w:val="0"/>
         <w:rPr/>
       </w:pPr>
-      <w:bookmarkStart w:colFirst="0" w:colLast="0" w:name="_z0yyvdtut9m2" w:id="57"/>
+      <w:bookmarkStart w:colFirst="0" w:colLast="0" w:name="_p3n1dysnj8uv" w:id="57"/>
       <w:bookmarkEnd w:id="57"/>
-      <w:r>
-        <w:rPr>
-          <w:rtl w:val="0"/>
-        </w:rPr>
-        <w:t xml:space="preserve">Appendix E</w:t>
-      </w:r>
-    </w:p>
-    <w:p>
-      <w:pPr>
-        <w:pStyle w:val="Heading3"/>
-        <w:pBdr/>
-        <w:contextualSpacing w:val="0"/>
-        <w:rPr/>
-      </w:pPr>
-      <w:bookmarkStart w:colFirst="0" w:colLast="0" w:name="_p3n1dysnj8uv" w:id="58"/>
-      <w:bookmarkEnd w:id="58"/>
       <w:r>
         <w:rPr>
           <w:rtl w:val="0"/>
@@ -52749,6 +53226,116 @@
   <w:abstractNum w:abstractNumId="21">
     <w:lvl w:ilvl="0">
       <w:start w:val="1"/>
+      <w:numFmt w:val="bullet"/>
+      <w:lvlText w:val="-"/>
+      <w:lvlJc w:val="left"/>
+      <w:pPr>
+        <w:ind w:left="720" w:firstLine="360"/>
+      </w:pPr>
+      <w:rPr>
+        <w:u w:val="none"/>
+      </w:rPr>
+    </w:lvl>
+    <w:lvl w:ilvl="1">
+      <w:start w:val="1"/>
+      <w:numFmt w:val="bullet"/>
+      <w:lvlText w:val="-"/>
+      <w:lvlJc w:val="left"/>
+      <w:pPr>
+        <w:ind w:left="1440" w:firstLine="1080"/>
+      </w:pPr>
+      <w:rPr>
+        <w:u w:val="none"/>
+      </w:rPr>
+    </w:lvl>
+    <w:lvl w:ilvl="2">
+      <w:start w:val="1"/>
+      <w:numFmt w:val="bullet"/>
+      <w:lvlText w:val="-"/>
+      <w:lvlJc w:val="left"/>
+      <w:pPr>
+        <w:ind w:left="2160" w:firstLine="1800"/>
+      </w:pPr>
+      <w:rPr>
+        <w:u w:val="none"/>
+      </w:rPr>
+    </w:lvl>
+    <w:lvl w:ilvl="3">
+      <w:start w:val="1"/>
+      <w:numFmt w:val="bullet"/>
+      <w:lvlText w:val="-"/>
+      <w:lvlJc w:val="left"/>
+      <w:pPr>
+        <w:ind w:left="2880" w:firstLine="2520"/>
+      </w:pPr>
+      <w:rPr>
+        <w:u w:val="none"/>
+      </w:rPr>
+    </w:lvl>
+    <w:lvl w:ilvl="4">
+      <w:start w:val="1"/>
+      <w:numFmt w:val="bullet"/>
+      <w:lvlText w:val="-"/>
+      <w:lvlJc w:val="left"/>
+      <w:pPr>
+        <w:ind w:left="3600" w:firstLine="3240"/>
+      </w:pPr>
+      <w:rPr>
+        <w:u w:val="none"/>
+      </w:rPr>
+    </w:lvl>
+    <w:lvl w:ilvl="5">
+      <w:start w:val="1"/>
+      <w:numFmt w:val="bullet"/>
+      <w:lvlText w:val="-"/>
+      <w:lvlJc w:val="left"/>
+      <w:pPr>
+        <w:ind w:left="4320" w:firstLine="3960"/>
+      </w:pPr>
+      <w:rPr>
+        <w:u w:val="none"/>
+      </w:rPr>
+    </w:lvl>
+    <w:lvl w:ilvl="6">
+      <w:start w:val="1"/>
+      <w:numFmt w:val="bullet"/>
+      <w:lvlText w:val="-"/>
+      <w:lvlJc w:val="left"/>
+      <w:pPr>
+        <w:ind w:left="5040" w:firstLine="4680"/>
+      </w:pPr>
+      <w:rPr>
+        <w:u w:val="none"/>
+      </w:rPr>
+    </w:lvl>
+    <w:lvl w:ilvl="7">
+      <w:start w:val="1"/>
+      <w:numFmt w:val="bullet"/>
+      <w:lvlText w:val="-"/>
+      <w:lvlJc w:val="left"/>
+      <w:pPr>
+        <w:ind w:left="5760" w:firstLine="5400"/>
+      </w:pPr>
+      <w:rPr>
+        <w:u w:val="none"/>
+      </w:rPr>
+    </w:lvl>
+    <w:lvl w:ilvl="8">
+      <w:start w:val="1"/>
+      <w:numFmt w:val="bullet"/>
+      <w:lvlText w:val="-"/>
+      <w:lvlJc w:val="left"/>
+      <w:pPr>
+        <w:ind w:left="6480" w:firstLine="6120"/>
+      </w:pPr>
+      <w:rPr>
+        <w:u w:val="none"/>
+      </w:rPr>
+    </w:lvl>
+  </w:abstractNum>
+  <w:abstractNum w:abstractNumId="22">
+    <w:lvl w:ilvl="0">
+      <w:start w:val="1"/>
       <w:numFmt w:val="decimal"/>
       <w:lvlText w:val="%1."/>
       <w:lvlJc w:val="left"/>
@@ -52852,116 +53439,6 @@
       <w:start w:val="1"/>
       <w:numFmt w:val="lowerRoman"/>
       <w:lvlText w:val="%9."/>
-      <w:lvlJc w:val="left"/>
-      <w:pPr>
-        <w:ind w:left="6480" w:firstLine="6120"/>
-      </w:pPr>
-      <w:rPr>
-        <w:u w:val="none"/>
-      </w:rPr>
-    </w:lvl>
-  </w:abstractNum>
-  <w:abstractNum w:abstractNumId="22">
-    <w:lvl w:ilvl="0">
-      <w:start w:val="1"/>
-      <w:numFmt w:val="bullet"/>
-      <w:lvlText w:val="-"/>
-      <w:lvlJc w:val="left"/>
-      <w:pPr>
-        <w:ind w:left="720" w:firstLine="360"/>
-      </w:pPr>
-      <w:rPr>
-        <w:u w:val="none"/>
-      </w:rPr>
-    </w:lvl>
-    <w:lvl w:ilvl="1">
-      <w:start w:val="1"/>
-      <w:numFmt w:val="bullet"/>
-      <w:lvlText w:val="-"/>
-      <w:lvlJc w:val="left"/>
-      <w:pPr>
-        <w:ind w:left="1440" w:firstLine="1080"/>
-      </w:pPr>
-      <w:rPr>
-        <w:u w:val="none"/>
-      </w:rPr>
-    </w:lvl>
-    <w:lvl w:ilvl="2">
-      <w:start w:val="1"/>
-      <w:numFmt w:val="bullet"/>
-      <w:lvlText w:val="-"/>
-      <w:lvlJc w:val="left"/>
-      <w:pPr>
-        <w:ind w:left="2160" w:firstLine="1800"/>
-      </w:pPr>
-      <w:rPr>
-        <w:u w:val="none"/>
-      </w:rPr>
-    </w:lvl>
-    <w:lvl w:ilvl="3">
-      <w:start w:val="1"/>
-      <w:numFmt w:val="bullet"/>
-      <w:lvlText w:val="-"/>
-      <w:lvlJc w:val="left"/>
-      <w:pPr>
-        <w:ind w:left="2880" w:firstLine="2520"/>
-      </w:pPr>
-      <w:rPr>
-        <w:u w:val="none"/>
-      </w:rPr>
-    </w:lvl>
-    <w:lvl w:ilvl="4">
-      <w:start w:val="1"/>
-      <w:numFmt w:val="bullet"/>
-      <w:lvlText w:val="-"/>
-      <w:lvlJc w:val="left"/>
-      <w:pPr>
-        <w:ind w:left="3600" w:firstLine="3240"/>
-      </w:pPr>
-      <w:rPr>
-        <w:u w:val="none"/>
-      </w:rPr>
-    </w:lvl>
-    <w:lvl w:ilvl="5">
-      <w:start w:val="1"/>
-      <w:numFmt w:val="bullet"/>
-      <w:lvlText w:val="-"/>
-      <w:lvlJc w:val="left"/>
-      <w:pPr>
-        <w:ind w:left="4320" w:firstLine="3960"/>
-      </w:pPr>
-      <w:rPr>
-        <w:u w:val="none"/>
-      </w:rPr>
-    </w:lvl>
-    <w:lvl w:ilvl="6">
-      <w:start w:val="1"/>
-      <w:numFmt w:val="bullet"/>
-      <w:lvlText w:val="-"/>
-      <w:lvlJc w:val="left"/>
-      <w:pPr>
-        <w:ind w:left="5040" w:firstLine="4680"/>
-      </w:pPr>
-      <w:rPr>
-        <w:u w:val="none"/>
-      </w:rPr>
-    </w:lvl>
-    <w:lvl w:ilvl="7">
-      <w:start w:val="1"/>
-      <w:numFmt w:val="bullet"/>
-      <w:lvlText w:val="-"/>
-      <w:lvlJc w:val="left"/>
-      <w:pPr>
-        <w:ind w:left="5760" w:firstLine="5400"/>
-      </w:pPr>
-      <w:rPr>
-        <w:u w:val="none"/>
-      </w:rPr>
-    </w:lvl>
-    <w:lvl w:ilvl="8">
-      <w:start w:val="1"/>
-      <w:numFmt w:val="bullet"/>
-      <w:lvlText w:val="-"/>
       <w:lvlJc w:val="left"/>
       <w:pPr>
         <w:ind w:left="6480" w:firstLine="6120"/>

</xml_diff>